<commit_message>
Added note for Security keys
</commit_message>
<xml_diff>
--- a/docs/development/Sage300SDK_DevelopingNewApplication.docx
+++ b/docs/development/Sage300SDK_DevelopingNewApplication.docx
@@ -1,6 +1,6 @@
 
 <file path=word/document.xml><?xml version="1.0" encoding="utf-8"?>
-<w:document xmlns:wpc="http://schemas.microsoft.com/office/word/2010/wordprocessingCanvas" xmlns:cx="http://schemas.microsoft.com/office/drawing/2014/chartex" xmlns:cx1="http://schemas.microsoft.com/office/drawing/2015/9/8/chartex" xmlns:cx2="http://schemas.microsoft.com/office/drawing/2015/10/21/chartex" xmlns:mc="http://schemas.openxmlformats.org/markup-compatibility/2006" xmlns:o="urn:schemas-microsoft-com:office:office" xmlns:r="http://schemas.openxmlformats.org/officeDocument/2006/relationships" xmlns:m="http://schemas.openxmlformats.org/officeDocument/2006/math" xmlns:v="urn:schemas-microsoft-com:vml" xmlns:wp14="http://schemas.microsoft.com/office/word/2010/wordprocessingDrawing" xmlns:wp="http://schemas.openxmlformats.org/drawingml/2006/wordprocessingDrawing" xmlns:w10="urn:schemas-microsoft-com:office:word" xmlns:w="http://schemas.openxmlformats.org/wordprocessingml/2006/main" xmlns:w14="http://schemas.microsoft.com/office/word/2010/wordml" xmlns:w15="http://schemas.microsoft.com/office/word/2012/wordml" xmlns:w16se="http://schemas.microsoft.com/office/word/2015/wordml/symex" xmlns:wpg="http://schemas.microsoft.com/office/word/2010/wordprocessingGroup" xmlns:wpi="http://schemas.microsoft.com/office/word/2010/wordprocessingInk" xmlns:wne="http://schemas.microsoft.com/office/word/2006/wordml" xmlns:wps="http://schemas.microsoft.com/office/word/2010/wordprocessingShape" mc:Ignorable="w14 w15 w16se wp14">
+<w:document xmlns:wpc="http://schemas.microsoft.com/office/word/2010/wordprocessingCanvas" xmlns:cx="http://schemas.microsoft.com/office/drawing/2014/chartex" xmlns:cx1="http://schemas.microsoft.com/office/drawing/2015/9/8/chartex" xmlns:cx2="http://schemas.microsoft.com/office/drawing/2015/10/21/chartex" xmlns:cx3="http://schemas.microsoft.com/office/drawing/2016/5/9/chartex" xmlns:cx4="http://schemas.microsoft.com/office/drawing/2016/5/10/chartex" xmlns:cx5="http://schemas.microsoft.com/office/drawing/2016/5/11/chartex" xmlns:cx6="http://schemas.microsoft.com/office/drawing/2016/5/12/chartex" xmlns:cx7="http://schemas.microsoft.com/office/drawing/2016/5/13/chartex" xmlns:cx8="http://schemas.microsoft.com/office/drawing/2016/5/14/chartex" xmlns:mc="http://schemas.openxmlformats.org/markup-compatibility/2006" xmlns:aink="http://schemas.microsoft.com/office/drawing/2016/ink" xmlns:am3d="http://schemas.microsoft.com/office/drawing/2017/model3d" xmlns:o="urn:schemas-microsoft-com:office:office" xmlns:r="http://schemas.openxmlformats.org/officeDocument/2006/relationships" xmlns:m="http://schemas.openxmlformats.org/officeDocument/2006/math" xmlns:v="urn:schemas-microsoft-com:vml" xmlns:wp14="http://schemas.microsoft.com/office/word/2010/wordprocessingDrawing" xmlns:wp="http://schemas.openxmlformats.org/drawingml/2006/wordprocessingDrawing" xmlns:w10="urn:schemas-microsoft-com:office:word" xmlns:w="http://schemas.openxmlformats.org/wordprocessingml/2006/main" xmlns:w14="http://schemas.microsoft.com/office/word/2010/wordml" xmlns:w15="http://schemas.microsoft.com/office/word/2012/wordml" xmlns:w16cid="http://schemas.microsoft.com/office/word/2016/wordml/cid" xmlns:w16se="http://schemas.microsoft.com/office/word/2015/wordml/symex" xmlns:wpg="http://schemas.microsoft.com/office/word/2010/wordprocessingGroup" xmlns:wpi="http://schemas.microsoft.com/office/word/2010/wordprocessingInk" xmlns:wne="http://schemas.microsoft.com/office/word/2006/wordml" xmlns:wps="http://schemas.microsoft.com/office/word/2010/wordprocessingShape" mc:Ignorable="w14 w15 w16se w16cid wp14">
   <w:body>
     <w:p>
       <w:pPr>
@@ -42,13 +42,8 @@
         </w:sectPr>
       </w:pPr>
       <w:r>
-        <w:t>December</w:t>
-      </w:r>
-      <w:r>
-        <w:t xml:space="preserve"> 2016</w:t>
-      </w:r>
-      <w:bookmarkStart w:id="0" w:name="_GoBack"/>
-      <w:bookmarkEnd w:id="0"/>
+        <w:t>May 2019</w:t>
+      </w:r>
     </w:p>
     <w:p>
       <w:pPr>
@@ -64,7 +59,13 @@
         <w:pStyle w:val="SAGEBodyText"/>
       </w:pPr>
       <w:r>
-        <w:t>Copyright © 2016 The Sage Group plc or its licensors. All rights reserved.</w:t>
+        <w:t>Copyright © 201</w:t>
+      </w:r>
+      <w:r>
+        <w:t>9</w:t>
+      </w:r>
+      <w:r>
+        <w:t xml:space="preserve"> The Sage Group plc or its licensors. All rights reserved.</w:t>
       </w:r>
     </w:p>
     <w:p>
@@ -122,6 +123,8 @@
         <w:t>Contents</w:t>
       </w:r>
     </w:p>
+    <w:bookmarkStart w:id="0" w:name="_GoBack"/>
+    <w:bookmarkEnd w:id="0"/>
     <w:p>
       <w:pPr>
         <w:pStyle w:val="TOC1"/>
@@ -141,7 +144,7 @@
       <w:r>
         <w:fldChar w:fldCharType="separate"/>
       </w:r>
-      <w:hyperlink w:anchor="_Toc445289530" w:history="1">
+      <w:hyperlink w:anchor="_Toc9420936" w:history="1">
         <w:r>
           <w:rPr>
             <w:rStyle w:val="Hyperlink"/>
@@ -184,7 +187,7 @@
             <w:noProof/>
             <w:webHidden/>
           </w:rPr>
-          <w:instrText xml:space="preserve"> PAGEREF _Toc445289530 \h </w:instrText>
+          <w:instrText xml:space="preserve"> PAGEREF _Toc9420936 \h </w:instrText>
         </w:r>
         <w:r>
           <w:rPr>
@@ -225,7 +228,7 @@
           <w:sz w:val="22"/>
         </w:rPr>
       </w:pPr>
-      <w:hyperlink w:anchor="_Toc445289531" w:history="1">
+      <w:hyperlink w:anchor="_Toc9420937" w:history="1">
         <w:r>
           <w:rPr>
             <w:rStyle w:val="Hyperlink"/>
@@ -268,7 +271,7 @@
             <w:noProof/>
             <w:webHidden/>
           </w:rPr>
-          <w:instrText xml:space="preserve"> PAGEREF _Toc445289531 \h </w:instrText>
+          <w:instrText xml:space="preserve"> PAGEREF _Toc9420937 \h </w:instrText>
         </w:r>
         <w:r>
           <w:rPr>
@@ -309,7 +312,7 @@
           <w:sz w:val="22"/>
         </w:rPr>
       </w:pPr>
-      <w:hyperlink w:anchor="_Toc445289532" w:history="1">
+      <w:hyperlink w:anchor="_Toc9420938" w:history="1">
         <w:r>
           <w:rPr>
             <w:rStyle w:val="Hyperlink"/>
@@ -352,7 +355,7 @@
             <w:noProof/>
             <w:webHidden/>
           </w:rPr>
-          <w:instrText xml:space="preserve"> PAGEREF _Toc445289532 \h </w:instrText>
+          <w:instrText xml:space="preserve"> PAGEREF _Toc9420938 \h </w:instrText>
         </w:r>
         <w:r>
           <w:rPr>
@@ -393,7 +396,7 @@
           <w:sz w:val="22"/>
         </w:rPr>
       </w:pPr>
-      <w:hyperlink w:anchor="_Toc445289533" w:history="1">
+      <w:hyperlink w:anchor="_Toc9420939" w:history="1">
         <w:r>
           <w:rPr>
             <w:rStyle w:val="Hyperlink"/>
@@ -436,7 +439,7 @@
             <w:noProof/>
             <w:webHidden/>
           </w:rPr>
-          <w:instrText xml:space="preserve"> PAGEREF _Toc445289533 \h </w:instrText>
+          <w:instrText xml:space="preserve"> PAGEREF _Toc9420939 \h </w:instrText>
         </w:r>
         <w:r>
           <w:rPr>
@@ -477,7 +480,7 @@
           <w:sz w:val="22"/>
         </w:rPr>
       </w:pPr>
-      <w:hyperlink w:anchor="_Toc445289534" w:history="1">
+      <w:hyperlink w:anchor="_Toc9420940" w:history="1">
         <w:r>
           <w:rPr>
             <w:rStyle w:val="Hyperlink"/>
@@ -520,7 +523,7 @@
             <w:noProof/>
             <w:webHidden/>
           </w:rPr>
-          <w:instrText xml:space="preserve"> PAGEREF _Toc445289534 \h </w:instrText>
+          <w:instrText xml:space="preserve"> PAGEREF _Toc9420940 \h </w:instrText>
         </w:r>
         <w:r>
           <w:rPr>
@@ -558,7 +561,7 @@
           <w:rFonts w:asciiTheme="minorHAnsi" w:eastAsiaTheme="minorEastAsia" w:hAnsiTheme="minorHAnsi"/>
         </w:rPr>
       </w:pPr>
-      <w:hyperlink w:anchor="_Toc445289535" w:history="1">
+      <w:hyperlink w:anchor="_Toc9420941" w:history="1">
         <w:r>
           <w:rPr>
             <w:rStyle w:val="Hyperlink"/>
@@ -593,7 +596,7 @@
           <w:rPr>
             <w:webHidden/>
           </w:rPr>
-          <w:instrText xml:space="preserve"> PAGEREF _Toc445289535 \h </w:instrText>
+          <w:instrText xml:space="preserve"> PAGEREF _Toc9420941 \h </w:instrText>
         </w:r>
         <w:r>
           <w:rPr>
@@ -627,7 +630,7 @@
           <w:rFonts w:asciiTheme="minorHAnsi" w:eastAsiaTheme="minorEastAsia" w:hAnsiTheme="minorHAnsi"/>
         </w:rPr>
       </w:pPr>
-      <w:hyperlink w:anchor="_Toc445289536" w:history="1">
+      <w:hyperlink w:anchor="_Toc9420942" w:history="1">
         <w:r>
           <w:rPr>
             <w:rStyle w:val="Hyperlink"/>
@@ -662,7 +665,7 @@
           <w:rPr>
             <w:webHidden/>
           </w:rPr>
-          <w:instrText xml:space="preserve"> PAGEREF _Toc445289536 \h </w:instrText>
+          <w:instrText xml:space="preserve"> PAGEREF _Toc9420942 \h </w:instrText>
         </w:r>
         <w:r>
           <w:rPr>
@@ -696,7 +699,7 @@
           <w:rFonts w:asciiTheme="minorHAnsi" w:eastAsiaTheme="minorEastAsia" w:hAnsiTheme="minorHAnsi"/>
         </w:rPr>
       </w:pPr>
-      <w:hyperlink w:anchor="_Toc445289537" w:history="1">
+      <w:hyperlink w:anchor="_Toc9420943" w:history="1">
         <w:r>
           <w:rPr>
             <w:rStyle w:val="Hyperlink"/>
@@ -731,7 +734,7 @@
           <w:rPr>
             <w:webHidden/>
           </w:rPr>
-          <w:instrText xml:space="preserve"> PAGEREF _Toc445289537 \h </w:instrText>
+          <w:instrText xml:space="preserve"> PAGEREF _Toc9420943 \h </w:instrText>
         </w:r>
         <w:r>
           <w:rPr>
@@ -784,7 +787,7 @@
         <w:pStyle w:val="SAGEHeading1"/>
         <w:framePr w:wrap="around"/>
       </w:pPr>
-      <w:bookmarkStart w:id="1" w:name="_Toc445289530"/>
+      <w:bookmarkStart w:id="1" w:name="_Toc9420936"/>
       <w:r>
         <w:lastRenderedPageBreak/>
         <w:t>Overview</w:t>
@@ -852,7 +855,7 @@
         <w:pStyle w:val="SAGEHeading1"/>
         <w:framePr w:wrap="around"/>
       </w:pPr>
-      <w:bookmarkStart w:id="2" w:name="_Toc445289531"/>
+      <w:bookmarkStart w:id="2" w:name="_Toc9420937"/>
       <w:r>
         <w:lastRenderedPageBreak/>
         <w:t xml:space="preserve">Bootstrap </w:t>
@@ -1433,7 +1436,7 @@
         <w:pStyle w:val="SAGEHeading1"/>
         <w:framePr w:wrap="around"/>
       </w:pPr>
-      <w:bookmarkStart w:id="3" w:name="_Toc445289532"/>
+      <w:bookmarkStart w:id="3" w:name="_Toc9420938"/>
       <w:r>
         <w:lastRenderedPageBreak/>
         <w:t>Menu configuration</w:t>
@@ -2060,6 +2063,96 @@
       </w:pPr>
       <w:r>
         <w:t xml:space="preserve">  &lt;/item&gt;</w:t>
+      </w:r>
+    </w:p>
+    <w:p>
+      <w:pPr>
+        <w:pStyle w:val="SAGETextCodesection"/>
+      </w:pPr>
+    </w:p>
+    <w:p>
+      <w:pPr>
+        <w:pStyle w:val="SAGEAdmonitionWarning"/>
+      </w:pPr>
+      <w:r>
+        <w:t>Multiple Security Resource Keys may be specified where a hyphen (-) is “or” and a common (,) is “and”. For example:</w:t>
+      </w:r>
+    </w:p>
+    <w:p>
+      <w:pPr>
+        <w:pStyle w:val="SAGEAdmonitionWarning"/>
+        <w:rPr>
+          <w:sz w:val="20"/>
+          <w:szCs w:val="20"/>
+        </w:rPr>
+      </w:pPr>
+      <w:r>
+        <w:rPr>
+          <w:sz w:val="20"/>
+          <w:szCs w:val="20"/>
+        </w:rPr>
+        <w:t xml:space="preserve">  &lt;SecurityResourceKey&gt;ICINQRY</w:t>
+      </w:r>
+      <w:r>
+        <w:rPr>
+          <w:sz w:val="20"/>
+          <w:szCs w:val="20"/>
+          <w:highlight w:val="yellow"/>
+        </w:rPr>
+        <w:t>-</w:t>
+      </w:r>
+      <w:r>
+        <w:rPr>
+          <w:sz w:val="20"/>
+          <w:szCs w:val="20"/>
+        </w:rPr>
+        <w:t>ICSTOCKI</w:t>
+      </w:r>
+      <w:r>
+        <w:rPr>
+          <w:sz w:val="20"/>
+          <w:szCs w:val="20"/>
+          <w:highlight w:val="yellow"/>
+        </w:rPr>
+        <w:t>,</w:t>
+      </w:r>
+      <w:r>
+        <w:rPr>
+          <w:sz w:val="20"/>
+          <w:szCs w:val="20"/>
+        </w:rPr>
+        <w:t>ICCOST</w:t>
+      </w:r>
+      <w:r>
+        <w:rPr>
+          <w:sz w:val="20"/>
+          <w:szCs w:val="20"/>
+          <w:highlight w:val="yellow"/>
+        </w:rPr>
+        <w:t>-</w:t>
+      </w:r>
+      <w:r>
+        <w:rPr>
+          <w:sz w:val="20"/>
+          <w:szCs w:val="20"/>
+        </w:rPr>
+        <w:t>ICTRANSI&lt;/SecurityResourceKey&gt;</w:t>
+      </w:r>
+    </w:p>
+    <w:p>
+      <w:pPr>
+        <w:pStyle w:val="SAGEAdmonitionWarning"/>
+        <w:rPr>
+          <w:sz w:val="20"/>
+          <w:szCs w:val="20"/>
+        </w:rPr>
+      </w:pPr>
+      <w:r>
+        <w:rPr>
+          <w:sz w:val="20"/>
+          <w:szCs w:val="20"/>
+        </w:rPr>
+        <w:t>Which reads: ICINQRY || ICSTOCK &amp;&amp; ICCOST || ICTRANSI</w:t>
       </w:r>
     </w:p>
     <w:p>
@@ -2074,7 +2167,7 @@
         </w:rPr>
         <w:lastRenderedPageBreak/>
         <w:drawing>
-          <wp:inline distT="0" distB="0" distL="0" distR="0" wp14:anchorId="56E0847C" wp14:editId="7E4768CD">
+          <wp:inline distT="0" distB="0" distL="0" distR="0" wp14:anchorId="30E10ED9" wp14:editId="450365D6">
             <wp:extent cx="5853430" cy="3906039"/>
             <wp:effectExtent l="0" t="0" r="0" b="0"/>
             <wp:docPr id="3" name="Picture 3"/>
@@ -2160,7 +2253,7 @@
         <w:pStyle w:val="SAGEHeading1"/>
         <w:framePr w:wrap="around"/>
       </w:pPr>
-      <w:bookmarkStart w:id="4" w:name="_Toc445289533"/>
+      <w:bookmarkStart w:id="4" w:name="_Toc9420939"/>
       <w:r>
         <w:lastRenderedPageBreak/>
         <w:t>JavaScript and View files</w:t>
@@ -2354,7 +2447,7 @@
         <w:pStyle w:val="SAGEHeading1"/>
         <w:framePr w:wrap="around"/>
       </w:pPr>
-      <w:bookmarkStart w:id="5" w:name="_Toc445289534"/>
+      <w:bookmarkStart w:id="5" w:name="_Toc9420940"/>
       <w:r>
         <w:lastRenderedPageBreak/>
         <w:t>Compiling and testing the developed application</w:t>
@@ -2472,7 +2565,7 @@
       <w:pPr>
         <w:pStyle w:val="SAGEHeading2"/>
       </w:pPr>
-      <w:bookmarkStart w:id="6" w:name="_Toc445289535"/>
+      <w:bookmarkStart w:id="6" w:name="_Toc9420941"/>
       <w:r>
         <w:t>Compile</w:t>
       </w:r>
@@ -2517,7 +2610,7 @@
       <w:pPr>
         <w:pStyle w:val="SAGEHeading2"/>
       </w:pPr>
-      <w:bookmarkStart w:id="7" w:name="_Toc445289536"/>
+      <w:bookmarkStart w:id="7" w:name="_Toc9420942"/>
       <w:r>
         <w:t>Copy</w:t>
       </w:r>
@@ -2643,21 +2736,7 @@
         <w:rPr>
           <w:rStyle w:val="SAGETextFilename"/>
         </w:rPr>
-        <w:t xml:space="preserve">{Web project </w:t>
-      </w:r>
-      <w:proofErr w:type="gramStart"/>
-      <w:r>
-        <w:rPr>
-          <w:rStyle w:val="SAGETextFilename"/>
-        </w:rPr>
-        <w:t>directory}\Areas\</w:t>
-      </w:r>
-      <w:proofErr w:type="gramEnd"/>
-      <w:r>
-        <w:rPr>
-          <w:rStyle w:val="SAGETextFilename"/>
-        </w:rPr>
-        <w:t>{area}\</w:t>
+        <w:t>{Web project directory}\Areas\{area}\</w:t>
       </w:r>
       <w:proofErr w:type="spellStart"/>
       <w:r>
@@ -2743,13 +2822,8 @@
         <w:t xml:space="preserve">Copy the </w:t>
       </w:r>
       <w:r>
-        <w:t xml:space="preserve">Razor view compiled </w:t>
-      </w:r>
-      <w:proofErr w:type="gramStart"/>
-      <w:r>
-        <w:t>files(</w:t>
-      </w:r>
-      <w:proofErr w:type="gramEnd"/>
+        <w:t>Razor view compiled files(</w:t>
+      </w:r>
       <w:r>
         <w:rPr>
           <w:rStyle w:val="SAGETextFilename"/>
@@ -2824,7 +2898,7 @@
       <w:pPr>
         <w:pStyle w:val="SAGEHeading2"/>
       </w:pPr>
-      <w:bookmarkStart w:id="8" w:name="_Toc445289537"/>
+      <w:bookmarkStart w:id="8" w:name="_Toc9420943"/>
       <w:r>
         <w:t>Compile</w:t>
       </w:r>
@@ -3055,7 +3129,7 @@
 </file>
 
 <file path=word/endnotes.xml><?xml version="1.0" encoding="utf-8"?>
-<w:endnotes xmlns:wpc="http://schemas.microsoft.com/office/word/2010/wordprocessingCanvas" xmlns:cx="http://schemas.microsoft.com/office/drawing/2014/chartex" xmlns:cx1="http://schemas.microsoft.com/office/drawing/2015/9/8/chartex" xmlns:cx2="http://schemas.microsoft.com/office/drawing/2015/10/21/chartex" xmlns:mc="http://schemas.openxmlformats.org/markup-compatibility/2006" xmlns:o="urn:schemas-microsoft-com:office:office" xmlns:r="http://schemas.openxmlformats.org/officeDocument/2006/relationships" xmlns:m="http://schemas.openxmlformats.org/officeDocument/2006/math" xmlns:v="urn:schemas-microsoft-com:vml" xmlns:wp14="http://schemas.microsoft.com/office/word/2010/wordprocessingDrawing" xmlns:wp="http://schemas.openxmlformats.org/drawingml/2006/wordprocessingDrawing" xmlns:w10="urn:schemas-microsoft-com:office:word" xmlns:w="http://schemas.openxmlformats.org/wordprocessingml/2006/main" xmlns:w14="http://schemas.microsoft.com/office/word/2010/wordml" xmlns:w15="http://schemas.microsoft.com/office/word/2012/wordml" xmlns:w16se="http://schemas.microsoft.com/office/word/2015/wordml/symex" xmlns:wpg="http://schemas.microsoft.com/office/word/2010/wordprocessingGroup" xmlns:wpi="http://schemas.microsoft.com/office/word/2010/wordprocessingInk" xmlns:wne="http://schemas.microsoft.com/office/word/2006/wordml" xmlns:wps="http://schemas.microsoft.com/office/word/2010/wordprocessingShape" mc:Ignorable="w14 w15 w16se wp14">
+<w:endnotes xmlns:wpc="http://schemas.microsoft.com/office/word/2010/wordprocessingCanvas" xmlns:cx="http://schemas.microsoft.com/office/drawing/2014/chartex" xmlns:cx1="http://schemas.microsoft.com/office/drawing/2015/9/8/chartex" xmlns:cx2="http://schemas.microsoft.com/office/drawing/2015/10/21/chartex" xmlns:cx3="http://schemas.microsoft.com/office/drawing/2016/5/9/chartex" xmlns:cx4="http://schemas.microsoft.com/office/drawing/2016/5/10/chartex" xmlns:cx5="http://schemas.microsoft.com/office/drawing/2016/5/11/chartex" xmlns:cx6="http://schemas.microsoft.com/office/drawing/2016/5/12/chartex" xmlns:cx7="http://schemas.microsoft.com/office/drawing/2016/5/13/chartex" xmlns:cx8="http://schemas.microsoft.com/office/drawing/2016/5/14/chartex" xmlns:mc="http://schemas.openxmlformats.org/markup-compatibility/2006" xmlns:aink="http://schemas.microsoft.com/office/drawing/2016/ink" xmlns:am3d="http://schemas.microsoft.com/office/drawing/2017/model3d" xmlns:o="urn:schemas-microsoft-com:office:office" xmlns:r="http://schemas.openxmlformats.org/officeDocument/2006/relationships" xmlns:m="http://schemas.openxmlformats.org/officeDocument/2006/math" xmlns:v="urn:schemas-microsoft-com:vml" xmlns:wp14="http://schemas.microsoft.com/office/word/2010/wordprocessingDrawing" xmlns:wp="http://schemas.openxmlformats.org/drawingml/2006/wordprocessingDrawing" xmlns:w10="urn:schemas-microsoft-com:office:word" xmlns:w="http://schemas.openxmlformats.org/wordprocessingml/2006/main" xmlns:w14="http://schemas.microsoft.com/office/word/2010/wordml" xmlns:w15="http://schemas.microsoft.com/office/word/2012/wordml" xmlns:w16cid="http://schemas.microsoft.com/office/word/2016/wordml/cid" xmlns:w16se="http://schemas.microsoft.com/office/word/2015/wordml/symex" xmlns:wpg="http://schemas.microsoft.com/office/word/2010/wordprocessingGroup" xmlns:wpi="http://schemas.microsoft.com/office/word/2010/wordprocessingInk" xmlns:wne="http://schemas.microsoft.com/office/word/2006/wordml" xmlns:wps="http://schemas.microsoft.com/office/word/2010/wordprocessingShape" mc:Ignorable="w14 w15 w16se w16cid wp14">
   <w:endnote w:type="separator" w:id="-1">
     <w:p>
       <w:pPr>
@@ -3082,7 +3156,7 @@
 </file>
 
 <file path=word/footer1.xml><?xml version="1.0" encoding="utf-8"?>
-<w:ftr xmlns:wpc="http://schemas.microsoft.com/office/word/2010/wordprocessingCanvas" xmlns:cx="http://schemas.microsoft.com/office/drawing/2014/chartex" xmlns:cx1="http://schemas.microsoft.com/office/drawing/2015/9/8/chartex" xmlns:cx2="http://schemas.microsoft.com/office/drawing/2015/10/21/chartex" xmlns:mc="http://schemas.openxmlformats.org/markup-compatibility/2006" xmlns:o="urn:schemas-microsoft-com:office:office" xmlns:r="http://schemas.openxmlformats.org/officeDocument/2006/relationships" xmlns:m="http://schemas.openxmlformats.org/officeDocument/2006/math" xmlns:v="urn:schemas-microsoft-com:vml" xmlns:wp14="http://schemas.microsoft.com/office/word/2010/wordprocessingDrawing" xmlns:wp="http://schemas.openxmlformats.org/drawingml/2006/wordprocessingDrawing" xmlns:w10="urn:schemas-microsoft-com:office:word" xmlns:w="http://schemas.openxmlformats.org/wordprocessingml/2006/main" xmlns:w14="http://schemas.microsoft.com/office/word/2010/wordml" xmlns:w15="http://schemas.microsoft.com/office/word/2012/wordml" xmlns:w16se="http://schemas.microsoft.com/office/word/2015/wordml/symex" xmlns:wpg="http://schemas.microsoft.com/office/word/2010/wordprocessingGroup" xmlns:wpi="http://schemas.microsoft.com/office/word/2010/wordprocessingInk" xmlns:wne="http://schemas.microsoft.com/office/word/2006/wordml" xmlns:wps="http://schemas.microsoft.com/office/word/2010/wordprocessingShape" mc:Ignorable="w14 w15 w16se wp14">
+<w:ftr xmlns:wpc="http://schemas.microsoft.com/office/word/2010/wordprocessingCanvas" xmlns:cx="http://schemas.microsoft.com/office/drawing/2014/chartex" xmlns:cx1="http://schemas.microsoft.com/office/drawing/2015/9/8/chartex" xmlns:cx2="http://schemas.microsoft.com/office/drawing/2015/10/21/chartex" xmlns:cx3="http://schemas.microsoft.com/office/drawing/2016/5/9/chartex" xmlns:cx4="http://schemas.microsoft.com/office/drawing/2016/5/10/chartex" xmlns:cx5="http://schemas.microsoft.com/office/drawing/2016/5/11/chartex" xmlns:cx6="http://schemas.microsoft.com/office/drawing/2016/5/12/chartex" xmlns:cx7="http://schemas.microsoft.com/office/drawing/2016/5/13/chartex" xmlns:cx8="http://schemas.microsoft.com/office/drawing/2016/5/14/chartex" xmlns:mc="http://schemas.openxmlformats.org/markup-compatibility/2006" xmlns:aink="http://schemas.microsoft.com/office/drawing/2016/ink" xmlns:am3d="http://schemas.microsoft.com/office/drawing/2017/model3d" xmlns:o="urn:schemas-microsoft-com:office:office" xmlns:r="http://schemas.openxmlformats.org/officeDocument/2006/relationships" xmlns:m="http://schemas.openxmlformats.org/officeDocument/2006/math" xmlns:v="urn:schemas-microsoft-com:vml" xmlns:wp14="http://schemas.microsoft.com/office/word/2010/wordprocessingDrawing" xmlns:wp="http://schemas.openxmlformats.org/drawingml/2006/wordprocessingDrawing" xmlns:w10="urn:schemas-microsoft-com:office:word" xmlns:w="http://schemas.openxmlformats.org/wordprocessingml/2006/main" xmlns:w14="http://schemas.microsoft.com/office/word/2010/wordml" xmlns:w15="http://schemas.microsoft.com/office/word/2012/wordml" xmlns:w16cid="http://schemas.microsoft.com/office/word/2016/wordml/cid" xmlns:w16se="http://schemas.microsoft.com/office/word/2015/wordml/symex" xmlns:wpg="http://schemas.microsoft.com/office/word/2010/wordprocessingGroup" xmlns:wpi="http://schemas.microsoft.com/office/word/2010/wordprocessingInk" xmlns:wne="http://schemas.microsoft.com/office/word/2006/wordml" xmlns:wps="http://schemas.microsoft.com/office/word/2010/wordprocessingShape" mc:Ignorable="w14 w15 w16se w16cid wp14">
   <w:p>
     <w:pPr>
       <w:pStyle w:val="SAGEFooter"/>
@@ -3142,7 +3216,7 @@
         <w:noProof/>
       </w:rPr>
       <w:drawing>
-        <wp:anchor distT="0" distB="0" distL="114300" distR="114300" simplePos="0" relativeHeight="251653632" behindDoc="1" locked="1" layoutInCell="1" allowOverlap="1" wp14:anchorId="65BE19D3" wp14:editId="48F1A2EC">
+        <wp:anchor distT="0" distB="0" distL="114300" distR="114300" simplePos="0" relativeHeight="251653632" behindDoc="1" locked="1" layoutInCell="1" allowOverlap="1" wp14:anchorId="20D06E3A" wp14:editId="77217C69">
           <wp:simplePos x="0" y="0"/>
           <wp:positionH relativeFrom="page">
             <wp:posOffset>6308725</wp:posOffset>
@@ -3194,7 +3268,7 @@
 </file>
 
 <file path=word/footer2.xml><?xml version="1.0" encoding="utf-8"?>
-<w:ftr xmlns:wpc="http://schemas.microsoft.com/office/word/2010/wordprocessingCanvas" xmlns:cx="http://schemas.microsoft.com/office/drawing/2014/chartex" xmlns:cx1="http://schemas.microsoft.com/office/drawing/2015/9/8/chartex" xmlns:cx2="http://schemas.microsoft.com/office/drawing/2015/10/21/chartex" xmlns:mc="http://schemas.openxmlformats.org/markup-compatibility/2006" xmlns:o="urn:schemas-microsoft-com:office:office" xmlns:r="http://schemas.openxmlformats.org/officeDocument/2006/relationships" xmlns:m="http://schemas.openxmlformats.org/officeDocument/2006/math" xmlns:v="urn:schemas-microsoft-com:vml" xmlns:wp14="http://schemas.microsoft.com/office/word/2010/wordprocessingDrawing" xmlns:wp="http://schemas.openxmlformats.org/drawingml/2006/wordprocessingDrawing" xmlns:w10="urn:schemas-microsoft-com:office:word" xmlns:w="http://schemas.openxmlformats.org/wordprocessingml/2006/main" xmlns:w14="http://schemas.microsoft.com/office/word/2010/wordml" xmlns:w15="http://schemas.microsoft.com/office/word/2012/wordml" xmlns:w16se="http://schemas.microsoft.com/office/word/2015/wordml/symex" xmlns:wpg="http://schemas.microsoft.com/office/word/2010/wordprocessingGroup" xmlns:wpi="http://schemas.microsoft.com/office/word/2010/wordprocessingInk" xmlns:wne="http://schemas.microsoft.com/office/word/2006/wordml" xmlns:wps="http://schemas.microsoft.com/office/word/2010/wordprocessingShape" mc:Ignorable="w14 w15 w16se wp14">
+<w:ftr xmlns:wpc="http://schemas.microsoft.com/office/word/2010/wordprocessingCanvas" xmlns:cx="http://schemas.microsoft.com/office/drawing/2014/chartex" xmlns:cx1="http://schemas.microsoft.com/office/drawing/2015/9/8/chartex" xmlns:cx2="http://schemas.microsoft.com/office/drawing/2015/10/21/chartex" xmlns:cx3="http://schemas.microsoft.com/office/drawing/2016/5/9/chartex" xmlns:cx4="http://schemas.microsoft.com/office/drawing/2016/5/10/chartex" xmlns:cx5="http://schemas.microsoft.com/office/drawing/2016/5/11/chartex" xmlns:cx6="http://schemas.microsoft.com/office/drawing/2016/5/12/chartex" xmlns:cx7="http://schemas.microsoft.com/office/drawing/2016/5/13/chartex" xmlns:cx8="http://schemas.microsoft.com/office/drawing/2016/5/14/chartex" xmlns:mc="http://schemas.openxmlformats.org/markup-compatibility/2006" xmlns:aink="http://schemas.microsoft.com/office/drawing/2016/ink" xmlns:am3d="http://schemas.microsoft.com/office/drawing/2017/model3d" xmlns:o="urn:schemas-microsoft-com:office:office" xmlns:r="http://schemas.openxmlformats.org/officeDocument/2006/relationships" xmlns:m="http://schemas.openxmlformats.org/officeDocument/2006/math" xmlns:v="urn:schemas-microsoft-com:vml" xmlns:wp14="http://schemas.microsoft.com/office/word/2010/wordprocessingDrawing" xmlns:wp="http://schemas.openxmlformats.org/drawingml/2006/wordprocessingDrawing" xmlns:w10="urn:schemas-microsoft-com:office:word" xmlns:w="http://schemas.openxmlformats.org/wordprocessingml/2006/main" xmlns:w14="http://schemas.microsoft.com/office/word/2010/wordml" xmlns:w15="http://schemas.microsoft.com/office/word/2012/wordml" xmlns:w16cid="http://schemas.microsoft.com/office/word/2016/wordml/cid" xmlns:w16se="http://schemas.microsoft.com/office/word/2015/wordml/symex" xmlns:wpg="http://schemas.microsoft.com/office/word/2010/wordprocessingGroup" xmlns:wpi="http://schemas.microsoft.com/office/word/2010/wordprocessingInk" xmlns:wne="http://schemas.microsoft.com/office/word/2006/wordml" xmlns:wps="http://schemas.microsoft.com/office/word/2010/wordprocessingShape" mc:Ignorable="w14 w15 w16se w16cid wp14">
   <w:p>
     <w:pPr>
       <w:pStyle w:val="Footer"/>
@@ -3205,7 +3279,7 @@
 </file>
 
 <file path=word/footer3.xml><?xml version="1.0" encoding="utf-8"?>
-<w:ftr xmlns:wpc="http://schemas.microsoft.com/office/word/2010/wordprocessingCanvas" xmlns:cx="http://schemas.microsoft.com/office/drawing/2014/chartex" xmlns:cx1="http://schemas.microsoft.com/office/drawing/2015/9/8/chartex" xmlns:cx2="http://schemas.microsoft.com/office/drawing/2015/10/21/chartex" xmlns:mc="http://schemas.openxmlformats.org/markup-compatibility/2006" xmlns:o="urn:schemas-microsoft-com:office:office" xmlns:r="http://schemas.openxmlformats.org/officeDocument/2006/relationships" xmlns:m="http://schemas.openxmlformats.org/officeDocument/2006/math" xmlns:v="urn:schemas-microsoft-com:vml" xmlns:wp14="http://schemas.microsoft.com/office/word/2010/wordprocessingDrawing" xmlns:wp="http://schemas.openxmlformats.org/drawingml/2006/wordprocessingDrawing" xmlns:w10="urn:schemas-microsoft-com:office:word" xmlns:w="http://schemas.openxmlformats.org/wordprocessingml/2006/main" xmlns:w14="http://schemas.microsoft.com/office/word/2010/wordml" xmlns:w15="http://schemas.microsoft.com/office/word/2012/wordml" xmlns:w16se="http://schemas.microsoft.com/office/word/2015/wordml/symex" xmlns:wpg="http://schemas.microsoft.com/office/word/2010/wordprocessingGroup" xmlns:wpi="http://schemas.microsoft.com/office/word/2010/wordprocessingInk" xmlns:wne="http://schemas.microsoft.com/office/word/2006/wordml" xmlns:wps="http://schemas.microsoft.com/office/word/2010/wordprocessingShape" mc:Ignorable="w14 w15 w16se wp14">
+<w:ftr xmlns:wpc="http://schemas.microsoft.com/office/word/2010/wordprocessingCanvas" xmlns:cx="http://schemas.microsoft.com/office/drawing/2014/chartex" xmlns:cx1="http://schemas.microsoft.com/office/drawing/2015/9/8/chartex" xmlns:cx2="http://schemas.microsoft.com/office/drawing/2015/10/21/chartex" xmlns:cx3="http://schemas.microsoft.com/office/drawing/2016/5/9/chartex" xmlns:cx4="http://schemas.microsoft.com/office/drawing/2016/5/10/chartex" xmlns:cx5="http://schemas.microsoft.com/office/drawing/2016/5/11/chartex" xmlns:cx6="http://schemas.microsoft.com/office/drawing/2016/5/12/chartex" xmlns:cx7="http://schemas.microsoft.com/office/drawing/2016/5/13/chartex" xmlns:cx8="http://schemas.microsoft.com/office/drawing/2016/5/14/chartex" xmlns:mc="http://schemas.openxmlformats.org/markup-compatibility/2006" xmlns:aink="http://schemas.microsoft.com/office/drawing/2016/ink" xmlns:am3d="http://schemas.microsoft.com/office/drawing/2017/model3d" xmlns:o="urn:schemas-microsoft-com:office:office" xmlns:r="http://schemas.openxmlformats.org/officeDocument/2006/relationships" xmlns:m="http://schemas.openxmlformats.org/officeDocument/2006/math" xmlns:v="urn:schemas-microsoft-com:vml" xmlns:wp14="http://schemas.microsoft.com/office/word/2010/wordprocessingDrawing" xmlns:wp="http://schemas.openxmlformats.org/drawingml/2006/wordprocessingDrawing" xmlns:w10="urn:schemas-microsoft-com:office:word" xmlns:w="http://schemas.openxmlformats.org/wordprocessingml/2006/main" xmlns:w14="http://schemas.microsoft.com/office/word/2010/wordml" xmlns:w15="http://schemas.microsoft.com/office/word/2012/wordml" xmlns:w16cid="http://schemas.microsoft.com/office/word/2016/wordml/cid" xmlns:w16se="http://schemas.microsoft.com/office/word/2015/wordml/symex" xmlns:wpg="http://schemas.microsoft.com/office/word/2010/wordprocessingGroup" xmlns:wpi="http://schemas.microsoft.com/office/word/2010/wordprocessingInk" xmlns:wne="http://schemas.microsoft.com/office/word/2006/wordml" xmlns:wps="http://schemas.microsoft.com/office/word/2010/wordprocessingShape" mc:Ignorable="w14 w15 w16se w16cid wp14">
   <w:tbl>
     <w:tblPr>
       <w:tblStyle w:val="TableGrid"/>
@@ -3238,14 +3312,27 @@
           <w:pPr>
             <w:pStyle w:val="SAGEFooter"/>
           </w:pPr>
-          <w:fldSimple w:instr=" STYLEREF  SAGE_Title  \* MERGEFORMAT ">
-            <w:r>
-              <w:rPr>
-                <w:noProof/>
-              </w:rPr>
-              <w:t>Sage 300 Web Screens SDK</w:t>
-            </w:r>
-          </w:fldSimple>
+          <w:r>
+            <w:fldChar w:fldCharType="begin"/>
+          </w:r>
+          <w:r>
+            <w:instrText xml:space="preserve"> STYLEREF  SAGE_Title  \* MERGEFORMAT </w:instrText>
+          </w:r>
+          <w:r>
+            <w:fldChar w:fldCharType="separate"/>
+          </w:r>
+          <w:r>
+            <w:rPr>
+              <w:noProof/>
+            </w:rPr>
+            <w:t>Sage 300 Web Screens SDK</w:t>
+          </w:r>
+          <w:r>
+            <w:rPr>
+              <w:noProof/>
+            </w:rPr>
+            <w:fldChar w:fldCharType="end"/>
+          </w:r>
           <w:r>
             <w:rPr>
               <w:noProof/>
@@ -3352,7 +3439,7 @@
 </file>
 
 <file path=word/footer4.xml><?xml version="1.0" encoding="utf-8"?>
-<w:ftr xmlns:wpc="http://schemas.microsoft.com/office/word/2010/wordprocessingCanvas" xmlns:cx="http://schemas.microsoft.com/office/drawing/2014/chartex" xmlns:cx1="http://schemas.microsoft.com/office/drawing/2015/9/8/chartex" xmlns:cx2="http://schemas.microsoft.com/office/drawing/2015/10/21/chartex" xmlns:mc="http://schemas.openxmlformats.org/markup-compatibility/2006" xmlns:o="urn:schemas-microsoft-com:office:office" xmlns:r="http://schemas.openxmlformats.org/officeDocument/2006/relationships" xmlns:m="http://schemas.openxmlformats.org/officeDocument/2006/math" xmlns:v="urn:schemas-microsoft-com:vml" xmlns:wp14="http://schemas.microsoft.com/office/word/2010/wordprocessingDrawing" xmlns:wp="http://schemas.openxmlformats.org/drawingml/2006/wordprocessingDrawing" xmlns:w10="urn:schemas-microsoft-com:office:word" xmlns:w="http://schemas.openxmlformats.org/wordprocessingml/2006/main" xmlns:w14="http://schemas.microsoft.com/office/word/2010/wordml" xmlns:w15="http://schemas.microsoft.com/office/word/2012/wordml" xmlns:w16se="http://schemas.microsoft.com/office/word/2015/wordml/symex" xmlns:wpg="http://schemas.microsoft.com/office/word/2010/wordprocessingGroup" xmlns:wpi="http://schemas.microsoft.com/office/word/2010/wordprocessingInk" xmlns:wne="http://schemas.microsoft.com/office/word/2006/wordml" xmlns:wps="http://schemas.microsoft.com/office/word/2010/wordprocessingShape" mc:Ignorable="w14 w15 w16se wp14">
+<w:ftr xmlns:wpc="http://schemas.microsoft.com/office/word/2010/wordprocessingCanvas" xmlns:cx="http://schemas.microsoft.com/office/drawing/2014/chartex" xmlns:cx1="http://schemas.microsoft.com/office/drawing/2015/9/8/chartex" xmlns:cx2="http://schemas.microsoft.com/office/drawing/2015/10/21/chartex" xmlns:cx3="http://schemas.microsoft.com/office/drawing/2016/5/9/chartex" xmlns:cx4="http://schemas.microsoft.com/office/drawing/2016/5/10/chartex" xmlns:cx5="http://schemas.microsoft.com/office/drawing/2016/5/11/chartex" xmlns:cx6="http://schemas.microsoft.com/office/drawing/2016/5/12/chartex" xmlns:cx7="http://schemas.microsoft.com/office/drawing/2016/5/13/chartex" xmlns:cx8="http://schemas.microsoft.com/office/drawing/2016/5/14/chartex" xmlns:mc="http://schemas.openxmlformats.org/markup-compatibility/2006" xmlns:aink="http://schemas.microsoft.com/office/drawing/2016/ink" xmlns:am3d="http://schemas.microsoft.com/office/drawing/2017/model3d" xmlns:o="urn:schemas-microsoft-com:office:office" xmlns:r="http://schemas.openxmlformats.org/officeDocument/2006/relationships" xmlns:m="http://schemas.openxmlformats.org/officeDocument/2006/math" xmlns:v="urn:schemas-microsoft-com:vml" xmlns:wp14="http://schemas.microsoft.com/office/word/2010/wordprocessingDrawing" xmlns:wp="http://schemas.openxmlformats.org/drawingml/2006/wordprocessingDrawing" xmlns:w10="urn:schemas-microsoft-com:office:word" xmlns:w="http://schemas.openxmlformats.org/wordprocessingml/2006/main" xmlns:w14="http://schemas.microsoft.com/office/word/2010/wordml" xmlns:w15="http://schemas.microsoft.com/office/word/2012/wordml" xmlns:w16cid="http://schemas.microsoft.com/office/word/2016/wordml/cid" xmlns:w16se="http://schemas.microsoft.com/office/word/2015/wordml/symex" xmlns:wpg="http://schemas.microsoft.com/office/word/2010/wordprocessingGroup" xmlns:wpi="http://schemas.microsoft.com/office/word/2010/wordprocessingInk" xmlns:wne="http://schemas.microsoft.com/office/word/2006/wordml" xmlns:wps="http://schemas.microsoft.com/office/word/2010/wordprocessingShape" mc:Ignorable="w14 w15 w16se w16cid wp14">
   <w:tbl>
     <w:tblPr>
       <w:tblStyle w:val="TableGrid"/>
@@ -3385,14 +3472,27 @@
           <w:pPr>
             <w:pStyle w:val="SAGEFooter"/>
           </w:pPr>
-          <w:fldSimple w:instr=" STYLEREF  SAGE_Title  \* MERGEFORMAT ">
-            <w:r>
-              <w:rPr>
-                <w:noProof/>
-              </w:rPr>
-              <w:t>Sage 300 Web Screens SDK</w:t>
-            </w:r>
-          </w:fldSimple>
+          <w:r>
+            <w:fldChar w:fldCharType="begin"/>
+          </w:r>
+          <w:r>
+            <w:instrText xml:space="preserve"> STYLEREF  SAGE_Title  \* MERGEFORMAT </w:instrText>
+          </w:r>
+          <w:r>
+            <w:fldChar w:fldCharType="separate"/>
+          </w:r>
+          <w:r>
+            <w:rPr>
+              <w:noProof/>
+            </w:rPr>
+            <w:t>Sage 300 Web Screens SDK</w:t>
+          </w:r>
+          <w:r>
+            <w:rPr>
+              <w:noProof/>
+            </w:rPr>
+            <w:fldChar w:fldCharType="end"/>
+          </w:r>
           <w:r>
             <w:rPr>
               <w:noProof/>
@@ -3492,7 +3592,7 @@
 </file>
 
 <file path=word/footnotes.xml><?xml version="1.0" encoding="utf-8"?>
-<w:footnotes xmlns:wpc="http://schemas.microsoft.com/office/word/2010/wordprocessingCanvas" xmlns:cx="http://schemas.microsoft.com/office/drawing/2014/chartex" xmlns:cx1="http://schemas.microsoft.com/office/drawing/2015/9/8/chartex" xmlns:cx2="http://schemas.microsoft.com/office/drawing/2015/10/21/chartex" xmlns:mc="http://schemas.openxmlformats.org/markup-compatibility/2006" xmlns:o="urn:schemas-microsoft-com:office:office" xmlns:r="http://schemas.openxmlformats.org/officeDocument/2006/relationships" xmlns:m="http://schemas.openxmlformats.org/officeDocument/2006/math" xmlns:v="urn:schemas-microsoft-com:vml" xmlns:wp14="http://schemas.microsoft.com/office/word/2010/wordprocessingDrawing" xmlns:wp="http://schemas.openxmlformats.org/drawingml/2006/wordprocessingDrawing" xmlns:w10="urn:schemas-microsoft-com:office:word" xmlns:w="http://schemas.openxmlformats.org/wordprocessingml/2006/main" xmlns:w14="http://schemas.microsoft.com/office/word/2010/wordml" xmlns:w15="http://schemas.microsoft.com/office/word/2012/wordml" xmlns:w16se="http://schemas.microsoft.com/office/word/2015/wordml/symex" xmlns:wpg="http://schemas.microsoft.com/office/word/2010/wordprocessingGroup" xmlns:wpi="http://schemas.microsoft.com/office/word/2010/wordprocessingInk" xmlns:wne="http://schemas.microsoft.com/office/word/2006/wordml" xmlns:wps="http://schemas.microsoft.com/office/word/2010/wordprocessingShape" mc:Ignorable="w14 w15 w16se wp14">
+<w:footnotes xmlns:wpc="http://schemas.microsoft.com/office/word/2010/wordprocessingCanvas" xmlns:cx="http://schemas.microsoft.com/office/drawing/2014/chartex" xmlns:cx1="http://schemas.microsoft.com/office/drawing/2015/9/8/chartex" xmlns:cx2="http://schemas.microsoft.com/office/drawing/2015/10/21/chartex" xmlns:cx3="http://schemas.microsoft.com/office/drawing/2016/5/9/chartex" xmlns:cx4="http://schemas.microsoft.com/office/drawing/2016/5/10/chartex" xmlns:cx5="http://schemas.microsoft.com/office/drawing/2016/5/11/chartex" xmlns:cx6="http://schemas.microsoft.com/office/drawing/2016/5/12/chartex" xmlns:cx7="http://schemas.microsoft.com/office/drawing/2016/5/13/chartex" xmlns:cx8="http://schemas.microsoft.com/office/drawing/2016/5/14/chartex" xmlns:mc="http://schemas.openxmlformats.org/markup-compatibility/2006" xmlns:aink="http://schemas.microsoft.com/office/drawing/2016/ink" xmlns:am3d="http://schemas.microsoft.com/office/drawing/2017/model3d" xmlns:o="urn:schemas-microsoft-com:office:office" xmlns:r="http://schemas.openxmlformats.org/officeDocument/2006/relationships" xmlns:m="http://schemas.openxmlformats.org/officeDocument/2006/math" xmlns:v="urn:schemas-microsoft-com:vml" xmlns:wp14="http://schemas.microsoft.com/office/word/2010/wordprocessingDrawing" xmlns:wp="http://schemas.openxmlformats.org/drawingml/2006/wordprocessingDrawing" xmlns:w10="urn:schemas-microsoft-com:office:word" xmlns:w="http://schemas.openxmlformats.org/wordprocessingml/2006/main" xmlns:w14="http://schemas.microsoft.com/office/word/2010/wordml" xmlns:w15="http://schemas.microsoft.com/office/word/2012/wordml" xmlns:w16cid="http://schemas.microsoft.com/office/word/2016/wordml/cid" xmlns:w16se="http://schemas.microsoft.com/office/word/2015/wordml/symex" xmlns:wpg="http://schemas.microsoft.com/office/word/2010/wordprocessingGroup" xmlns:wpi="http://schemas.microsoft.com/office/word/2010/wordprocessingInk" xmlns:wne="http://schemas.microsoft.com/office/word/2006/wordml" xmlns:wps="http://schemas.microsoft.com/office/word/2010/wordprocessingShape" mc:Ignorable="w14 w15 w16se w16cid wp14">
   <w:footnote w:type="separator" w:id="-1">
     <w:p>
       <w:pPr>
@@ -3521,7 +3621,7 @@
 </file>
 
 <file path=word/header1.xml><?xml version="1.0" encoding="utf-8"?>
-<w:hdr xmlns:wpc="http://schemas.microsoft.com/office/word/2010/wordprocessingCanvas" xmlns:cx="http://schemas.microsoft.com/office/drawing/2014/chartex" xmlns:cx1="http://schemas.microsoft.com/office/drawing/2015/9/8/chartex" xmlns:cx2="http://schemas.microsoft.com/office/drawing/2015/10/21/chartex" xmlns:mc="http://schemas.openxmlformats.org/markup-compatibility/2006" xmlns:o="urn:schemas-microsoft-com:office:office" xmlns:r="http://schemas.openxmlformats.org/officeDocument/2006/relationships" xmlns:m="http://schemas.openxmlformats.org/officeDocument/2006/math" xmlns:v="urn:schemas-microsoft-com:vml" xmlns:wp14="http://schemas.microsoft.com/office/word/2010/wordprocessingDrawing" xmlns:wp="http://schemas.openxmlformats.org/drawingml/2006/wordprocessingDrawing" xmlns:w10="urn:schemas-microsoft-com:office:word" xmlns:w="http://schemas.openxmlformats.org/wordprocessingml/2006/main" xmlns:w14="http://schemas.microsoft.com/office/word/2010/wordml" xmlns:w15="http://schemas.microsoft.com/office/word/2012/wordml" xmlns:w16se="http://schemas.microsoft.com/office/word/2015/wordml/symex" xmlns:wpg="http://schemas.microsoft.com/office/word/2010/wordprocessingGroup" xmlns:wpi="http://schemas.microsoft.com/office/word/2010/wordprocessingInk" xmlns:wne="http://schemas.microsoft.com/office/word/2006/wordml" xmlns:wps="http://schemas.microsoft.com/office/word/2010/wordprocessingShape" mc:Ignorable="w14 w15 w16se wp14">
+<w:hdr xmlns:wpc="http://schemas.microsoft.com/office/word/2010/wordprocessingCanvas" xmlns:cx="http://schemas.microsoft.com/office/drawing/2014/chartex" xmlns:cx1="http://schemas.microsoft.com/office/drawing/2015/9/8/chartex" xmlns:cx2="http://schemas.microsoft.com/office/drawing/2015/10/21/chartex" xmlns:cx3="http://schemas.microsoft.com/office/drawing/2016/5/9/chartex" xmlns:cx4="http://schemas.microsoft.com/office/drawing/2016/5/10/chartex" xmlns:cx5="http://schemas.microsoft.com/office/drawing/2016/5/11/chartex" xmlns:cx6="http://schemas.microsoft.com/office/drawing/2016/5/12/chartex" xmlns:cx7="http://schemas.microsoft.com/office/drawing/2016/5/13/chartex" xmlns:cx8="http://schemas.microsoft.com/office/drawing/2016/5/14/chartex" xmlns:mc="http://schemas.openxmlformats.org/markup-compatibility/2006" xmlns:aink="http://schemas.microsoft.com/office/drawing/2016/ink" xmlns:am3d="http://schemas.microsoft.com/office/drawing/2017/model3d" xmlns:o="urn:schemas-microsoft-com:office:office" xmlns:r="http://schemas.openxmlformats.org/officeDocument/2006/relationships" xmlns:m="http://schemas.openxmlformats.org/officeDocument/2006/math" xmlns:v="urn:schemas-microsoft-com:vml" xmlns:wp14="http://schemas.microsoft.com/office/word/2010/wordprocessingDrawing" xmlns:wp="http://schemas.openxmlformats.org/drawingml/2006/wordprocessingDrawing" xmlns:w10="urn:schemas-microsoft-com:office:word" xmlns:w="http://schemas.openxmlformats.org/wordprocessingml/2006/main" xmlns:w14="http://schemas.microsoft.com/office/word/2010/wordml" xmlns:w15="http://schemas.microsoft.com/office/word/2012/wordml" xmlns:w16cid="http://schemas.microsoft.com/office/word/2016/wordml/cid" xmlns:w16se="http://schemas.microsoft.com/office/word/2015/wordml/symex" xmlns:wpg="http://schemas.microsoft.com/office/word/2010/wordprocessingGroup" xmlns:wpi="http://schemas.microsoft.com/office/word/2010/wordprocessingInk" xmlns:wne="http://schemas.microsoft.com/office/word/2006/wordml" xmlns:wps="http://schemas.microsoft.com/office/word/2010/wordprocessingShape" mc:Ignorable="w14 w15 w16se w16cid wp14">
   <w:p>
     <w:pPr>
       <w:pStyle w:val="Header"/>
@@ -3532,7 +3632,7 @@
         <w:lang w:val="en-US"/>
       </w:rPr>
       <w:drawing>
-        <wp:anchor distT="0" distB="0" distL="114300" distR="114300" simplePos="0" relativeHeight="251659264" behindDoc="1" locked="1" layoutInCell="1" allowOverlap="1" wp14:anchorId="6CC55E71" wp14:editId="6AC50225">
+        <wp:anchor distT="0" distB="0" distL="114300" distR="114300" simplePos="0" relativeHeight="251659264" behindDoc="1" locked="1" layoutInCell="1" allowOverlap="1" wp14:anchorId="5AAEC413" wp14:editId="7DA4F786">
           <wp:simplePos x="0" y="0"/>
           <wp:positionH relativeFrom="page">
             <wp:posOffset>5919470</wp:posOffset>
@@ -3600,7 +3700,7 @@
 </file>
 
 <file path=word/header2.xml><?xml version="1.0" encoding="utf-8"?>
-<w:hdr xmlns:wpc="http://schemas.microsoft.com/office/word/2010/wordprocessingCanvas" xmlns:cx="http://schemas.microsoft.com/office/drawing/2014/chartex" xmlns:cx1="http://schemas.microsoft.com/office/drawing/2015/9/8/chartex" xmlns:cx2="http://schemas.microsoft.com/office/drawing/2015/10/21/chartex" xmlns:mc="http://schemas.openxmlformats.org/markup-compatibility/2006" xmlns:o="urn:schemas-microsoft-com:office:office" xmlns:r="http://schemas.openxmlformats.org/officeDocument/2006/relationships" xmlns:m="http://schemas.openxmlformats.org/officeDocument/2006/math" xmlns:v="urn:schemas-microsoft-com:vml" xmlns:wp14="http://schemas.microsoft.com/office/word/2010/wordprocessingDrawing" xmlns:wp="http://schemas.openxmlformats.org/drawingml/2006/wordprocessingDrawing" xmlns:w10="urn:schemas-microsoft-com:office:word" xmlns:w="http://schemas.openxmlformats.org/wordprocessingml/2006/main" xmlns:w14="http://schemas.microsoft.com/office/word/2010/wordml" xmlns:w15="http://schemas.microsoft.com/office/word/2012/wordml" xmlns:w16se="http://schemas.microsoft.com/office/word/2015/wordml/symex" xmlns:wpg="http://schemas.microsoft.com/office/word/2010/wordprocessingGroup" xmlns:wpi="http://schemas.microsoft.com/office/word/2010/wordprocessingInk" xmlns:wne="http://schemas.microsoft.com/office/word/2006/wordml" xmlns:wps="http://schemas.microsoft.com/office/word/2010/wordprocessingShape" mc:Ignorable="w14 w15 w16se wp14">
+<w:hdr xmlns:wpc="http://schemas.microsoft.com/office/word/2010/wordprocessingCanvas" xmlns:cx="http://schemas.microsoft.com/office/drawing/2014/chartex" xmlns:cx1="http://schemas.microsoft.com/office/drawing/2015/9/8/chartex" xmlns:cx2="http://schemas.microsoft.com/office/drawing/2015/10/21/chartex" xmlns:cx3="http://schemas.microsoft.com/office/drawing/2016/5/9/chartex" xmlns:cx4="http://schemas.microsoft.com/office/drawing/2016/5/10/chartex" xmlns:cx5="http://schemas.microsoft.com/office/drawing/2016/5/11/chartex" xmlns:cx6="http://schemas.microsoft.com/office/drawing/2016/5/12/chartex" xmlns:cx7="http://schemas.microsoft.com/office/drawing/2016/5/13/chartex" xmlns:cx8="http://schemas.microsoft.com/office/drawing/2016/5/14/chartex" xmlns:mc="http://schemas.openxmlformats.org/markup-compatibility/2006" xmlns:aink="http://schemas.microsoft.com/office/drawing/2016/ink" xmlns:am3d="http://schemas.microsoft.com/office/drawing/2017/model3d" xmlns:o="urn:schemas-microsoft-com:office:office" xmlns:r="http://schemas.openxmlformats.org/officeDocument/2006/relationships" xmlns:m="http://schemas.openxmlformats.org/officeDocument/2006/math" xmlns:v="urn:schemas-microsoft-com:vml" xmlns:wp14="http://schemas.microsoft.com/office/word/2010/wordprocessingDrawing" xmlns:wp="http://schemas.openxmlformats.org/drawingml/2006/wordprocessingDrawing" xmlns:w10="urn:schemas-microsoft-com:office:word" xmlns:w="http://schemas.openxmlformats.org/wordprocessingml/2006/main" xmlns:w14="http://schemas.microsoft.com/office/word/2010/wordml" xmlns:w15="http://schemas.microsoft.com/office/word/2012/wordml" xmlns:w16cid="http://schemas.microsoft.com/office/word/2016/wordml/cid" xmlns:w16se="http://schemas.microsoft.com/office/word/2015/wordml/symex" xmlns:wpg="http://schemas.microsoft.com/office/word/2010/wordprocessingGroup" xmlns:wpi="http://schemas.microsoft.com/office/word/2010/wordprocessingInk" xmlns:wne="http://schemas.microsoft.com/office/word/2006/wordml" xmlns:wps="http://schemas.microsoft.com/office/word/2010/wordprocessingShape" mc:Ignorable="w14 w15 w16se w16cid wp14">
   <w:p>
     <w:pPr>
       <w:pStyle w:val="Header"/>
@@ -3610,7 +3710,7 @@
 </file>
 
 <file path=word/header3.xml><?xml version="1.0" encoding="utf-8"?>
-<w:hdr xmlns:wpc="http://schemas.microsoft.com/office/word/2010/wordprocessingCanvas" xmlns:cx="http://schemas.microsoft.com/office/drawing/2014/chartex" xmlns:cx1="http://schemas.microsoft.com/office/drawing/2015/9/8/chartex" xmlns:cx2="http://schemas.microsoft.com/office/drawing/2015/10/21/chartex" xmlns:mc="http://schemas.openxmlformats.org/markup-compatibility/2006" xmlns:o="urn:schemas-microsoft-com:office:office" xmlns:r="http://schemas.openxmlformats.org/officeDocument/2006/relationships" xmlns:m="http://schemas.openxmlformats.org/officeDocument/2006/math" xmlns:v="urn:schemas-microsoft-com:vml" xmlns:wp14="http://schemas.microsoft.com/office/word/2010/wordprocessingDrawing" xmlns:wp="http://schemas.openxmlformats.org/drawingml/2006/wordprocessingDrawing" xmlns:w10="urn:schemas-microsoft-com:office:word" xmlns:w="http://schemas.openxmlformats.org/wordprocessingml/2006/main" xmlns:w14="http://schemas.microsoft.com/office/word/2010/wordml" xmlns:w15="http://schemas.microsoft.com/office/word/2012/wordml" xmlns:w16se="http://schemas.microsoft.com/office/word/2015/wordml/symex" xmlns:wpg="http://schemas.microsoft.com/office/word/2010/wordprocessingGroup" xmlns:wpi="http://schemas.microsoft.com/office/word/2010/wordprocessingInk" xmlns:wne="http://schemas.microsoft.com/office/word/2006/wordml" xmlns:wps="http://schemas.microsoft.com/office/word/2010/wordprocessingShape" mc:Ignorable="w14 w15 w16se wp14">
+<w:hdr xmlns:wpc="http://schemas.microsoft.com/office/word/2010/wordprocessingCanvas" xmlns:cx="http://schemas.microsoft.com/office/drawing/2014/chartex" xmlns:cx1="http://schemas.microsoft.com/office/drawing/2015/9/8/chartex" xmlns:cx2="http://schemas.microsoft.com/office/drawing/2015/10/21/chartex" xmlns:cx3="http://schemas.microsoft.com/office/drawing/2016/5/9/chartex" xmlns:cx4="http://schemas.microsoft.com/office/drawing/2016/5/10/chartex" xmlns:cx5="http://schemas.microsoft.com/office/drawing/2016/5/11/chartex" xmlns:cx6="http://schemas.microsoft.com/office/drawing/2016/5/12/chartex" xmlns:cx7="http://schemas.microsoft.com/office/drawing/2016/5/13/chartex" xmlns:cx8="http://schemas.microsoft.com/office/drawing/2016/5/14/chartex" xmlns:mc="http://schemas.openxmlformats.org/markup-compatibility/2006" xmlns:aink="http://schemas.microsoft.com/office/drawing/2016/ink" xmlns:am3d="http://schemas.microsoft.com/office/drawing/2017/model3d" xmlns:o="urn:schemas-microsoft-com:office:office" xmlns:r="http://schemas.openxmlformats.org/officeDocument/2006/relationships" xmlns:m="http://schemas.openxmlformats.org/officeDocument/2006/math" xmlns:v="urn:schemas-microsoft-com:vml" xmlns:wp14="http://schemas.microsoft.com/office/word/2010/wordprocessingDrawing" xmlns:wp="http://schemas.openxmlformats.org/drawingml/2006/wordprocessingDrawing" xmlns:w10="urn:schemas-microsoft-com:office:word" xmlns:w="http://schemas.openxmlformats.org/wordprocessingml/2006/main" xmlns:w14="http://schemas.microsoft.com/office/word/2010/wordml" xmlns:w15="http://schemas.microsoft.com/office/word/2012/wordml" xmlns:w16cid="http://schemas.microsoft.com/office/word/2016/wordml/cid" xmlns:w16se="http://schemas.microsoft.com/office/word/2015/wordml/symex" xmlns:wpg="http://schemas.microsoft.com/office/word/2010/wordprocessingGroup" xmlns:wpi="http://schemas.microsoft.com/office/word/2010/wordprocessingInk" xmlns:wne="http://schemas.microsoft.com/office/word/2006/wordml" xmlns:wps="http://schemas.microsoft.com/office/word/2010/wordprocessingShape" mc:Ignorable="w14 w15 w16se w16cid wp14">
   <w:p>
     <w:pPr>
       <w:pStyle w:val="Header"/>
@@ -3621,38 +3721,25 @@
 </file>
 
 <file path=word/header4.xml><?xml version="1.0" encoding="utf-8"?>
-<w:hdr xmlns:wpc="http://schemas.microsoft.com/office/word/2010/wordprocessingCanvas" xmlns:cx="http://schemas.microsoft.com/office/drawing/2014/chartex" xmlns:cx1="http://schemas.microsoft.com/office/drawing/2015/9/8/chartex" xmlns:cx2="http://schemas.microsoft.com/office/drawing/2015/10/21/chartex" xmlns:mc="http://schemas.openxmlformats.org/markup-compatibility/2006" xmlns:o="urn:schemas-microsoft-com:office:office" xmlns:r="http://schemas.openxmlformats.org/officeDocument/2006/relationships" xmlns:m="http://schemas.openxmlformats.org/officeDocument/2006/math" xmlns:v="urn:schemas-microsoft-com:vml" xmlns:wp14="http://schemas.microsoft.com/office/word/2010/wordprocessingDrawing" xmlns:wp="http://schemas.openxmlformats.org/drawingml/2006/wordprocessingDrawing" xmlns:w10="urn:schemas-microsoft-com:office:word" xmlns:w="http://schemas.openxmlformats.org/wordprocessingml/2006/main" xmlns:w14="http://schemas.microsoft.com/office/word/2010/wordml" xmlns:w15="http://schemas.microsoft.com/office/word/2012/wordml" xmlns:w16se="http://schemas.microsoft.com/office/word/2015/wordml/symex" xmlns:wpg="http://schemas.microsoft.com/office/word/2010/wordprocessingGroup" xmlns:wpi="http://schemas.microsoft.com/office/word/2010/wordprocessingInk" xmlns:wne="http://schemas.microsoft.com/office/word/2006/wordml" xmlns:wps="http://schemas.microsoft.com/office/word/2010/wordprocessingShape" mc:Ignorable="w14 w15 w16se wp14">
+<w:hdr xmlns:wpc="http://schemas.microsoft.com/office/word/2010/wordprocessingCanvas" xmlns:cx="http://schemas.microsoft.com/office/drawing/2014/chartex" xmlns:cx1="http://schemas.microsoft.com/office/drawing/2015/9/8/chartex" xmlns:cx2="http://schemas.microsoft.com/office/drawing/2015/10/21/chartex" xmlns:cx3="http://schemas.microsoft.com/office/drawing/2016/5/9/chartex" xmlns:cx4="http://schemas.microsoft.com/office/drawing/2016/5/10/chartex" xmlns:cx5="http://schemas.microsoft.com/office/drawing/2016/5/11/chartex" xmlns:cx6="http://schemas.microsoft.com/office/drawing/2016/5/12/chartex" xmlns:cx7="http://schemas.microsoft.com/office/drawing/2016/5/13/chartex" xmlns:cx8="http://schemas.microsoft.com/office/drawing/2016/5/14/chartex" xmlns:mc="http://schemas.openxmlformats.org/markup-compatibility/2006" xmlns:aink="http://schemas.microsoft.com/office/drawing/2016/ink" xmlns:am3d="http://schemas.microsoft.com/office/drawing/2017/model3d" xmlns:o="urn:schemas-microsoft-com:office:office" xmlns:r="http://schemas.openxmlformats.org/officeDocument/2006/relationships" xmlns:m="http://schemas.openxmlformats.org/officeDocument/2006/math" xmlns:v="urn:schemas-microsoft-com:vml" xmlns:wp14="http://schemas.microsoft.com/office/word/2010/wordprocessingDrawing" xmlns:wp="http://schemas.openxmlformats.org/drawingml/2006/wordprocessingDrawing" xmlns:w10="urn:schemas-microsoft-com:office:word" xmlns:w="http://schemas.openxmlformats.org/wordprocessingml/2006/main" xmlns:w14="http://schemas.microsoft.com/office/word/2010/wordml" xmlns:w15="http://schemas.microsoft.com/office/word/2012/wordml" xmlns:w16cid="http://schemas.microsoft.com/office/word/2016/wordml/cid" xmlns:w16se="http://schemas.microsoft.com/office/word/2015/wordml/symex" xmlns:wpg="http://schemas.microsoft.com/office/word/2010/wordprocessingGroup" xmlns:wpi="http://schemas.microsoft.com/office/word/2010/wordprocessingInk" xmlns:wne="http://schemas.microsoft.com/office/word/2006/wordml" xmlns:wps="http://schemas.microsoft.com/office/word/2010/wordprocessingShape" mc:Ignorable="w14 w15 w16se w16cid wp14">
   <w:p>
     <w:pPr>
       <w:pStyle w:val="SAGEHeader"/>
     </w:pPr>
-    <w:r>
-      <w:fldChar w:fldCharType="begin"/>
-    </w:r>
-    <w:r>
-      <w:instrText xml:space="preserve"> STYLEREF  "SAGE_Heading 1"  \* MERGEFORMAT </w:instrText>
-    </w:r>
-    <w:r>
-      <w:fldChar w:fldCharType="separate"/>
-    </w:r>
-    <w:r>
-      <w:rPr>
-        <w:noProof/>
-      </w:rPr>
-      <w:t>Compiling and testing the developed application</w:t>
-    </w:r>
-    <w:r>
-      <w:rPr>
-        <w:noProof/>
-      </w:rPr>
-      <w:fldChar w:fldCharType="end"/>
-    </w:r>
+    <w:fldSimple w:instr=" STYLEREF  &quot;SAGE_Heading 1&quot;  \* MERGEFORMAT ">
+      <w:r>
+        <w:rPr>
+          <w:noProof/>
+        </w:rPr>
+        <w:t>Compiling and testing the developed application</w:t>
+      </w:r>
+    </w:fldSimple>
   </w:p>
 </w:hdr>
 </file>
 
 <file path=word/header5.xml><?xml version="1.0" encoding="utf-8"?>
-<w:hdr xmlns:wpc="http://schemas.microsoft.com/office/word/2010/wordprocessingCanvas" xmlns:cx="http://schemas.microsoft.com/office/drawing/2014/chartex" xmlns:cx1="http://schemas.microsoft.com/office/drawing/2015/9/8/chartex" xmlns:cx2="http://schemas.microsoft.com/office/drawing/2015/10/21/chartex" xmlns:mc="http://schemas.openxmlformats.org/markup-compatibility/2006" xmlns:o="urn:schemas-microsoft-com:office:office" xmlns:r="http://schemas.openxmlformats.org/officeDocument/2006/relationships" xmlns:m="http://schemas.openxmlformats.org/officeDocument/2006/math" xmlns:v="urn:schemas-microsoft-com:vml" xmlns:wp14="http://schemas.microsoft.com/office/word/2010/wordprocessingDrawing" xmlns:wp="http://schemas.openxmlformats.org/drawingml/2006/wordprocessingDrawing" xmlns:w10="urn:schemas-microsoft-com:office:word" xmlns:w="http://schemas.openxmlformats.org/wordprocessingml/2006/main" xmlns:w14="http://schemas.microsoft.com/office/word/2010/wordml" xmlns:w15="http://schemas.microsoft.com/office/word/2012/wordml" xmlns:w16se="http://schemas.microsoft.com/office/word/2015/wordml/symex" xmlns:wpg="http://schemas.microsoft.com/office/word/2010/wordprocessingGroup" xmlns:wpi="http://schemas.microsoft.com/office/word/2010/wordprocessingInk" xmlns:wne="http://schemas.microsoft.com/office/word/2006/wordml" xmlns:wps="http://schemas.microsoft.com/office/word/2010/wordprocessingShape" mc:Ignorable="w14 w15 w16se wp14">
+<w:hdr xmlns:wpc="http://schemas.microsoft.com/office/word/2010/wordprocessingCanvas" xmlns:cx="http://schemas.microsoft.com/office/drawing/2014/chartex" xmlns:cx1="http://schemas.microsoft.com/office/drawing/2015/9/8/chartex" xmlns:cx2="http://schemas.microsoft.com/office/drawing/2015/10/21/chartex" xmlns:cx3="http://schemas.microsoft.com/office/drawing/2016/5/9/chartex" xmlns:cx4="http://schemas.microsoft.com/office/drawing/2016/5/10/chartex" xmlns:cx5="http://schemas.microsoft.com/office/drawing/2016/5/11/chartex" xmlns:cx6="http://schemas.microsoft.com/office/drawing/2016/5/12/chartex" xmlns:cx7="http://schemas.microsoft.com/office/drawing/2016/5/13/chartex" xmlns:cx8="http://schemas.microsoft.com/office/drawing/2016/5/14/chartex" xmlns:mc="http://schemas.openxmlformats.org/markup-compatibility/2006" xmlns:aink="http://schemas.microsoft.com/office/drawing/2016/ink" xmlns:am3d="http://schemas.microsoft.com/office/drawing/2017/model3d" xmlns:o="urn:schemas-microsoft-com:office:office" xmlns:r="http://schemas.openxmlformats.org/officeDocument/2006/relationships" xmlns:m="http://schemas.openxmlformats.org/officeDocument/2006/math" xmlns:v="urn:schemas-microsoft-com:vml" xmlns:wp14="http://schemas.microsoft.com/office/word/2010/wordprocessingDrawing" xmlns:wp="http://schemas.openxmlformats.org/drawingml/2006/wordprocessingDrawing" xmlns:w10="urn:schemas-microsoft-com:office:word" xmlns:w="http://schemas.openxmlformats.org/wordprocessingml/2006/main" xmlns:w14="http://schemas.microsoft.com/office/word/2010/wordml" xmlns:w15="http://schemas.microsoft.com/office/word/2012/wordml" xmlns:w16cid="http://schemas.microsoft.com/office/word/2016/wordml/cid" xmlns:w16se="http://schemas.microsoft.com/office/word/2015/wordml/symex" xmlns:wpg="http://schemas.microsoft.com/office/word/2010/wordprocessingGroup" xmlns:wpi="http://schemas.microsoft.com/office/word/2010/wordprocessingInk" xmlns:wne="http://schemas.microsoft.com/office/word/2006/wordml" xmlns:wps="http://schemas.microsoft.com/office/word/2010/wordprocessingShape" mc:Ignorable="w14 w15 w16se w16cid wp14">
   <w:p>
     <w:pPr>
       <w:pStyle w:val="Header"/>
@@ -3662,7 +3749,7 @@
 </file>
 
 <file path=word/header6.xml><?xml version="1.0" encoding="utf-8"?>
-<w:hdr xmlns:wpc="http://schemas.microsoft.com/office/word/2010/wordprocessingCanvas" xmlns:cx="http://schemas.microsoft.com/office/drawing/2014/chartex" xmlns:cx1="http://schemas.microsoft.com/office/drawing/2015/9/8/chartex" xmlns:cx2="http://schemas.microsoft.com/office/drawing/2015/10/21/chartex" xmlns:mc="http://schemas.openxmlformats.org/markup-compatibility/2006" xmlns:o="urn:schemas-microsoft-com:office:office" xmlns:r="http://schemas.openxmlformats.org/officeDocument/2006/relationships" xmlns:m="http://schemas.openxmlformats.org/officeDocument/2006/math" xmlns:v="urn:schemas-microsoft-com:vml" xmlns:wp14="http://schemas.microsoft.com/office/word/2010/wordprocessingDrawing" xmlns:wp="http://schemas.openxmlformats.org/drawingml/2006/wordprocessingDrawing" xmlns:w10="urn:schemas-microsoft-com:office:word" xmlns:w="http://schemas.openxmlformats.org/wordprocessingml/2006/main" xmlns:w14="http://schemas.microsoft.com/office/word/2010/wordml" xmlns:w15="http://schemas.microsoft.com/office/word/2012/wordml" xmlns:w16se="http://schemas.microsoft.com/office/word/2015/wordml/symex" xmlns:wpg="http://schemas.microsoft.com/office/word/2010/wordprocessingGroup" xmlns:wpi="http://schemas.microsoft.com/office/word/2010/wordprocessingInk" xmlns:wne="http://schemas.microsoft.com/office/word/2006/wordml" xmlns:wps="http://schemas.microsoft.com/office/word/2010/wordprocessingShape" mc:Ignorable="w14 w15 w16se wp14">
+<w:hdr xmlns:wpc="http://schemas.microsoft.com/office/word/2010/wordprocessingCanvas" xmlns:cx="http://schemas.microsoft.com/office/drawing/2014/chartex" xmlns:cx1="http://schemas.microsoft.com/office/drawing/2015/9/8/chartex" xmlns:cx2="http://schemas.microsoft.com/office/drawing/2015/10/21/chartex" xmlns:cx3="http://schemas.microsoft.com/office/drawing/2016/5/9/chartex" xmlns:cx4="http://schemas.microsoft.com/office/drawing/2016/5/10/chartex" xmlns:cx5="http://schemas.microsoft.com/office/drawing/2016/5/11/chartex" xmlns:cx6="http://schemas.microsoft.com/office/drawing/2016/5/12/chartex" xmlns:cx7="http://schemas.microsoft.com/office/drawing/2016/5/13/chartex" xmlns:cx8="http://schemas.microsoft.com/office/drawing/2016/5/14/chartex" xmlns:mc="http://schemas.openxmlformats.org/markup-compatibility/2006" xmlns:aink="http://schemas.microsoft.com/office/drawing/2016/ink" xmlns:am3d="http://schemas.microsoft.com/office/drawing/2017/model3d" xmlns:o="urn:schemas-microsoft-com:office:office" xmlns:r="http://schemas.openxmlformats.org/officeDocument/2006/relationships" xmlns:m="http://schemas.openxmlformats.org/officeDocument/2006/math" xmlns:v="urn:schemas-microsoft-com:vml" xmlns:wp14="http://schemas.microsoft.com/office/word/2010/wordprocessingDrawing" xmlns:wp="http://schemas.openxmlformats.org/drawingml/2006/wordprocessingDrawing" xmlns:w10="urn:schemas-microsoft-com:office:word" xmlns:w="http://schemas.openxmlformats.org/wordprocessingml/2006/main" xmlns:w14="http://schemas.microsoft.com/office/word/2010/wordml" xmlns:w15="http://schemas.microsoft.com/office/word/2012/wordml" xmlns:w16cid="http://schemas.microsoft.com/office/word/2016/wordml/cid" xmlns:w16se="http://schemas.microsoft.com/office/word/2015/wordml/symex" xmlns:wpg="http://schemas.microsoft.com/office/word/2010/wordprocessingGroup" xmlns:wpi="http://schemas.microsoft.com/office/word/2010/wordprocessingInk" xmlns:wne="http://schemas.microsoft.com/office/word/2006/wordml" xmlns:wps="http://schemas.microsoft.com/office/word/2010/wordprocessingShape" mc:Ignorable="w14 w15 w16se w16cid wp14">
   <w:p>
     <w:pPr>
       <w:pStyle w:val="Header"/>
@@ -3672,7 +3759,7 @@
 </file>
 
 <file path=word/numbering.xml><?xml version="1.0" encoding="utf-8"?>
-<w:numbering xmlns:wpc="http://schemas.microsoft.com/office/word/2010/wordprocessingCanvas" xmlns:cx="http://schemas.microsoft.com/office/drawing/2014/chartex" xmlns:cx1="http://schemas.microsoft.com/office/drawing/2015/9/8/chartex" xmlns:cx2="http://schemas.microsoft.com/office/drawing/2015/10/21/chartex" xmlns:mc="http://schemas.openxmlformats.org/markup-compatibility/2006" xmlns:o="urn:schemas-microsoft-com:office:office" xmlns:r="http://schemas.openxmlformats.org/officeDocument/2006/relationships" xmlns:m="http://schemas.openxmlformats.org/officeDocument/2006/math" xmlns:v="urn:schemas-microsoft-com:vml" xmlns:wp14="http://schemas.microsoft.com/office/word/2010/wordprocessingDrawing" xmlns:wp="http://schemas.openxmlformats.org/drawingml/2006/wordprocessingDrawing" xmlns:w10="urn:schemas-microsoft-com:office:word" xmlns:w="http://schemas.openxmlformats.org/wordprocessingml/2006/main" xmlns:w14="http://schemas.microsoft.com/office/word/2010/wordml" xmlns:w15="http://schemas.microsoft.com/office/word/2012/wordml" xmlns:w16se="http://schemas.microsoft.com/office/word/2015/wordml/symex" xmlns:wpg="http://schemas.microsoft.com/office/word/2010/wordprocessingGroup" xmlns:wpi="http://schemas.microsoft.com/office/word/2010/wordprocessingInk" xmlns:wne="http://schemas.microsoft.com/office/word/2006/wordml" xmlns:wps="http://schemas.microsoft.com/office/word/2010/wordprocessingShape" mc:Ignorable="w14 w15 w16se wp14">
+<w:numbering xmlns:wpc="http://schemas.microsoft.com/office/word/2010/wordprocessingCanvas" xmlns:cx="http://schemas.microsoft.com/office/drawing/2014/chartex" xmlns:cx1="http://schemas.microsoft.com/office/drawing/2015/9/8/chartex" xmlns:cx2="http://schemas.microsoft.com/office/drawing/2015/10/21/chartex" xmlns:cx3="http://schemas.microsoft.com/office/drawing/2016/5/9/chartex" xmlns:cx4="http://schemas.microsoft.com/office/drawing/2016/5/10/chartex" xmlns:cx5="http://schemas.microsoft.com/office/drawing/2016/5/11/chartex" xmlns:cx6="http://schemas.microsoft.com/office/drawing/2016/5/12/chartex" xmlns:cx7="http://schemas.microsoft.com/office/drawing/2016/5/13/chartex" xmlns:cx8="http://schemas.microsoft.com/office/drawing/2016/5/14/chartex" xmlns:mc="http://schemas.openxmlformats.org/markup-compatibility/2006" xmlns:aink="http://schemas.microsoft.com/office/drawing/2016/ink" xmlns:am3d="http://schemas.microsoft.com/office/drawing/2017/model3d" xmlns:o="urn:schemas-microsoft-com:office:office" xmlns:r="http://schemas.openxmlformats.org/officeDocument/2006/relationships" xmlns:m="http://schemas.openxmlformats.org/officeDocument/2006/math" xmlns:v="urn:schemas-microsoft-com:vml" xmlns:wp14="http://schemas.microsoft.com/office/word/2010/wordprocessingDrawing" xmlns:wp="http://schemas.openxmlformats.org/drawingml/2006/wordprocessingDrawing" xmlns:w10="urn:schemas-microsoft-com:office:word" xmlns:w="http://schemas.openxmlformats.org/wordprocessingml/2006/main" xmlns:w14="http://schemas.microsoft.com/office/word/2010/wordml" xmlns:w15="http://schemas.microsoft.com/office/word/2012/wordml" xmlns:w16cid="http://schemas.microsoft.com/office/word/2016/wordml/cid" xmlns:w16se="http://schemas.microsoft.com/office/word/2015/wordml/symex" xmlns:wpg="http://schemas.microsoft.com/office/word/2010/wordprocessingGroup" xmlns:wpi="http://schemas.microsoft.com/office/word/2010/wordprocessingInk" xmlns:wne="http://schemas.microsoft.com/office/word/2006/wordml" xmlns:wps="http://schemas.microsoft.com/office/word/2010/wordprocessingShape" mc:Ignorable="w14 w15 w16se w16cid wp14">
   <w:numPicBullet w:numPicBulletId="0">
     <w:pict>
       <v:shapetype id="_x0000_t75" coordsize="21600,21600" o:spt="75" o:preferrelative="t" path="m@4@5l@4@11@9@11@9@5xe" filled="f" stroked="f">
@@ -3694,14 +3781,14 @@
         <v:path o:extrusionok="f" gradientshapeok="t" o:connecttype="rect"/>
         <o:lock v:ext="edit" aspectratio="t"/>
       </v:shapetype>
-      <v:shape id="_x0000_i1028" type="#_x0000_t75" style="width:20.25pt;height:20.25pt" o:bullet="t">
+      <v:shape id="_x0000_i1074" type="#_x0000_t75" style="width:20.25pt;height:20.25pt" o:bullet="t">
         <v:imagedata r:id="rId1" o:title="clip_image001"/>
       </v:shape>
     </w:pict>
   </w:numPicBullet>
   <w:numPicBullet w:numPicBulletId="1">
     <w:pict>
-      <v:shape id="_x0000_i1029" type="#_x0000_t75" style="width:118.5pt;height:118.5pt" o:bullet="t">
+      <v:shape id="_x0000_i1075" type="#_x0000_t75" style="width:118.5pt;height:118.5pt" o:bullet="t">
         <v:imagedata r:id="rId2" o:title="clip_image002"/>
       </v:shape>
     </w:pict>
@@ -7150,7 +7237,7 @@
 </file>
 
 <file path=word/styles.xml><?xml version="1.0" encoding="utf-8"?>
-<w:styles xmlns:mc="http://schemas.openxmlformats.org/markup-compatibility/2006" xmlns:r="http://schemas.openxmlformats.org/officeDocument/2006/relationships" xmlns:w="http://schemas.openxmlformats.org/wordprocessingml/2006/main" xmlns:w14="http://schemas.microsoft.com/office/word/2010/wordml" xmlns:w15="http://schemas.microsoft.com/office/word/2012/wordml" xmlns:w16se="http://schemas.microsoft.com/office/word/2015/wordml/symex" mc:Ignorable="w14 w15 w16se">
+<w:styles xmlns:mc="http://schemas.openxmlformats.org/markup-compatibility/2006" xmlns:r="http://schemas.openxmlformats.org/officeDocument/2006/relationships" xmlns:w="http://schemas.openxmlformats.org/wordprocessingml/2006/main" xmlns:w14="http://schemas.microsoft.com/office/word/2010/wordml" xmlns:w15="http://schemas.microsoft.com/office/word/2012/wordml" xmlns:w16cid="http://schemas.microsoft.com/office/word/2016/wordml/cid" xmlns:w16se="http://schemas.microsoft.com/office/word/2015/wordml/symex" mc:Ignorable="w14 w15 w16se w16cid">
   <w:docDefaults>
     <w:rPrDefault>
       <w:rPr>
@@ -7166,7 +7253,7 @@
       </w:pPr>
     </w:pPrDefault>
   </w:docDefaults>
-  <w:latentStyles w:defLockedState="0" w:defUIPriority="99" w:defSemiHidden="0" w:defUnhideWhenUsed="0" w:defQFormat="0" w:count="372">
+  <w:latentStyles w:defLockedState="0" w:defUIPriority="99" w:defSemiHidden="0" w:defUnhideWhenUsed="0" w:defQFormat="0" w:count="376">
     <w:lsdException w:name="Normal" w:uiPriority="0"/>
     <w:lsdException w:name="heading 1" w:uiPriority="9"/>
     <w:lsdException w:name="heading 2" w:semiHidden="1" w:uiPriority="9" w:unhideWhenUsed="1"/>
@@ -7315,11 +7402,11 @@
     <w:lsdException w:name="Table Elegant" w:semiHidden="1" w:unhideWhenUsed="1"/>
     <w:lsdException w:name="Table Professional" w:semiHidden="1" w:unhideWhenUsed="1"/>
     <w:lsdException w:name="Table Subtle 1" w:semiHidden="1" w:unhideWhenUsed="1"/>
-    <w:lsdException w:name="Table Subtle 2" w:semiHidden="1" w:unhideWhenUsed="1"/>
     <w:lsdException w:name="Table Web 1" w:semiHidden="1" w:unhideWhenUsed="1"/>
     <w:lsdException w:name="Table Web 2" w:semiHidden="1" w:unhideWhenUsed="1"/>
     <w:lsdException w:name="Balloon Text" w:semiHidden="1" w:unhideWhenUsed="1"/>
     <w:lsdException w:name="Table Grid" w:uiPriority="59"/>
+    <w:lsdException w:name="Table Theme" w:semiHidden="1" w:unhideWhenUsed="1"/>
     <w:lsdException w:name="Placeholder Text" w:semiHidden="1"/>
     <w:lsdException w:name="No Spacing" w:uiPriority="1"/>
     <w:lsdException w:name="Light Shading" w:uiPriority="60"/>
@@ -7536,6 +7623,10 @@
     <w:lsdException w:name="List Table 6 Colorful Accent 6" w:uiPriority="51"/>
     <w:lsdException w:name="List Table 7 Colorful Accent 6" w:uiPriority="52"/>
     <w:lsdException w:name="Mention" w:semiHidden="1" w:unhideWhenUsed="1"/>
+    <w:lsdException w:name="Smart Hyperlink" w:semiHidden="1" w:unhideWhenUsed="1"/>
+    <w:lsdException w:name="Hashtag" w:semiHidden="1" w:unhideWhenUsed="1"/>
+    <w:lsdException w:name="Unresolved Mention" w:semiHidden="1" w:unhideWhenUsed="1"/>
+    <w:lsdException w:name="Smart Link" w:semiHidden="1" w:unhideWhenUsed="1"/>
   </w:latentStyles>
   <w:style w:type="paragraph" w:default="1" w:styleId="Normal">
     <w:name w:val="Normal"/>
@@ -23982,7 +24073,7 @@
 </file>
 
 <file path=customXml/itemProps1.xml><?xml version="1.0" encoding="utf-8"?>
-<ds:datastoreItem xmlns:ds="http://schemas.openxmlformats.org/officeDocument/2006/customXml" ds:itemID="{893AC648-0397-4A7F-B2B8-F1EA02EC5ECA}">
+<ds:datastoreItem xmlns:ds="http://schemas.openxmlformats.org/officeDocument/2006/customXml" ds:itemID="{68595AA7-228E-4D2C-AC89-623A648C5617}">
   <ds:schemaRefs>
     <ds:schemaRef ds:uri="http://schemas.openxmlformats.org/officeDocument/2006/bibliography"/>
   </ds:schemaRefs>

</xml_diff>

<commit_message>
Added section for NONE Security Resource Key action
</commit_message>
<xml_diff>
--- a/docs/development/Sage300SDK_DevelopingNewApplication.docx
+++ b/docs/development/Sage300SDK_DevelopingNewApplication.docx
@@ -42,8 +42,13 @@
         </w:sectPr>
       </w:pPr>
       <w:r>
-        <w:t>June</w:t>
-      </w:r>
+        <w:t>J</w:t>
+      </w:r>
+      <w:r>
+        <w:t>uly</w:t>
+      </w:r>
+      <w:bookmarkStart w:id="0" w:name="_GoBack"/>
+      <w:bookmarkEnd w:id="0"/>
       <w:r>
         <w:t xml:space="preserve"> 2019</w:t>
       </w:r>
@@ -145,7 +150,7 @@
       <w:r>
         <w:fldChar w:fldCharType="separate"/>
       </w:r>
-      <w:hyperlink w:anchor="_Toc9420936" w:history="1">
+      <w:hyperlink w:anchor="_Toc12974360" w:history="1">
         <w:r>
           <w:rPr>
             <w:rStyle w:val="Hyperlink"/>
@@ -188,7 +193,7 @@
             <w:noProof/>
             <w:webHidden/>
           </w:rPr>
-          <w:instrText xml:space="preserve"> PAGEREF _Toc9420936 \h </w:instrText>
+          <w:instrText xml:space="preserve"> PAGEREF _Toc12974360 \h </w:instrText>
         </w:r>
         <w:r>
           <w:rPr>
@@ -229,7 +234,7 @@
           <w:sz w:val="22"/>
         </w:rPr>
       </w:pPr>
-      <w:hyperlink w:anchor="_Toc9420937" w:history="1">
+      <w:hyperlink w:anchor="_Toc12974361" w:history="1">
         <w:r>
           <w:rPr>
             <w:rStyle w:val="Hyperlink"/>
@@ -272,7 +277,7 @@
             <w:noProof/>
             <w:webHidden/>
           </w:rPr>
-          <w:instrText xml:space="preserve"> PAGEREF _Toc9420937 \h </w:instrText>
+          <w:instrText xml:space="preserve"> PAGEREF _Toc12974361 \h </w:instrText>
         </w:r>
         <w:r>
           <w:rPr>
@@ -313,7 +318,7 @@
           <w:sz w:val="22"/>
         </w:rPr>
       </w:pPr>
-      <w:hyperlink w:anchor="_Toc9420938" w:history="1">
+      <w:hyperlink w:anchor="_Toc12974362" w:history="1">
         <w:r>
           <w:rPr>
             <w:rStyle w:val="Hyperlink"/>
@@ -356,7 +361,7 @@
             <w:noProof/>
             <w:webHidden/>
           </w:rPr>
-          <w:instrText xml:space="preserve"> PAGEREF _Toc9420938 \h </w:instrText>
+          <w:instrText xml:space="preserve"> PAGEREF _Toc12974362 \h </w:instrText>
         </w:r>
         <w:r>
           <w:rPr>
@@ -397,7 +402,7 @@
           <w:sz w:val="22"/>
         </w:rPr>
       </w:pPr>
-      <w:hyperlink w:anchor="_Toc9420939" w:history="1">
+      <w:hyperlink w:anchor="_Toc12974363" w:history="1">
         <w:r>
           <w:rPr>
             <w:rStyle w:val="Hyperlink"/>
@@ -440,7 +445,7 @@
             <w:noProof/>
             <w:webHidden/>
           </w:rPr>
-          <w:instrText xml:space="preserve"> PAGEREF _Toc9420939 \h </w:instrText>
+          <w:instrText xml:space="preserve"> PAGEREF _Toc12974363 \h </w:instrText>
         </w:r>
         <w:r>
           <w:rPr>
@@ -481,7 +486,7 @@
           <w:sz w:val="22"/>
         </w:rPr>
       </w:pPr>
-      <w:hyperlink w:anchor="_Toc9420940" w:history="1">
+      <w:hyperlink w:anchor="_Toc12974364" w:history="1">
         <w:r>
           <w:rPr>
             <w:rStyle w:val="Hyperlink"/>
@@ -524,7 +529,7 @@
             <w:noProof/>
             <w:webHidden/>
           </w:rPr>
-          <w:instrText xml:space="preserve"> PAGEREF _Toc9420940 \h </w:instrText>
+          <w:instrText xml:space="preserve"> PAGEREF _Toc12974364 \h </w:instrText>
         </w:r>
         <w:r>
           <w:rPr>
@@ -562,7 +567,7 @@
           <w:rFonts w:asciiTheme="minorHAnsi" w:eastAsiaTheme="minorEastAsia" w:hAnsiTheme="minorHAnsi"/>
         </w:rPr>
       </w:pPr>
-      <w:hyperlink w:anchor="_Toc9420941" w:history="1">
+      <w:hyperlink w:anchor="_Toc12974365" w:history="1">
         <w:r>
           <w:rPr>
             <w:rStyle w:val="Hyperlink"/>
@@ -597,7 +602,7 @@
           <w:rPr>
             <w:webHidden/>
           </w:rPr>
-          <w:instrText xml:space="preserve"> PAGEREF _Toc9420941 \h </w:instrText>
+          <w:instrText xml:space="preserve"> PAGEREF _Toc12974365 \h </w:instrText>
         </w:r>
         <w:r>
           <w:rPr>
@@ -631,7 +636,7 @@
           <w:rFonts w:asciiTheme="minorHAnsi" w:eastAsiaTheme="minorEastAsia" w:hAnsiTheme="minorHAnsi"/>
         </w:rPr>
       </w:pPr>
-      <w:hyperlink w:anchor="_Toc9420942" w:history="1">
+      <w:hyperlink w:anchor="_Toc12974366" w:history="1">
         <w:r>
           <w:rPr>
             <w:rStyle w:val="Hyperlink"/>
@@ -666,7 +671,7 @@
           <w:rPr>
             <w:webHidden/>
           </w:rPr>
-          <w:instrText xml:space="preserve"> PAGEREF _Toc9420942 \h </w:instrText>
+          <w:instrText xml:space="preserve"> PAGEREF _Toc12974366 \h </w:instrText>
         </w:r>
         <w:r>
           <w:rPr>
@@ -700,7 +705,7 @@
           <w:rFonts w:asciiTheme="minorHAnsi" w:eastAsiaTheme="minorEastAsia" w:hAnsiTheme="minorHAnsi"/>
         </w:rPr>
       </w:pPr>
-      <w:hyperlink w:anchor="_Toc9420943" w:history="1">
+      <w:hyperlink w:anchor="_Toc12974367" w:history="1">
         <w:r>
           <w:rPr>
             <w:rStyle w:val="Hyperlink"/>
@@ -735,7 +740,7 @@
           <w:rPr>
             <w:webHidden/>
           </w:rPr>
-          <w:instrText xml:space="preserve"> PAGEREF _Toc9420943 \h </w:instrText>
+          <w:instrText xml:space="preserve"> PAGEREF _Toc12974367 \h </w:instrText>
         </w:r>
         <w:r>
           <w:rPr>
@@ -788,12 +793,12 @@
         <w:pStyle w:val="SAGEHeading1"/>
         <w:framePr w:wrap="around"/>
       </w:pPr>
-      <w:bookmarkStart w:id="0" w:name="_Toc9420936"/>
+      <w:bookmarkStart w:id="1" w:name="_Toc12974360"/>
       <w:r>
         <w:lastRenderedPageBreak/>
         <w:t>Overview</w:t>
       </w:r>
-      <w:bookmarkEnd w:id="0"/>
+      <w:bookmarkEnd w:id="1"/>
     </w:p>
     <w:p>
       <w:pPr>
@@ -856,7 +861,7 @@
         <w:pStyle w:val="SAGEHeading1"/>
         <w:framePr w:wrap="around"/>
       </w:pPr>
-      <w:bookmarkStart w:id="1" w:name="_Toc9420937"/>
+      <w:bookmarkStart w:id="2" w:name="_Toc12974361"/>
       <w:r>
         <w:lastRenderedPageBreak/>
         <w:t xml:space="preserve">Bootstrap </w:t>
@@ -864,7 +869,7 @@
       <w:r>
         <w:t>configuration files</w:t>
       </w:r>
-      <w:bookmarkEnd w:id="1"/>
+      <w:bookmarkEnd w:id="2"/>
       <w:r>
         <w:t xml:space="preserve"> </w:t>
       </w:r>
@@ -1341,7 +1346,7 @@
         <w:pStyle w:val="SAGEHeading1"/>
         <w:framePr w:wrap="around"/>
       </w:pPr>
-      <w:bookmarkStart w:id="2" w:name="_Toc9420938"/>
+      <w:bookmarkStart w:id="3" w:name="_Toc12974362"/>
       <w:r>
         <w:lastRenderedPageBreak/>
         <w:t>Menu configuration</w:t>
@@ -1349,7 +1354,7 @@
       <w:r>
         <w:t xml:space="preserve"> files</w:t>
       </w:r>
-      <w:bookmarkEnd w:id="2"/>
+      <w:bookmarkEnd w:id="3"/>
       <w:r>
         <w:t xml:space="preserve"> </w:t>
       </w:r>
@@ -1677,8 +1682,6 @@
       <w:r>
         <w:t>a</w:t>
       </w:r>
-      <w:bookmarkStart w:id="3" w:name="_GoBack"/>
-      <w:bookmarkEnd w:id="3"/>
       <w:r>
         <w:t xml:space="preserve"> (,) is “and”. For example:</w:t>
       </w:r>
@@ -1763,14 +1766,106 @@
     <w:p>
       <w:pPr>
         <w:pStyle w:val="SAGEBodyText"/>
-      </w:pPr>
-      <w:r>
         <w:rPr>
           <w:noProof/>
           <w:sz w:val="24"/>
           <w:szCs w:val="24"/>
         </w:rPr>
-        <w:lastRenderedPageBreak/>
+      </w:pPr>
+    </w:p>
+    <w:p>
+      <w:pPr>
+        <w:pStyle w:val="SAGEAdmonitionWarning"/>
+      </w:pPr>
+      <w:r>
+        <w:t xml:space="preserve">A </w:t>
+      </w:r>
+      <w:r>
+        <w:t>Security Resource Key</w:t>
+      </w:r>
+      <w:r>
+        <w:t xml:space="preserve"> of “</w:t>
+      </w:r>
+      <w:r>
+        <w:rPr>
+          <w:b/>
+          <w:bCs/>
+        </w:rPr>
+        <w:t>NONE</w:t>
+      </w:r>
+      <w:r>
+        <w:t>”</w:t>
+      </w:r>
+      <w:r>
+        <w:t xml:space="preserve"> may be specified </w:t>
+      </w:r>
+      <w:r>
+        <w:t xml:space="preserve">if the menu item is to be displayed </w:t>
+      </w:r>
+      <w:r>
+        <w:rPr>
+          <w:i/>
+          <w:iCs/>
+        </w:rPr>
+        <w:t>regardless</w:t>
+      </w:r>
+      <w:r>
+        <w:t xml:space="preserve"> of security settings for the user</w:t>
+      </w:r>
+      <w:r>
+        <w:t>. For example:</w:t>
+      </w:r>
+    </w:p>
+    <w:p>
+      <w:pPr>
+        <w:pStyle w:val="SAGEAdmonitionWarning"/>
+        <w:rPr>
+          <w:sz w:val="20"/>
+          <w:szCs w:val="20"/>
+        </w:rPr>
+      </w:pPr>
+      <w:r>
+        <w:rPr>
+          <w:sz w:val="20"/>
+          <w:szCs w:val="20"/>
+        </w:rPr>
+        <w:t xml:space="preserve">  &lt;SecurityResourceKey&gt;</w:t>
+      </w:r>
+      <w:r>
+        <w:rPr>
+          <w:sz w:val="20"/>
+          <w:szCs w:val="20"/>
+        </w:rPr>
+        <w:t>NONE</w:t>
+      </w:r>
+      <w:r>
+        <w:rPr>
+          <w:sz w:val="20"/>
+          <w:szCs w:val="20"/>
+        </w:rPr>
+        <w:t>&lt;/SecurityResourceKey&gt;</w:t>
+      </w:r>
+    </w:p>
+    <w:p>
+      <w:pPr>
+        <w:pStyle w:val="SAGEBodyText"/>
+        <w:rPr>
+          <w:noProof/>
+          <w:sz w:val="24"/>
+          <w:szCs w:val="24"/>
+        </w:rPr>
+      </w:pPr>
+    </w:p>
+    <w:p>
+      <w:pPr>
+        <w:pStyle w:val="SAGEBodyText"/>
+      </w:pPr>
+      <w:r>
+        <w:rPr>
+          <w:noProof/>
+          <w:sz w:val="24"/>
+          <w:szCs w:val="24"/>
+        </w:rPr>
         <w:drawing>
           <wp:inline distT="0" distB="0" distL="0" distR="0" wp14:anchorId="30E10ED9" wp14:editId="450365D6">
             <wp:extent cx="5853430" cy="3906039"/>
@@ -1858,7 +1953,7 @@
         <w:pStyle w:val="SAGEHeading1"/>
         <w:framePr w:wrap="around"/>
       </w:pPr>
-      <w:bookmarkStart w:id="4" w:name="_Toc9420939"/>
+      <w:bookmarkStart w:id="4" w:name="_Toc12974363"/>
       <w:r>
         <w:lastRenderedPageBreak/>
         <w:t>JavaScript and View files</w:t>
@@ -2052,7 +2147,7 @@
         <w:pStyle w:val="SAGEHeading1"/>
         <w:framePr w:wrap="around"/>
       </w:pPr>
-      <w:bookmarkStart w:id="5" w:name="_Toc9420940"/>
+      <w:bookmarkStart w:id="5" w:name="_Toc12974364"/>
       <w:r>
         <w:lastRenderedPageBreak/>
         <w:t>Compiling and testing the developed application</w:t>
@@ -2154,7 +2249,7 @@
       <w:pPr>
         <w:pStyle w:val="SAGEHeading2"/>
       </w:pPr>
-      <w:bookmarkStart w:id="6" w:name="_Toc9420941"/>
+      <w:bookmarkStart w:id="6" w:name="_Toc12974365"/>
       <w:r>
         <w:t>Compile</w:t>
       </w:r>
@@ -2199,7 +2294,7 @@
       <w:pPr>
         <w:pStyle w:val="SAGEHeading2"/>
       </w:pPr>
-      <w:bookmarkStart w:id="7" w:name="_Toc9420942"/>
+      <w:bookmarkStart w:id="7" w:name="_Toc12974366"/>
       <w:r>
         <w:t>Copy</w:t>
       </w:r>
@@ -2433,7 +2528,7 @@
       <w:pPr>
         <w:pStyle w:val="SAGEHeading2"/>
       </w:pPr>
-      <w:bookmarkStart w:id="8" w:name="_Toc9420943"/>
+      <w:bookmarkStart w:id="8" w:name="_Toc12974367"/>
       <w:r>
         <w:t>Compile</w:t>
       </w:r>
@@ -2845,14 +2940,27 @@
           <w:pPr>
             <w:pStyle w:val="SAGEFooter"/>
           </w:pPr>
-          <w:fldSimple w:instr=" STYLEREF  SAGE_Title  \* MERGEFORMAT ">
-            <w:r>
-              <w:rPr>
-                <w:noProof/>
-              </w:rPr>
-              <w:t>Sage 300 Web Screens SDK</w:t>
-            </w:r>
-          </w:fldSimple>
+          <w:r>
+            <w:fldChar w:fldCharType="begin"/>
+          </w:r>
+          <w:r>
+            <w:instrText xml:space="preserve"> STYLEREF  SAGE_Title  \* MERGEFORMAT </w:instrText>
+          </w:r>
+          <w:r>
+            <w:fldChar w:fldCharType="separate"/>
+          </w:r>
+          <w:r>
+            <w:rPr>
+              <w:noProof/>
+            </w:rPr>
+            <w:t>Sage 300 Web Screens SDK</w:t>
+          </w:r>
+          <w:r>
+            <w:rPr>
+              <w:noProof/>
+            </w:rPr>
+            <w:fldChar w:fldCharType="end"/>
+          </w:r>
           <w:r>
             <w:rPr>
               <w:noProof/>
@@ -2992,14 +3100,27 @@
           <w:pPr>
             <w:pStyle w:val="SAGEFooter"/>
           </w:pPr>
-          <w:fldSimple w:instr=" STYLEREF  SAGE_Title  \* MERGEFORMAT ">
-            <w:r>
-              <w:rPr>
-                <w:noProof/>
-              </w:rPr>
-              <w:t>Sage 300 Web Screens SDK</w:t>
-            </w:r>
-          </w:fldSimple>
+          <w:r>
+            <w:fldChar w:fldCharType="begin"/>
+          </w:r>
+          <w:r>
+            <w:instrText xml:space="preserve"> STYLEREF  SAGE_Title  \* MERGEFORMAT </w:instrText>
+          </w:r>
+          <w:r>
+            <w:fldChar w:fldCharType="separate"/>
+          </w:r>
+          <w:r>
+            <w:rPr>
+              <w:noProof/>
+            </w:rPr>
+            <w:t>Sage 300 Web Screens SDK</w:t>
+          </w:r>
+          <w:r>
+            <w:rPr>
+              <w:noProof/>
+            </w:rPr>
+            <w:fldChar w:fldCharType="end"/>
+          </w:r>
           <w:r>
             <w:rPr>
               <w:noProof/>
@@ -3233,27 +3354,14 @@
     <w:pPr>
       <w:pStyle w:val="SAGEHeader"/>
     </w:pPr>
-    <w:r>
-      <w:fldChar w:fldCharType="begin"/>
-    </w:r>
-    <w:r>
-      <w:instrText xml:space="preserve"> STYLEREF  "SAGE_Heading 1"  \* MERGEFORMAT </w:instrText>
-    </w:r>
-    <w:r>
-      <w:fldChar w:fldCharType="separate"/>
-    </w:r>
-    <w:r>
-      <w:rPr>
-        <w:noProof/>
-      </w:rPr>
-      <w:t>Compiling and testing the developed application</w:t>
-    </w:r>
-    <w:r>
-      <w:rPr>
-        <w:noProof/>
-      </w:rPr>
-      <w:fldChar w:fldCharType="end"/>
-    </w:r>
+    <w:fldSimple w:instr=" STYLEREF  &quot;SAGE_Heading 1&quot;  \* MERGEFORMAT ">
+      <w:r>
+        <w:rPr>
+          <w:noProof/>
+        </w:rPr>
+        <w:t>Compiling and testing the developed application</w:t>
+      </w:r>
+    </w:fldSimple>
   </w:p>
 </w:hdr>
 </file>
@@ -3301,14 +3409,14 @@
         <v:path o:extrusionok="f" gradientshapeok="t" o:connecttype="rect"/>
         <o:lock v:ext="edit" aspectratio="t"/>
       </v:shapetype>
-      <v:shape id="_x0000_i1030" type="#_x0000_t75" style="width:20.25pt;height:20.25pt" o:bullet="t">
+      <v:shape id="_x0000_i1032" type="#_x0000_t75" style="width:20.25pt;height:20.25pt" o:bullet="t">
         <v:imagedata r:id="rId1" o:title="clip_image001"/>
       </v:shape>
     </w:pict>
   </w:numPicBullet>
   <w:numPicBullet w:numPicBulletId="1">
     <w:pict>
-      <v:shape id="_x0000_i1031" type="#_x0000_t75" style="width:118.5pt;height:118.5pt" o:bullet="t">
+      <v:shape id="_x0000_i1033" type="#_x0000_t75" style="width:118.5pt;height:118.5pt" o:bullet="t">
         <v:imagedata r:id="rId2" o:title="clip_image002"/>
       </v:shape>
     </w:pict>
@@ -23596,7 +23704,7 @@
 </file>
 
 <file path=customXml/itemProps1.xml><?xml version="1.0" encoding="utf-8"?>
-<ds:datastoreItem xmlns:ds="http://schemas.openxmlformats.org/officeDocument/2006/customXml" ds:itemID="{C9C4CE12-8896-49AF-96F6-97FD9BD6DD5C}">
+<ds:datastoreItem xmlns:ds="http://schemas.openxmlformats.org/officeDocument/2006/customXml" ds:itemID="{A7E6A7B0-9082-4EC3-9C2C-D450493ADF7F}">
   <ds:schemaRefs>
     <ds:schemaRef ds:uri="http://schemas.openxmlformats.org/officeDocument/2006/bibliography"/>
   </ds:schemaRefs>

</xml_diff>

<commit_message>
Updated documentation to ensure screenshots and steps are accurate.
</commit_message>
<xml_diff>
--- a/docs/development/Sage300SDK_DevelopingNewApplication.docx
+++ b/docs/development/Sage300SDK_DevelopingNewApplication.docx
@@ -1,6 +1,6 @@
 
 <file path=word/document.xml><?xml version="1.0" encoding="utf-8"?>
-<w:document xmlns:wpc="http://schemas.microsoft.com/office/word/2010/wordprocessingCanvas" xmlns:cx="http://schemas.microsoft.com/office/drawing/2014/chartex" xmlns:cx1="http://schemas.microsoft.com/office/drawing/2015/9/8/chartex" xmlns:cx2="http://schemas.microsoft.com/office/drawing/2015/10/21/chartex" xmlns:cx3="http://schemas.microsoft.com/office/drawing/2016/5/9/chartex" xmlns:cx4="http://schemas.microsoft.com/office/drawing/2016/5/10/chartex" xmlns:cx5="http://schemas.microsoft.com/office/drawing/2016/5/11/chartex" xmlns:cx6="http://schemas.microsoft.com/office/drawing/2016/5/12/chartex" xmlns:cx7="http://schemas.microsoft.com/office/drawing/2016/5/13/chartex" xmlns:cx8="http://schemas.microsoft.com/office/drawing/2016/5/14/chartex" xmlns:mc="http://schemas.openxmlformats.org/markup-compatibility/2006" xmlns:aink="http://schemas.microsoft.com/office/drawing/2016/ink" xmlns:am3d="http://schemas.microsoft.com/office/drawing/2017/model3d" xmlns:o="urn:schemas-microsoft-com:office:office" xmlns:r="http://schemas.openxmlformats.org/officeDocument/2006/relationships" xmlns:m="http://schemas.openxmlformats.org/officeDocument/2006/math" xmlns:v="urn:schemas-microsoft-com:vml" xmlns:wp14="http://schemas.microsoft.com/office/word/2010/wordprocessingDrawing" xmlns:wp="http://schemas.openxmlformats.org/drawingml/2006/wordprocessingDrawing" xmlns:w10="urn:schemas-microsoft-com:office:word" xmlns:w="http://schemas.openxmlformats.org/wordprocessingml/2006/main" xmlns:w14="http://schemas.microsoft.com/office/word/2010/wordml" xmlns:w15="http://schemas.microsoft.com/office/word/2012/wordml" xmlns:w16cid="http://schemas.microsoft.com/office/word/2016/wordml/cid" xmlns:w16se="http://schemas.microsoft.com/office/word/2015/wordml/symex" xmlns:wpg="http://schemas.microsoft.com/office/word/2010/wordprocessingGroup" xmlns:wpi="http://schemas.microsoft.com/office/word/2010/wordprocessingInk" xmlns:wne="http://schemas.microsoft.com/office/word/2006/wordml" xmlns:wps="http://schemas.microsoft.com/office/word/2010/wordprocessingShape" mc:Ignorable="w14 w15 w16se w16cid wp14">
+<w:document xmlns:wpc="http://schemas.microsoft.com/office/word/2010/wordprocessingCanvas" xmlns:cx="http://schemas.microsoft.com/office/drawing/2014/chartex" xmlns:cx1="http://schemas.microsoft.com/office/drawing/2015/9/8/chartex" xmlns:cx2="http://schemas.microsoft.com/office/drawing/2015/10/21/chartex" xmlns:cx3="http://schemas.microsoft.com/office/drawing/2016/5/9/chartex" xmlns:cx4="http://schemas.microsoft.com/office/drawing/2016/5/10/chartex" xmlns:cx5="http://schemas.microsoft.com/office/drawing/2016/5/11/chartex" xmlns:cx6="http://schemas.microsoft.com/office/drawing/2016/5/12/chartex" xmlns:cx7="http://schemas.microsoft.com/office/drawing/2016/5/13/chartex" xmlns:cx8="http://schemas.microsoft.com/office/drawing/2016/5/14/chartex" xmlns:mc="http://schemas.openxmlformats.org/markup-compatibility/2006" xmlns:aink="http://schemas.microsoft.com/office/drawing/2016/ink" xmlns:am3d="http://schemas.microsoft.com/office/drawing/2017/model3d" xmlns:o="urn:schemas-microsoft-com:office:office" xmlns:r="http://schemas.openxmlformats.org/officeDocument/2006/relationships" xmlns:m="http://schemas.openxmlformats.org/officeDocument/2006/math" xmlns:v="urn:schemas-microsoft-com:vml" xmlns:wp14="http://schemas.microsoft.com/office/word/2010/wordprocessingDrawing" xmlns:wp="http://schemas.openxmlformats.org/drawingml/2006/wordprocessingDrawing" xmlns:w10="urn:schemas-microsoft-com:office:word" xmlns:w="http://schemas.openxmlformats.org/wordprocessingml/2006/main" xmlns:w14="http://schemas.microsoft.com/office/word/2010/wordml" xmlns:w15="http://schemas.microsoft.com/office/word/2012/wordml" xmlns:w16cex="http://schemas.microsoft.com/office/word/2018/wordml/cex" xmlns:w16cid="http://schemas.microsoft.com/office/word/2016/wordml/cid" xmlns:w16="http://schemas.microsoft.com/office/word/2018/wordml" xmlns:w16se="http://schemas.microsoft.com/office/word/2015/wordml/symex" xmlns:wpg="http://schemas.microsoft.com/office/word/2010/wordprocessingGroup" xmlns:wpi="http://schemas.microsoft.com/office/word/2010/wordprocessingInk" xmlns:wne="http://schemas.microsoft.com/office/word/2006/wordml" xmlns:wps="http://schemas.microsoft.com/office/word/2010/wordprocessingShape" mc:Ignorable="w14 w15 w16se w16cid w16 w16cex wp14">
   <w:body>
     <w:p>
       <w:pPr>
@@ -42,15 +42,7 @@
         </w:sectPr>
       </w:pPr>
       <w:r>
-        <w:t>J</w:t>
-      </w:r>
-      <w:r>
-        <w:t>uly</w:t>
-      </w:r>
-      <w:bookmarkStart w:id="0" w:name="_GoBack"/>
-      <w:bookmarkEnd w:id="0"/>
-      <w:r>
-        <w:t xml:space="preserve"> 2019</w:t>
+        <w:t>May 2020</w:t>
       </w:r>
     </w:p>
     <w:p>
@@ -67,10 +59,10 @@
         <w:pStyle w:val="SAGEBodyText"/>
       </w:pPr>
       <w:r>
-        <w:t>Copyright © 201</w:t>
-      </w:r>
-      <w:r>
-        <w:t>9</w:t>
+        <w:t>Copyright © 20</w:t>
+      </w:r>
+      <w:r>
+        <w:t>20</w:t>
       </w:r>
       <w:r>
         <w:t xml:space="preserve"> The Sage Group plc or its licensors. All rights reserved.</w:t>
@@ -150,7 +142,7 @@
       <w:r>
         <w:fldChar w:fldCharType="separate"/>
       </w:r>
-      <w:hyperlink w:anchor="_Toc12974360" w:history="1">
+      <w:hyperlink w:anchor="_Toc40970762" w:history="1">
         <w:r>
           <w:rPr>
             <w:rStyle w:val="Hyperlink"/>
@@ -193,7 +185,7 @@
             <w:noProof/>
             <w:webHidden/>
           </w:rPr>
-          <w:instrText xml:space="preserve"> PAGEREF _Toc12974360 \h </w:instrText>
+          <w:instrText xml:space="preserve"> PAGEREF _Toc40970762 \h </w:instrText>
         </w:r>
         <w:r>
           <w:rPr>
@@ -234,7 +226,7 @@
           <w:sz w:val="22"/>
         </w:rPr>
       </w:pPr>
-      <w:hyperlink w:anchor="_Toc12974361" w:history="1">
+      <w:hyperlink w:anchor="_Toc40970763" w:history="1">
         <w:r>
           <w:rPr>
             <w:rStyle w:val="Hyperlink"/>
@@ -277,7 +269,7 @@
             <w:noProof/>
             <w:webHidden/>
           </w:rPr>
-          <w:instrText xml:space="preserve"> PAGEREF _Toc12974361 \h </w:instrText>
+          <w:instrText xml:space="preserve"> PAGEREF _Toc40970763 \h </w:instrText>
         </w:r>
         <w:r>
           <w:rPr>
@@ -318,7 +310,7 @@
           <w:sz w:val="22"/>
         </w:rPr>
       </w:pPr>
-      <w:hyperlink w:anchor="_Toc12974362" w:history="1">
+      <w:hyperlink w:anchor="_Toc40970764" w:history="1">
         <w:r>
           <w:rPr>
             <w:rStyle w:val="Hyperlink"/>
@@ -361,7 +353,7 @@
             <w:noProof/>
             <w:webHidden/>
           </w:rPr>
-          <w:instrText xml:space="preserve"> PAGEREF _Toc12974362 \h </w:instrText>
+          <w:instrText xml:space="preserve"> PAGEREF _Toc40970764 \h </w:instrText>
         </w:r>
         <w:r>
           <w:rPr>
@@ -402,7 +394,7 @@
           <w:sz w:val="22"/>
         </w:rPr>
       </w:pPr>
-      <w:hyperlink w:anchor="_Toc12974363" w:history="1">
+      <w:hyperlink w:anchor="_Toc40970765" w:history="1">
         <w:r>
           <w:rPr>
             <w:rStyle w:val="Hyperlink"/>
@@ -445,7 +437,7 @@
             <w:noProof/>
             <w:webHidden/>
           </w:rPr>
-          <w:instrText xml:space="preserve"> PAGEREF _Toc12974363 \h </w:instrText>
+          <w:instrText xml:space="preserve"> PAGEREF _Toc40970765 \h </w:instrText>
         </w:r>
         <w:r>
           <w:rPr>
@@ -486,7 +478,7 @@
           <w:sz w:val="22"/>
         </w:rPr>
       </w:pPr>
-      <w:hyperlink w:anchor="_Toc12974364" w:history="1">
+      <w:hyperlink w:anchor="_Toc40970766" w:history="1">
         <w:r>
           <w:rPr>
             <w:rStyle w:val="Hyperlink"/>
@@ -529,7 +521,7 @@
             <w:noProof/>
             <w:webHidden/>
           </w:rPr>
-          <w:instrText xml:space="preserve"> PAGEREF _Toc12974364 \h </w:instrText>
+          <w:instrText xml:space="preserve"> PAGEREF _Toc40970766 \h </w:instrText>
         </w:r>
         <w:r>
           <w:rPr>
@@ -567,7 +559,7 @@
           <w:rFonts w:asciiTheme="minorHAnsi" w:eastAsiaTheme="minorEastAsia" w:hAnsiTheme="minorHAnsi"/>
         </w:rPr>
       </w:pPr>
-      <w:hyperlink w:anchor="_Toc12974365" w:history="1">
+      <w:hyperlink w:anchor="_Toc40970767" w:history="1">
         <w:r>
           <w:rPr>
             <w:rStyle w:val="Hyperlink"/>
@@ -602,7 +594,7 @@
           <w:rPr>
             <w:webHidden/>
           </w:rPr>
-          <w:instrText xml:space="preserve"> PAGEREF _Toc12974365 \h </w:instrText>
+          <w:instrText xml:space="preserve"> PAGEREF _Toc40970767 \h </w:instrText>
         </w:r>
         <w:r>
           <w:rPr>
@@ -636,7 +628,7 @@
           <w:rFonts w:asciiTheme="minorHAnsi" w:eastAsiaTheme="minorEastAsia" w:hAnsiTheme="minorHAnsi"/>
         </w:rPr>
       </w:pPr>
-      <w:hyperlink w:anchor="_Toc12974366" w:history="1">
+      <w:hyperlink w:anchor="_Toc40970768" w:history="1">
         <w:r>
           <w:rPr>
             <w:rStyle w:val="Hyperlink"/>
@@ -671,7 +663,7 @@
           <w:rPr>
             <w:webHidden/>
           </w:rPr>
-          <w:instrText xml:space="preserve"> PAGEREF _Toc12974366 \h </w:instrText>
+          <w:instrText xml:space="preserve"> PAGEREF _Toc40970768 \h </w:instrText>
         </w:r>
         <w:r>
           <w:rPr>
@@ -705,7 +697,7 @@
           <w:rFonts w:asciiTheme="minorHAnsi" w:eastAsiaTheme="minorEastAsia" w:hAnsiTheme="minorHAnsi"/>
         </w:rPr>
       </w:pPr>
-      <w:hyperlink w:anchor="_Toc12974367" w:history="1">
+      <w:hyperlink w:anchor="_Toc40970769" w:history="1">
         <w:r>
           <w:rPr>
             <w:rStyle w:val="Hyperlink"/>
@@ -740,7 +732,7 @@
           <w:rPr>
             <w:webHidden/>
           </w:rPr>
-          <w:instrText xml:space="preserve"> PAGEREF _Toc12974367 \h </w:instrText>
+          <w:instrText xml:space="preserve"> PAGEREF _Toc40970769 \h </w:instrText>
         </w:r>
         <w:r>
           <w:rPr>
@@ -793,12 +785,12 @@
         <w:pStyle w:val="SAGEHeading1"/>
         <w:framePr w:wrap="around"/>
       </w:pPr>
-      <w:bookmarkStart w:id="1" w:name="_Toc12974360"/>
+      <w:bookmarkStart w:id="0" w:name="_Toc40970762"/>
       <w:r>
         <w:lastRenderedPageBreak/>
         <w:t>Overview</w:t>
       </w:r>
-      <w:bookmarkEnd w:id="1"/>
+      <w:bookmarkEnd w:id="0"/>
     </w:p>
     <w:p>
       <w:pPr>
@@ -861,7 +853,7 @@
         <w:pStyle w:val="SAGEHeading1"/>
         <w:framePr w:wrap="around"/>
       </w:pPr>
-      <w:bookmarkStart w:id="2" w:name="_Toc12974361"/>
+      <w:bookmarkStart w:id="1" w:name="_Toc40970763"/>
       <w:r>
         <w:lastRenderedPageBreak/>
         <w:t xml:space="preserve">Bootstrap </w:t>
@@ -869,7 +861,7 @@
       <w:r>
         <w:t>configuration files</w:t>
       </w:r>
-      <w:bookmarkEnd w:id="2"/>
+      <w:bookmarkEnd w:id="1"/>
       <w:r>
         <w:t xml:space="preserve"> </w:t>
       </w:r>
@@ -979,86 +971,194 @@
         <w:t>:</w:t>
       </w:r>
     </w:p>
+    <w:tbl>
+      <w:tblPr>
+        <w:tblStyle w:val="TableGrid"/>
+        <w:tblW w:w="0" w:type="auto"/>
+        <w:shd w:val="clear" w:color="auto" w:fill="F8F8F8"/>
+        <w:tblCellMar>
+          <w:top w:w="115" w:type="dxa"/>
+          <w:left w:w="115" w:type="dxa"/>
+          <w:bottom w:w="115" w:type="dxa"/>
+          <w:right w:w="115" w:type="dxa"/>
+        </w:tblCellMar>
+        <w:tblLook w:val="04A0" w:firstRow="1" w:lastRow="0" w:firstColumn="1" w:lastColumn="0" w:noHBand="0" w:noVBand="1"/>
+      </w:tblPr>
+      <w:tblGrid>
+        <w:gridCol w:w="9208"/>
+      </w:tblGrid>
+      <w:tr>
+        <w:tc>
+          <w:tcPr>
+            <w:tcW w:w="9208" w:type="dxa"/>
+            <w:shd w:val="clear" w:color="auto" w:fill="F8F8F8"/>
+          </w:tcPr>
+          <w:p>
+            <w:pPr>
+              <w:pStyle w:val="SAGETextCodesection"/>
+              <w:ind w:left="0"/>
+              <w:rPr>
+                <w:sz w:val="18"/>
+                <w:szCs w:val="18"/>
+              </w:rPr>
+            </w:pPr>
+            <w:r>
+              <w:rPr>
+                <w:sz w:val="18"/>
+                <w:szCs w:val="18"/>
+              </w:rPr>
+              <w:t>&lt;bootstrapper&gt;</w:t>
+            </w:r>
+          </w:p>
+          <w:p>
+            <w:pPr>
+              <w:pStyle w:val="SAGETextCodesection"/>
+              <w:rPr>
+                <w:sz w:val="18"/>
+                <w:szCs w:val="18"/>
+              </w:rPr>
+            </w:pPr>
+            <w:r>
+              <w:rPr>
+                <w:sz w:val="18"/>
+                <w:szCs w:val="18"/>
+              </w:rPr>
+              <w:t>&lt;assemblies&gt;</w:t>
+            </w:r>
+          </w:p>
+          <w:p>
+            <w:pPr>
+              <w:pStyle w:val="SAGETextCodesection"/>
+              <w:rPr>
+                <w:sz w:val="18"/>
+                <w:szCs w:val="18"/>
+              </w:rPr>
+            </w:pPr>
+            <w:r>
+              <w:rPr>
+                <w:sz w:val="18"/>
+                <w:szCs w:val="18"/>
+              </w:rPr>
+              <w:t xml:space="preserve">  </w:t>
+            </w:r>
+            <w:r>
+              <w:rPr>
+                <w:sz w:val="18"/>
+                <w:szCs w:val="18"/>
+              </w:rPr>
+              <w:tab/>
+              <w:t>&lt;add assembly="{assembly name}.dll" /&gt;</w:t>
+            </w:r>
+          </w:p>
+          <w:p>
+            <w:pPr>
+              <w:pStyle w:val="SAGETextCodesection"/>
+              <w:rPr>
+                <w:sz w:val="18"/>
+                <w:szCs w:val="18"/>
+              </w:rPr>
+            </w:pPr>
+            <w:r>
+              <w:rPr>
+                <w:sz w:val="18"/>
+                <w:szCs w:val="18"/>
+              </w:rPr>
+              <w:tab/>
+              <w:t>…</w:t>
+            </w:r>
+          </w:p>
+          <w:p>
+            <w:pPr>
+              <w:pStyle w:val="SAGETextCodesection"/>
+              <w:rPr>
+                <w:sz w:val="18"/>
+                <w:szCs w:val="18"/>
+              </w:rPr>
+            </w:pPr>
+            <w:r>
+              <w:rPr>
+                <w:sz w:val="18"/>
+                <w:szCs w:val="18"/>
+              </w:rPr>
+              <w:t>&lt;/assemblies&gt;</w:t>
+            </w:r>
+          </w:p>
+          <w:p>
+            <w:pPr>
+              <w:pStyle w:val="SAGETextCodesection"/>
+              <w:rPr>
+                <w:sz w:val="18"/>
+                <w:szCs w:val="18"/>
+              </w:rPr>
+            </w:pPr>
+            <w:r>
+              <w:rPr>
+                <w:sz w:val="18"/>
+                <w:szCs w:val="18"/>
+              </w:rPr>
+              <w:t>&lt;menuresx&gt;</w:t>
+            </w:r>
+          </w:p>
+          <w:p>
+            <w:pPr>
+              <w:pStyle w:val="SAGETextCodesection"/>
+              <w:rPr>
+                <w:sz w:val="18"/>
+                <w:szCs w:val="18"/>
+              </w:rPr>
+            </w:pPr>
+            <w:r>
+              <w:rPr>
+                <w:sz w:val="18"/>
+                <w:szCs w:val="18"/>
+              </w:rPr>
+              <w:t xml:space="preserve">  </w:t>
+            </w:r>
+            <w:r>
+              <w:rPr>
+                <w:sz w:val="18"/>
+                <w:szCs w:val="18"/>
+              </w:rPr>
+              <w:tab/>
+              <w:t>&lt;add assembly="{menu resource assembly name}" name="{menu resource name}" /&gt;</w:t>
+            </w:r>
+          </w:p>
+          <w:p>
+            <w:pPr>
+              <w:pStyle w:val="SAGETextCodesection"/>
+              <w:rPr>
+                <w:sz w:val="18"/>
+                <w:szCs w:val="18"/>
+              </w:rPr>
+            </w:pPr>
+            <w:r>
+              <w:rPr>
+                <w:sz w:val="18"/>
+                <w:szCs w:val="18"/>
+              </w:rPr>
+              <w:t>&lt;/menuresx&gt;</w:t>
+            </w:r>
+          </w:p>
+          <w:p>
+            <w:pPr>
+              <w:pStyle w:val="SAGETextCodesection"/>
+              <w:ind w:left="0"/>
+            </w:pPr>
+            <w:r>
+              <w:rPr>
+                <w:sz w:val="18"/>
+                <w:szCs w:val="18"/>
+              </w:rPr>
+              <w:t>&lt;/bootstrapper&gt;</w:t>
+            </w:r>
+          </w:p>
+        </w:tc>
+      </w:tr>
+    </w:tbl>
     <w:p>
       <w:pPr>
-        <w:pStyle w:val="SAGETextCodesection"/>
-      </w:pPr>
-      <w:r>
-        <w:t>&lt;bootstrapper&gt;</w:t>
-      </w:r>
-    </w:p>
-    <w:p>
-      <w:pPr>
-        <w:pStyle w:val="SAGETextCodesection"/>
-      </w:pPr>
-      <w:r>
-        <w:t xml:space="preserve">     &lt;assemblies&gt;</w:t>
-      </w:r>
-    </w:p>
-    <w:p>
-      <w:pPr>
-        <w:pStyle w:val="SAGETextCodesection"/>
-      </w:pPr>
-      <w:r>
-        <w:t xml:space="preserve">     </w:t>
-      </w:r>
-      <w:r>
-        <w:tab/>
-        <w:t>&lt;add assembly="{assembly name}.dll" /&gt;</w:t>
-      </w:r>
-    </w:p>
-    <w:p>
-      <w:pPr>
-        <w:pStyle w:val="SAGETextCodesection"/>
-      </w:pPr>
-      <w:r>
-        <w:tab/>
-        <w:t>…</w:t>
-      </w:r>
-    </w:p>
-    <w:p>
-      <w:pPr>
-        <w:pStyle w:val="SAGETextCodesection"/>
-      </w:pPr>
-      <w:r>
-        <w:t xml:space="preserve">     &lt;/assemblies&gt;</w:t>
-      </w:r>
-    </w:p>
-    <w:p>
-      <w:pPr>
-        <w:pStyle w:val="SAGETextCodesection"/>
-      </w:pPr>
-      <w:r>
-        <w:t xml:space="preserve">     &lt;menuresx&gt;</w:t>
-      </w:r>
-    </w:p>
-    <w:p>
-      <w:pPr>
-        <w:pStyle w:val="SAGETextCodesection"/>
-      </w:pPr>
-      <w:r>
-        <w:t xml:space="preserve">      </w:t>
-      </w:r>
-      <w:r>
-        <w:tab/>
-        <w:t>&lt;add assembly="{menu resource assembly name}" name="{menu resource name}" /&gt;</w:t>
-      </w:r>
-    </w:p>
-    <w:p>
-      <w:pPr>
-        <w:pStyle w:val="SAGETextCodesection"/>
-      </w:pPr>
-      <w:r>
-        <w:t xml:space="preserve">     &lt;/menuresx&gt;</w:t>
-      </w:r>
-    </w:p>
-    <w:p>
-      <w:pPr>
-        <w:pStyle w:val="SAGETextCodesection"/>
-      </w:pPr>
-      <w:r>
-        <w:t>&lt;/bootstrapper&gt;</w:t>
-      </w:r>
+        <w:pStyle w:val="SAGEBodyText"/>
+      </w:pPr>
     </w:p>
     <w:p>
       <w:pPr>
@@ -1101,178 +1201,407 @@
         <w:t>:</w:t>
       </w:r>
     </w:p>
+    <w:tbl>
+      <w:tblPr>
+        <w:tblStyle w:val="TableGrid"/>
+        <w:tblW w:w="0" w:type="auto"/>
+        <w:shd w:val="clear" w:color="auto" w:fill="F8F8F8"/>
+        <w:tblCellMar>
+          <w:top w:w="115" w:type="dxa"/>
+          <w:left w:w="115" w:type="dxa"/>
+          <w:bottom w:w="115" w:type="dxa"/>
+          <w:right w:w="115" w:type="dxa"/>
+        </w:tblCellMar>
+        <w:tblLook w:val="04A0" w:firstRow="1" w:lastRow="0" w:firstColumn="1" w:lastColumn="0" w:noHBand="0" w:noVBand="1"/>
+      </w:tblPr>
+      <w:tblGrid>
+        <w:gridCol w:w="9208"/>
+      </w:tblGrid>
+      <w:tr>
+        <w:tc>
+          <w:tcPr>
+            <w:tcW w:w="9208" w:type="dxa"/>
+            <w:shd w:val="clear" w:color="auto" w:fill="F8F8F8"/>
+          </w:tcPr>
+          <w:p>
+            <w:pPr>
+              <w:pStyle w:val="SAGETextCodesection"/>
+              <w:ind w:left="0"/>
+              <w:rPr>
+                <w:sz w:val="18"/>
+                <w:szCs w:val="18"/>
+              </w:rPr>
+            </w:pPr>
+            <w:r>
+              <w:rPr>
+                <w:sz w:val="18"/>
+                <w:szCs w:val="18"/>
+              </w:rPr>
+              <w:t>&lt;bootstrapper&gt;</w:t>
+            </w:r>
+          </w:p>
+          <w:p>
+            <w:pPr>
+              <w:pStyle w:val="SAGETextCodesection"/>
+              <w:rPr>
+                <w:sz w:val="18"/>
+                <w:szCs w:val="18"/>
+              </w:rPr>
+            </w:pPr>
+            <w:r>
+              <w:rPr>
+                <w:sz w:val="18"/>
+                <w:szCs w:val="18"/>
+              </w:rPr>
+              <w:t>&lt;assemblies&gt;</w:t>
+            </w:r>
+          </w:p>
+          <w:p>
+            <w:pPr>
+              <w:pStyle w:val="SAGETextCodesection"/>
+              <w:rPr>
+                <w:sz w:val="18"/>
+                <w:szCs w:val="18"/>
+              </w:rPr>
+            </w:pPr>
+            <w:r>
+              <w:rPr>
+                <w:sz w:val="18"/>
+                <w:szCs w:val="18"/>
+              </w:rPr>
+              <w:t xml:space="preserve">   &lt;add assembly="TPA.TU.BusinessRepository.dll" /&gt;</w:t>
+            </w:r>
+          </w:p>
+          <w:p>
+            <w:pPr>
+              <w:pStyle w:val="SAGETextCodesection"/>
+              <w:rPr>
+                <w:sz w:val="18"/>
+                <w:szCs w:val="18"/>
+              </w:rPr>
+            </w:pPr>
+            <w:r>
+              <w:rPr>
+                <w:sz w:val="18"/>
+                <w:szCs w:val="18"/>
+              </w:rPr>
+              <w:t xml:space="preserve">   &lt;add assembly="TPA.TU.Services.dll" /&gt;</w:t>
+            </w:r>
+          </w:p>
+          <w:p>
+            <w:pPr>
+              <w:pStyle w:val="SAGETextCodesection"/>
+              <w:rPr>
+                <w:sz w:val="18"/>
+                <w:szCs w:val="18"/>
+              </w:rPr>
+            </w:pPr>
+            <w:r>
+              <w:rPr>
+                <w:sz w:val="18"/>
+                <w:szCs w:val="18"/>
+              </w:rPr>
+              <w:t xml:space="preserve">   &lt;add assembly="TPA.Web.dll" /&gt;</w:t>
+            </w:r>
+          </w:p>
+          <w:p>
+            <w:pPr>
+              <w:pStyle w:val="SAGETextCodesection"/>
+              <w:rPr>
+                <w:sz w:val="18"/>
+                <w:szCs w:val="18"/>
+              </w:rPr>
+            </w:pPr>
+            <w:r>
+              <w:rPr>
+                <w:sz w:val="18"/>
+                <w:szCs w:val="18"/>
+              </w:rPr>
+              <w:t>&lt;/assemblies&gt;</w:t>
+            </w:r>
+          </w:p>
+          <w:p>
+            <w:pPr>
+              <w:pStyle w:val="SAGETextCodesection"/>
+              <w:rPr>
+                <w:sz w:val="18"/>
+                <w:szCs w:val="18"/>
+              </w:rPr>
+            </w:pPr>
+            <w:r>
+              <w:rPr>
+                <w:sz w:val="18"/>
+                <w:szCs w:val="18"/>
+              </w:rPr>
+              <w:t>&lt;menuresx&gt;</w:t>
+            </w:r>
+          </w:p>
+          <w:p>
+            <w:pPr>
+              <w:pStyle w:val="SAGETextCodesection"/>
+              <w:rPr>
+                <w:sz w:val="18"/>
+                <w:szCs w:val="18"/>
+              </w:rPr>
+            </w:pPr>
+            <w:r>
+              <w:rPr>
+                <w:sz w:val="18"/>
+                <w:szCs w:val="18"/>
+              </w:rPr>
+              <w:t xml:space="preserve"> </w:t>
+            </w:r>
+            <w:r>
+              <w:rPr>
+                <w:sz w:val="18"/>
+                <w:szCs w:val="18"/>
+              </w:rPr>
+              <w:tab/>
+              <w:t>&lt;add assembly="TPA.TU.Resources" name="MenuResx" /&gt;</w:t>
+            </w:r>
+          </w:p>
+          <w:p>
+            <w:pPr>
+              <w:pStyle w:val="SAGETextCodesection"/>
+              <w:rPr>
+                <w:sz w:val="18"/>
+                <w:szCs w:val="18"/>
+              </w:rPr>
+            </w:pPr>
+            <w:r>
+              <w:rPr>
+                <w:sz w:val="18"/>
+                <w:szCs w:val="18"/>
+              </w:rPr>
+              <w:t>&lt;/menuresx&gt;</w:t>
+            </w:r>
+          </w:p>
+          <w:p>
+            <w:pPr>
+              <w:pStyle w:val="SAGETextCodesection"/>
+              <w:ind w:left="0"/>
+              <w:rPr>
+                <w:sz w:val="18"/>
+                <w:szCs w:val="18"/>
+              </w:rPr>
+            </w:pPr>
+            <w:r>
+              <w:rPr>
+                <w:sz w:val="18"/>
+                <w:szCs w:val="18"/>
+              </w:rPr>
+              <w:t>&lt;/bootstrapper&gt;</w:t>
+            </w:r>
+          </w:p>
+        </w:tc>
+      </w:tr>
+    </w:tbl>
     <w:p>
       <w:pPr>
-        <w:pStyle w:val="SAGETextCodesection"/>
-      </w:pPr>
-      <w:r>
-        <w:t>&lt;bootstrapper&gt;</w:t>
-      </w:r>
+        <w:pStyle w:val="SAGEBodyText"/>
+      </w:pPr>
     </w:p>
     <w:p>
       <w:pPr>
         <w:pStyle w:val="SAGETextCodesection"/>
       </w:pPr>
-      <w:r>
-        <w:t xml:space="preserve">      &lt;assemblies&gt;</w:t>
-      </w:r>
     </w:p>
     <w:p>
       <w:pPr>
-        <w:pStyle w:val="SAGETextCodesection"/>
-      </w:pPr>
-      <w:r>
-        <w:t xml:space="preserve">        &lt;add assembly="TPA.TU.BusinessRepository.dll" /&gt;</w:t>
+        <w:spacing w:after="200" w:line="0" w:lineRule="auto"/>
+        <w:rPr>
+          <w:lang w:val="en-US"/>
+        </w:rPr>
+      </w:pPr>
+      <w:r>
+        <w:br w:type="page"/>
       </w:r>
     </w:p>
     <w:p>
       <w:pPr>
+        <w:pStyle w:val="SAGEBodyText"/>
+      </w:pPr>
+      <w:r>
+        <w:lastRenderedPageBreak/>
+        <w:t xml:space="preserve">Or </w:t>
+      </w:r>
+      <w:r>
+        <w:t>the file can use a wildcard character</w:t>
+      </w:r>
+      <w:r>
+        <w:t xml:space="preserve"> to represent </w:t>
+      </w:r>
+      <w:r>
+        <w:t xml:space="preserve">the </w:t>
+      </w:r>
+      <w:r>
+        <w:t>assembly:</w:t>
+      </w:r>
+    </w:p>
+    <w:tbl>
+      <w:tblPr>
+        <w:tblStyle w:val="TableGrid"/>
+        <w:tblW w:w="0" w:type="auto"/>
+        <w:tblInd w:w="85" w:type="dxa"/>
+        <w:shd w:val="clear" w:color="auto" w:fill="F8F8F8"/>
+        <w:tblCellMar>
+          <w:top w:w="115" w:type="dxa"/>
+          <w:left w:w="115" w:type="dxa"/>
+          <w:bottom w:w="115" w:type="dxa"/>
+          <w:right w:w="115" w:type="dxa"/>
+        </w:tblCellMar>
+        <w:tblLook w:val="04A0" w:firstRow="1" w:lastRow="0" w:firstColumn="1" w:lastColumn="0" w:noHBand="0" w:noVBand="1"/>
+      </w:tblPr>
+      <w:tblGrid>
+        <w:gridCol w:w="9000"/>
+      </w:tblGrid>
+      <w:tr>
+        <w:tc>
+          <w:tcPr>
+            <w:tcW w:w="9000" w:type="dxa"/>
+            <w:shd w:val="clear" w:color="auto" w:fill="F8F8F8"/>
+          </w:tcPr>
+          <w:p>
+            <w:pPr>
+              <w:pStyle w:val="SAGETextCodesection"/>
+              <w:ind w:left="0"/>
+              <w:rPr>
+                <w:sz w:val="18"/>
+                <w:szCs w:val="20"/>
+              </w:rPr>
+            </w:pPr>
+            <w:r>
+              <w:rPr>
+                <w:sz w:val="18"/>
+                <w:szCs w:val="20"/>
+              </w:rPr>
+              <w:t>&lt;bootstrapper&gt;</w:t>
+            </w:r>
+          </w:p>
+          <w:p>
+            <w:pPr>
+              <w:pStyle w:val="SAGETextCodesection"/>
+              <w:rPr>
+                <w:sz w:val="18"/>
+                <w:szCs w:val="20"/>
+              </w:rPr>
+            </w:pPr>
+            <w:r>
+              <w:rPr>
+                <w:sz w:val="18"/>
+                <w:szCs w:val="20"/>
+              </w:rPr>
+              <w:t>&lt;assemblies&gt;</w:t>
+            </w:r>
+          </w:p>
+          <w:p>
+            <w:pPr>
+              <w:pStyle w:val="SAGETextCodesection"/>
+              <w:rPr>
+                <w:sz w:val="18"/>
+                <w:szCs w:val="20"/>
+              </w:rPr>
+            </w:pPr>
+            <w:r>
+              <w:rPr>
+                <w:sz w:val="18"/>
+                <w:szCs w:val="20"/>
+              </w:rPr>
+              <w:t xml:space="preserve">   &lt;add assembly="TPA*.dll" /&gt;</w:t>
+            </w:r>
+          </w:p>
+          <w:p>
+            <w:pPr>
+              <w:pStyle w:val="SAGETextCodesection"/>
+              <w:rPr>
+                <w:sz w:val="18"/>
+                <w:szCs w:val="20"/>
+              </w:rPr>
+            </w:pPr>
+            <w:r>
+              <w:rPr>
+                <w:sz w:val="18"/>
+                <w:szCs w:val="20"/>
+              </w:rPr>
+              <w:t>&lt;/assemblies&gt;</w:t>
+            </w:r>
+          </w:p>
+          <w:p>
+            <w:pPr>
+              <w:pStyle w:val="SAGETextCodesection"/>
+              <w:rPr>
+                <w:sz w:val="18"/>
+                <w:szCs w:val="20"/>
+              </w:rPr>
+            </w:pPr>
+            <w:r>
+              <w:rPr>
+                <w:sz w:val="18"/>
+                <w:szCs w:val="20"/>
+              </w:rPr>
+              <w:t>&lt;menuresx&gt;</w:t>
+            </w:r>
+          </w:p>
+          <w:p>
+            <w:pPr>
+              <w:pStyle w:val="SAGETextCodesection"/>
+              <w:rPr>
+                <w:sz w:val="18"/>
+                <w:szCs w:val="20"/>
+              </w:rPr>
+            </w:pPr>
+            <w:r>
+              <w:rPr>
+                <w:sz w:val="18"/>
+                <w:szCs w:val="20"/>
+              </w:rPr>
+              <w:t xml:space="preserve"> </w:t>
+            </w:r>
+            <w:r>
+              <w:rPr>
+                <w:sz w:val="18"/>
+                <w:szCs w:val="20"/>
+              </w:rPr>
+              <w:tab/>
+              <w:t>&lt;add assembly="TPA.TU.Resources" name="MenuResx" /&gt;</w:t>
+            </w:r>
+          </w:p>
+          <w:p>
+            <w:pPr>
+              <w:pStyle w:val="SAGETextCodesection"/>
+              <w:rPr>
+                <w:sz w:val="18"/>
+                <w:szCs w:val="20"/>
+              </w:rPr>
+            </w:pPr>
+            <w:r>
+              <w:rPr>
+                <w:sz w:val="18"/>
+                <w:szCs w:val="20"/>
+              </w:rPr>
+              <w:t>&lt;/menuresx&gt;</w:t>
+            </w:r>
+          </w:p>
+          <w:p>
+            <w:pPr>
+              <w:pStyle w:val="SAGETextCodesection"/>
+              <w:ind w:left="0"/>
+            </w:pPr>
+            <w:r>
+              <w:rPr>
+                <w:sz w:val="18"/>
+                <w:szCs w:val="20"/>
+              </w:rPr>
+              <w:t>&lt;/bootstrapper&gt;</w:t>
+            </w:r>
+          </w:p>
+        </w:tc>
+      </w:tr>
+    </w:tbl>
+    <w:p>
+      <w:pPr>
         <w:pStyle w:val="SAGETextCodesection"/>
       </w:pPr>
-      <w:r>
-        <w:t xml:space="preserve">        &lt;add assembly="TPA.TU.Services.dll" /&gt;</w:t>
-      </w:r>
-    </w:p>
-    <w:p>
-      <w:pPr>
-        <w:pStyle w:val="SAGETextCodesection"/>
-      </w:pPr>
-      <w:r>
-        <w:t xml:space="preserve">        &lt;add assembly="TPA.Web.dll" /&gt;</w:t>
-      </w:r>
-    </w:p>
-    <w:p>
-      <w:pPr>
-        <w:pStyle w:val="SAGETextCodesection"/>
-      </w:pPr>
-      <w:r>
-        <w:t xml:space="preserve">      &lt;/assemblies&gt;</w:t>
-      </w:r>
-    </w:p>
-    <w:p>
-      <w:pPr>
-        <w:pStyle w:val="SAGETextCodesection"/>
-      </w:pPr>
-      <w:r>
-        <w:t xml:space="preserve">     &lt;menuresx&gt;</w:t>
-      </w:r>
-    </w:p>
-    <w:p>
-      <w:pPr>
-        <w:pStyle w:val="SAGETextCodesection"/>
-      </w:pPr>
-      <w:r>
-        <w:t xml:space="preserve">      </w:t>
-      </w:r>
-      <w:r>
-        <w:tab/>
-        <w:t>&lt;add assembly="TPA.TU.Resources" name="MenuResx" /&gt;</w:t>
-      </w:r>
-    </w:p>
-    <w:p>
-      <w:pPr>
-        <w:pStyle w:val="SAGETextCodesection"/>
-      </w:pPr>
-      <w:r>
-        <w:t xml:space="preserve">     &lt;/menuresx&gt;</w:t>
-      </w:r>
-    </w:p>
-    <w:p>
-      <w:pPr>
-        <w:pStyle w:val="SAGETextCodesection"/>
-      </w:pPr>
-      <w:r>
-        <w:t>&lt;/bootstrapper&gt;</w:t>
-      </w:r>
-    </w:p>
-    <w:p>
-      <w:pPr>
-        <w:pStyle w:val="SAGEBodyText"/>
-      </w:pPr>
-      <w:r>
-        <w:t xml:space="preserve">Or </w:t>
-      </w:r>
-      <w:r>
-        <w:t>the file can use a wildcard character</w:t>
-      </w:r>
-      <w:r>
-        <w:t xml:space="preserve"> to represent </w:t>
-      </w:r>
-      <w:r>
-        <w:t xml:space="preserve">the </w:t>
-      </w:r>
-      <w:r>
-        <w:t>assembly:</w:t>
-      </w:r>
-    </w:p>
-    <w:p>
-      <w:pPr>
-        <w:pStyle w:val="SAGETextCodesection"/>
-      </w:pPr>
-      <w:r>
-        <w:t>&lt;bootstrapper&gt;</w:t>
-      </w:r>
-    </w:p>
-    <w:p>
-      <w:pPr>
-        <w:pStyle w:val="SAGETextCodesection"/>
-      </w:pPr>
-      <w:r>
-        <w:t xml:space="preserve">      &lt;assemblies&gt;</w:t>
-      </w:r>
-    </w:p>
-    <w:p>
-      <w:pPr>
-        <w:pStyle w:val="SAGETextCodesection"/>
-      </w:pPr>
-      <w:r>
-        <w:t xml:space="preserve">        &lt;add assembly="TPA*.dll" /&gt;</w:t>
-      </w:r>
-    </w:p>
-    <w:p>
-      <w:pPr>
-        <w:pStyle w:val="SAGETextCodesection"/>
-      </w:pPr>
-      <w:r>
-        <w:t xml:space="preserve">      &lt;/assemblies&gt;</w:t>
-      </w:r>
-    </w:p>
-    <w:p>
-      <w:pPr>
-        <w:pStyle w:val="SAGETextCodesection"/>
-      </w:pPr>
-      <w:r>
-        <w:t xml:space="preserve">     &lt;menuresx&gt;</w:t>
-      </w:r>
-    </w:p>
-    <w:p>
-      <w:pPr>
-        <w:pStyle w:val="SAGETextCodesection"/>
-      </w:pPr>
-      <w:r>
-        <w:lastRenderedPageBreak/>
-        <w:t xml:space="preserve">      </w:t>
-      </w:r>
-      <w:r>
-        <w:tab/>
-        <w:t>&lt;add assembly="TPA.TU.Resources" name="MenuResx" /&gt;</w:t>
-      </w:r>
-    </w:p>
-    <w:p>
-      <w:pPr>
-        <w:pStyle w:val="SAGETextCodesection"/>
-      </w:pPr>
-      <w:r>
-        <w:t xml:space="preserve">     &lt;/menuresx&gt;</w:t>
-      </w:r>
-    </w:p>
-    <w:p>
-      <w:pPr>
-        <w:pStyle w:val="SAGETextCodesection"/>
-      </w:pPr>
-      <w:r>
-        <w:t xml:space="preserve">&lt;/bootstrapper&gt; </w:t>
-      </w:r>
     </w:p>
     <w:p>
       <w:pPr>
@@ -1346,7 +1675,7 @@
         <w:pStyle w:val="SAGEHeading1"/>
         <w:framePr w:wrap="around"/>
       </w:pPr>
-      <w:bookmarkStart w:id="3" w:name="_Toc12974362"/>
+      <w:bookmarkStart w:id="2" w:name="_Toc40970764"/>
       <w:r>
         <w:lastRenderedPageBreak/>
         <w:t>Menu configuration</w:t>
@@ -1354,7 +1683,7 @@
       <w:r>
         <w:t xml:space="preserve"> files</w:t>
       </w:r>
-      <w:bookmarkEnd w:id="3"/>
+      <w:bookmarkEnd w:id="2"/>
       <w:r>
         <w:t xml:space="preserve"> </w:t>
       </w:r>
@@ -1523,154 +1852,328 @@
         <w:t>:</w:t>
       </w:r>
     </w:p>
+    <w:tbl>
+      <w:tblPr>
+        <w:tblStyle w:val="TableGrid"/>
+        <w:tblW w:w="0" w:type="auto"/>
+        <w:shd w:val="clear" w:color="auto" w:fill="F8F8F8"/>
+        <w:tblCellMar>
+          <w:top w:w="115" w:type="dxa"/>
+          <w:left w:w="115" w:type="dxa"/>
+          <w:bottom w:w="115" w:type="dxa"/>
+          <w:right w:w="115" w:type="dxa"/>
+        </w:tblCellMar>
+        <w:tblLook w:val="04A0" w:firstRow="1" w:lastRow="0" w:firstColumn="1" w:lastColumn="0" w:noHBand="0" w:noVBand="1"/>
+      </w:tblPr>
+      <w:tblGrid>
+        <w:gridCol w:w="9208"/>
+      </w:tblGrid>
+      <w:tr>
+        <w:tc>
+          <w:tcPr>
+            <w:tcW w:w="9208" w:type="dxa"/>
+            <w:shd w:val="clear" w:color="auto" w:fill="F8F8F8"/>
+          </w:tcPr>
+          <w:p>
+            <w:pPr>
+              <w:pStyle w:val="SAGETextCodesection"/>
+              <w:ind w:left="0"/>
+              <w:rPr>
+                <w:sz w:val="18"/>
+                <w:szCs w:val="20"/>
+              </w:rPr>
+            </w:pPr>
+            <w:r>
+              <w:rPr>
+                <w:sz w:val="18"/>
+                <w:szCs w:val="20"/>
+              </w:rPr>
+              <w:t>&lt;item&gt;</w:t>
+            </w:r>
+          </w:p>
+          <w:p>
+            <w:pPr>
+              <w:pStyle w:val="SAGETextCodesection"/>
+              <w:rPr>
+                <w:sz w:val="18"/>
+                <w:szCs w:val="20"/>
+              </w:rPr>
+            </w:pPr>
+            <w:r>
+              <w:rPr>
+                <w:sz w:val="18"/>
+                <w:szCs w:val="20"/>
+              </w:rPr>
+              <w:t>&lt;MenuID&gt;TU4001&lt;/MenuID&gt; //menu id definition</w:t>
+            </w:r>
+          </w:p>
+          <w:p>
+            <w:pPr>
+              <w:pStyle w:val="SAGETextCodesection"/>
+              <w:rPr>
+                <w:sz w:val="18"/>
+                <w:szCs w:val="20"/>
+              </w:rPr>
+            </w:pPr>
+            <w:r>
+              <w:rPr>
+                <w:sz w:val="18"/>
+                <w:szCs w:val="20"/>
+              </w:rPr>
+              <w:t>&lt;MenuName&gt;TU Account Set 1&lt;/MenuName&gt; // menu name</w:t>
+            </w:r>
+          </w:p>
+          <w:p>
+            <w:pPr>
+              <w:pStyle w:val="SAGETextCodesection"/>
+              <w:rPr>
+                <w:sz w:val="18"/>
+                <w:szCs w:val="20"/>
+              </w:rPr>
+            </w:pPr>
+            <w:r>
+              <w:rPr>
+                <w:sz w:val="18"/>
+                <w:szCs w:val="20"/>
+              </w:rPr>
+              <w:t xml:space="preserve">&lt;ResourceKey&gt;TU_Account_Set_1&lt;/ResourceKey&gt; // resource id for menu caption. </w:t>
+            </w:r>
+          </w:p>
+          <w:p>
+            <w:pPr>
+              <w:pStyle w:val="SAGETextCodesection"/>
+              <w:rPr>
+                <w:sz w:val="18"/>
+                <w:szCs w:val="20"/>
+              </w:rPr>
+            </w:pPr>
+            <w:r>
+              <w:rPr>
+                <w:sz w:val="18"/>
+                <w:szCs w:val="20"/>
+              </w:rPr>
+              <w:t>&lt;ParentMenuID&gt;TU3000&lt;/ParentMenuID&gt; // parent menu menuId</w:t>
+            </w:r>
+          </w:p>
+          <w:p>
+            <w:pPr>
+              <w:pStyle w:val="SAGETextCodesection"/>
+              <w:rPr>
+                <w:sz w:val="18"/>
+                <w:szCs w:val="20"/>
+              </w:rPr>
+            </w:pPr>
+            <w:r>
+              <w:rPr>
+                <w:sz w:val="18"/>
+                <w:szCs w:val="20"/>
+              </w:rPr>
+              <w:t>&lt;IsGroupHeader&gt;false&lt;/IsGroupHeader&gt; // whether the menu is group header</w:t>
+            </w:r>
+          </w:p>
+          <w:p>
+            <w:pPr>
+              <w:pStyle w:val="SAGETextCodesection"/>
+              <w:rPr>
+                <w:sz w:val="18"/>
+                <w:szCs w:val="20"/>
+              </w:rPr>
+            </w:pPr>
+            <w:r>
+              <w:rPr>
+                <w:sz w:val="18"/>
+                <w:szCs w:val="20"/>
+              </w:rPr>
+              <w:t>&lt;ScreenURL&gt;TU/AccountGroup&lt;/ScreenURL&gt; //screen url</w:t>
+            </w:r>
+          </w:p>
+          <w:p>
+            <w:pPr>
+              <w:pStyle w:val="SAGETextCodesection"/>
+              <w:rPr>
+                <w:sz w:val="18"/>
+                <w:szCs w:val="20"/>
+              </w:rPr>
+            </w:pPr>
+            <w:r>
+              <w:rPr>
+                <w:sz w:val="18"/>
+                <w:szCs w:val="20"/>
+              </w:rPr>
+              <w:t xml:space="preserve">&lt;MenuItemLevel&gt;4&lt;/MenuItemLevel&gt; // menu level, see below menu image </w:t>
+            </w:r>
+          </w:p>
+          <w:p>
+            <w:pPr>
+              <w:pStyle w:val="SAGETextCodesection"/>
+              <w:rPr>
+                <w:sz w:val="18"/>
+                <w:szCs w:val="20"/>
+              </w:rPr>
+            </w:pPr>
+            <w:r>
+              <w:rPr>
+                <w:sz w:val="18"/>
+                <w:szCs w:val="20"/>
+              </w:rPr>
+              <w:t>&lt;MenuItemOrder&gt;2&lt;/MenuItemOrder&gt; // menu order, see below menu image</w:t>
+            </w:r>
+          </w:p>
+          <w:p>
+            <w:pPr>
+              <w:pStyle w:val="SAGETextCodesection"/>
+              <w:rPr>
+                <w:sz w:val="18"/>
+                <w:szCs w:val="20"/>
+              </w:rPr>
+            </w:pPr>
+            <w:r>
+              <w:rPr>
+                <w:sz w:val="18"/>
+                <w:szCs w:val="20"/>
+              </w:rPr>
+              <w:t>&lt;ColOrder&gt;1&lt;/ColOrder&gt;</w:t>
+            </w:r>
+          </w:p>
+          <w:p>
+            <w:pPr>
+              <w:pStyle w:val="SAGETextCodesection"/>
+              <w:rPr>
+                <w:sz w:val="18"/>
+                <w:szCs w:val="20"/>
+              </w:rPr>
+            </w:pPr>
+            <w:r>
+              <w:rPr>
+                <w:sz w:val="18"/>
+                <w:szCs w:val="20"/>
+              </w:rPr>
+              <w:t xml:space="preserve">&lt;SecurityResourceKey&gt;TUAccountSet1&lt;/SecurityResourceKey&gt; </w:t>
+            </w:r>
+          </w:p>
+          <w:p>
+            <w:pPr>
+              <w:pStyle w:val="SAGETextCodesection"/>
+              <w:rPr>
+                <w:sz w:val="18"/>
+                <w:szCs w:val="20"/>
+              </w:rPr>
+            </w:pPr>
+            <w:r>
+              <w:rPr>
+                <w:sz w:val="18"/>
+                <w:szCs w:val="20"/>
+              </w:rPr>
+              <w:t>&lt;IsReport&gt;false&lt;/IsReport&gt; // whether the menu is report menu</w:t>
+            </w:r>
+          </w:p>
+          <w:p>
+            <w:pPr>
+              <w:pStyle w:val="SAGETextCodesection"/>
+              <w:rPr>
+                <w:sz w:val="18"/>
+                <w:szCs w:val="20"/>
+              </w:rPr>
+            </w:pPr>
+            <w:r>
+              <w:rPr>
+                <w:sz w:val="18"/>
+                <w:szCs w:val="20"/>
+              </w:rPr>
+              <w:t>&lt;IsActive&gt;true&lt;/IsActive&gt;</w:t>
+            </w:r>
+          </w:p>
+          <w:p>
+            <w:pPr>
+              <w:pStyle w:val="SAGETextCodesection"/>
+              <w:rPr>
+                <w:sz w:val="18"/>
+                <w:szCs w:val="20"/>
+              </w:rPr>
+            </w:pPr>
+            <w:r>
+              <w:rPr>
+                <w:sz w:val="18"/>
+                <w:szCs w:val="20"/>
+              </w:rPr>
+              <w:t>&lt;IsGroupEnd&gt;false&lt;/IsGroupEnd&gt;</w:t>
+            </w:r>
+          </w:p>
+          <w:p>
+            <w:pPr>
+              <w:pStyle w:val="SAGETextCodesection"/>
+              <w:rPr>
+                <w:sz w:val="18"/>
+                <w:szCs w:val="20"/>
+              </w:rPr>
+            </w:pPr>
+            <w:r>
+              <w:rPr>
+                <w:sz w:val="18"/>
+                <w:szCs w:val="20"/>
+              </w:rPr>
+              <w:t>&lt;IsWidget&gt;false&lt;/IsWidget&gt; // whether is widget menu</w:t>
+            </w:r>
+          </w:p>
+          <w:p>
+            <w:pPr>
+              <w:pStyle w:val="SAGETextCodesection"/>
+              <w:rPr>
+                <w:sz w:val="18"/>
+                <w:szCs w:val="20"/>
+              </w:rPr>
+            </w:pPr>
+            <w:r>
+              <w:rPr>
+                <w:sz w:val="18"/>
+                <w:szCs w:val="20"/>
+              </w:rPr>
+              <w:t>&lt;Isintelligence&gt;false&lt;/Isintelligence&gt; //whether is used for Sage intelligence</w:t>
+            </w:r>
+          </w:p>
+          <w:p>
+            <w:pPr>
+              <w:pStyle w:val="SAGETextCodesection"/>
+              <w:rPr>
+                <w:sz w:val="18"/>
+                <w:szCs w:val="20"/>
+              </w:rPr>
+            </w:pPr>
+            <w:r>
+              <w:rPr>
+                <w:sz w:val="18"/>
+                <w:szCs w:val="20"/>
+              </w:rPr>
+              <w:t>&lt;ModuleName&gt;TU&lt;/ModuleName&gt; //module name</w:t>
+            </w:r>
+          </w:p>
+          <w:p>
+            <w:pPr>
+              <w:pStyle w:val="SAGETextCodesection"/>
+              <w:ind w:left="0"/>
+              <w:rPr>
+                <w:sz w:val="18"/>
+                <w:szCs w:val="20"/>
+              </w:rPr>
+            </w:pPr>
+            <w:r>
+              <w:rPr>
+                <w:sz w:val="18"/>
+                <w:szCs w:val="20"/>
+              </w:rPr>
+              <w:t>&lt;/item&gt;</w:t>
+            </w:r>
+          </w:p>
+        </w:tc>
+      </w:tr>
+    </w:tbl>
     <w:p>
       <w:pPr>
         <w:pStyle w:val="SAGETextCodesection"/>
       </w:pPr>
       <w:r>
-        <w:t xml:space="preserve">    &lt;item&gt;</w:t>
-      </w:r>
-    </w:p>
-    <w:p>
-      <w:pPr>
-        <w:pStyle w:val="SAGETextCodesection"/>
-      </w:pPr>
-      <w:r>
-        <w:t xml:space="preserve">    &lt;MenuID&gt;TU4001&lt;/MenuID&gt; //menu id definition</w:t>
-      </w:r>
-    </w:p>
-    <w:p>
-      <w:pPr>
-        <w:pStyle w:val="SAGETextCodesection"/>
-      </w:pPr>
-      <w:r>
-        <w:t xml:space="preserve">    &lt;MenuName&gt;TU Account Set 1&lt;/MenuName&gt; // menu name</w:t>
-      </w:r>
-    </w:p>
-    <w:p>
-      <w:pPr>
-        <w:pStyle w:val="SAGETextCodesection"/>
-      </w:pPr>
-      <w:r>
-        <w:t xml:space="preserve">    &lt;ResourceKey&gt;TU_Account_Set_1&lt;/ResourceKey&gt; // resource id for menu caption. </w:t>
-      </w:r>
-    </w:p>
-    <w:p>
-      <w:pPr>
-        <w:pStyle w:val="SAGETextCodesection"/>
-      </w:pPr>
-      <w:r>
-        <w:t xml:space="preserve">    &lt;ParentMenuID&gt;TU3000&lt;/ParentMenuID&gt; // parent menu menuId</w:t>
-      </w:r>
-    </w:p>
-    <w:p>
-      <w:pPr>
-        <w:pStyle w:val="SAGETextCodesection"/>
-      </w:pPr>
-      <w:r>
-        <w:t xml:space="preserve">    &lt;IsGroupHeader&gt;false&lt;/IsGroupHeader&gt; // whether the menu is group header</w:t>
-      </w:r>
-    </w:p>
-    <w:p>
-      <w:pPr>
-        <w:pStyle w:val="SAGETextCodesection"/>
-      </w:pPr>
-      <w:r>
-        <w:t xml:space="preserve">    &lt;ScreenURL&gt;TU/AccountGroup&lt;/ScreenURL&gt; //screen url</w:t>
-      </w:r>
-    </w:p>
-    <w:p>
-      <w:pPr>
-        <w:pStyle w:val="SAGETextCodesection"/>
-      </w:pPr>
-      <w:r>
-        <w:t xml:space="preserve">    &lt;MenuItemLevel&gt;4&lt;/MenuItemLevel&gt; // menu level, see below menu image </w:t>
-      </w:r>
-    </w:p>
-    <w:p>
-      <w:pPr>
-        <w:pStyle w:val="SAGETextCodesection"/>
-      </w:pPr>
-      <w:r>
-        <w:t xml:space="preserve">    &lt;MenuItemOrder&gt;2&lt;/MenuItemOrder&gt; // menu order, see below menu image</w:t>
-      </w:r>
-    </w:p>
-    <w:p>
-      <w:pPr>
-        <w:pStyle w:val="SAGETextCodesection"/>
-      </w:pPr>
-      <w:r>
-        <w:t xml:space="preserve">    &lt;ColOrder&gt;1&lt;/ColOrder&gt;</w:t>
-      </w:r>
-    </w:p>
-    <w:p>
-      <w:pPr>
-        <w:pStyle w:val="SAGETextCodesection"/>
-      </w:pPr>
-      <w:r>
-        <w:t xml:space="preserve">    &lt;SecurityResourceKey&gt;TUAccountSet1&lt;/SecurityResourceKey&gt; </w:t>
-      </w:r>
-    </w:p>
-    <w:p>
-      <w:pPr>
-        <w:pStyle w:val="SAGETextCodesection"/>
-      </w:pPr>
-      <w:r>
-        <w:t xml:space="preserve">    &lt;IsReport&gt;false&lt;/IsReport&gt; // whether the menu is report menu</w:t>
-      </w:r>
-    </w:p>
-    <w:p>
-      <w:pPr>
-        <w:pStyle w:val="SAGETextCodesection"/>
-      </w:pPr>
-      <w:r>
-        <w:t xml:space="preserve">    &lt;IsActive&gt;true&lt;/IsActive&gt;</w:t>
-      </w:r>
-    </w:p>
-    <w:p>
-      <w:pPr>
-        <w:pStyle w:val="SAGETextCodesection"/>
-      </w:pPr>
-      <w:r>
-        <w:t xml:space="preserve">    &lt;IsGroupEnd&gt;false&lt;/IsGroupEnd&gt;</w:t>
-      </w:r>
-    </w:p>
-    <w:p>
-      <w:pPr>
-        <w:pStyle w:val="SAGETextCodesection"/>
-      </w:pPr>
-      <w:r>
-        <w:t xml:space="preserve">    &lt;IsWidget&gt;false&lt;/IsWidget&gt; // whether is widget menu</w:t>
-      </w:r>
-    </w:p>
-    <w:p>
-      <w:pPr>
-        <w:pStyle w:val="SAGETextCodesection"/>
-      </w:pPr>
-      <w:r>
-        <w:t xml:space="preserve">    &lt;Isintelligence&gt;false&lt;/Isintelligence&gt; //whether is used for Sage intelligence</w:t>
-      </w:r>
-    </w:p>
-    <w:p>
-      <w:pPr>
-        <w:pStyle w:val="SAGETextCodesection"/>
-      </w:pPr>
-      <w:r>
-        <w:t xml:space="preserve">    &lt;ModuleName&gt;TU&lt;/ModuleName&gt; //module name</w:t>
-      </w:r>
-    </w:p>
-    <w:p>
-      <w:pPr>
-        <w:pStyle w:val="SAGETextCodesection"/>
-      </w:pPr>
-      <w:r>
-        <w:t xml:space="preserve">  &lt;/item&gt;</w:t>
-      </w:r>
-    </w:p>
-    <w:p>
-      <w:pPr>
-        <w:pStyle w:val="SAGETextCodesection"/>
-      </w:pPr>
+        <w:t xml:space="preserve">  </w:t>
+      </w:r>
     </w:p>
     <w:p>
       <w:pPr>
@@ -1778,13 +2281,8 @@
         <w:pStyle w:val="SAGEAdmonitionWarning"/>
       </w:pPr>
       <w:r>
-        <w:t xml:space="preserve">A </w:t>
-      </w:r>
-      <w:r>
-        <w:t>Security Resource Key</w:t>
-      </w:r>
-      <w:r>
-        <w:t xml:space="preserve"> of “</w:t>
+        <w:lastRenderedPageBreak/>
+        <w:t>A Security Resource Key of “</w:t>
       </w:r>
       <w:r>
         <w:rPr>
@@ -1794,13 +2292,7 @@
         <w:t>NONE</w:t>
       </w:r>
       <w:r>
-        <w:t>”</w:t>
-      </w:r>
-      <w:r>
-        <w:t xml:space="preserve"> may be specified </w:t>
-      </w:r>
-      <w:r>
-        <w:t xml:space="preserve">if the menu item is to be displayed </w:t>
+        <w:t xml:space="preserve">” may be specified if the menu item is to be displayed </w:t>
       </w:r>
       <w:r>
         <w:rPr>
@@ -1810,10 +2302,7 @@
         <w:t>regardless</w:t>
       </w:r>
       <w:r>
-        <w:t xml:space="preserve"> of security settings for the user</w:t>
-      </w:r>
-      <w:r>
-        <w:t>. For example:</w:t>
+        <w:t xml:space="preserve"> of security settings for the user. For example:</w:t>
       </w:r>
     </w:p>
     <w:p>
@@ -1867,8 +2356,8 @@
           <w:szCs w:val="24"/>
         </w:rPr>
         <w:drawing>
-          <wp:inline distT="0" distB="0" distL="0" distR="0" wp14:anchorId="30E10ED9" wp14:editId="450365D6">
-            <wp:extent cx="5853430" cy="3906039"/>
+          <wp:inline distT="0" distB="0" distL="0" distR="0" wp14:anchorId="30E10ED9" wp14:editId="322E0853">
+            <wp:extent cx="5777345" cy="4444113"/>
             <wp:effectExtent l="0" t="0" r="0" b="0"/>
             <wp:docPr id="3" name="Picture 3"/>
             <wp:cNvGraphicFramePr>
@@ -1896,7 +2385,7 @@
                   <pic:spPr>
                     <a:xfrm>
                       <a:off x="0" y="0"/>
-                      <a:ext cx="5853430" cy="3906039"/>
+                      <a:ext cx="5815512" cy="4473473"/>
                     </a:xfrm>
                     <a:prstGeom prst="rect">
                       <a:avLst/>
@@ -1912,223 +2401,27 @@
     <w:p>
       <w:pPr>
         <w:pStyle w:val="SAGEBodyText"/>
-        <w:sectPr>
-          <w:pgSz w:w="12242" w:h="15842" w:code="1"/>
-          <w:pgMar w:top="709" w:right="1440" w:bottom="1701" w:left="1584" w:header="624" w:footer="397" w:gutter="0"/>
-          <w:cols w:space="708"/>
-          <w:titlePg/>
-          <w:docGrid w:linePitch="360"/>
-        </w:sectPr>
-      </w:pPr>
-      <w:r>
-        <w:t xml:space="preserve">For menu configuration details, see </w:t>
-      </w:r>
-      <w:r>
-        <w:rPr>
-          <w:i/>
-        </w:rPr>
-        <w:t>Sage 300 Web Screens SDK – Navigation Menu</w:t>
-      </w:r>
-      <w:r>
-        <w:t xml:space="preserve">, or review </w:t>
-      </w:r>
-      <w:r>
-        <w:rPr>
-          <w:rStyle w:val="SAGETextFilename"/>
-        </w:rPr>
-        <w:t>TUMenuDetails.xml</w:t>
-      </w:r>
-      <w:r>
-        <w:t xml:space="preserve"> in </w:t>
-      </w:r>
-      <w:r>
-        <w:t xml:space="preserve">the </w:t>
-      </w:r>
-      <w:r>
-        <w:t>demo project.</w:t>
-      </w:r>
+      </w:pPr>
     </w:p>
     <w:p>
       <w:pPr>
-        <w:pStyle w:val="SAGEHeading1"/>
-        <w:framePr w:wrap="around"/>
-      </w:pPr>
-      <w:bookmarkStart w:id="4" w:name="_Toc12974363"/>
-      <w:r>
-        <w:lastRenderedPageBreak/>
-        <w:t>JavaScript and View files</w:t>
-      </w:r>
-      <w:bookmarkEnd w:id="4"/>
+        <w:pStyle w:val="SAGEBodyText"/>
+      </w:pPr>
     </w:p>
     <w:p>
       <w:pPr>
         <w:pStyle w:val="SAGEBodyText"/>
       </w:pPr>
-      <w:r>
-        <w:t xml:space="preserve">For </w:t>
-      </w:r>
-      <w:r>
-        <w:t xml:space="preserve">screens to appear in Sage 300 web screens, you will need to </w:t>
-      </w:r>
-      <w:r>
-        <w:t xml:space="preserve">copy these files and </w:t>
-      </w:r>
-      <w:r>
-        <w:t>directories to the</w:t>
-      </w:r>
-      <w:r>
-        <w:t xml:space="preserve"> Sage 300 web area directory. </w:t>
-      </w:r>
     </w:p>
     <w:p>
       <w:pPr>
         <w:pStyle w:val="SAGEBodyText"/>
       </w:pPr>
-      <w:r>
-        <w:t>Copy all files and directories from these locations:</w:t>
-      </w:r>
-      <w:r>
-        <w:t xml:space="preserve"> </w:t>
-      </w:r>
     </w:p>
     <w:p>
       <w:pPr>
-        <w:pStyle w:val="SAGEIndentedText"/>
-        <w:rPr>
-          <w:rStyle w:val="SAGETextFilename"/>
-        </w:rPr>
-      </w:pPr>
-      <w:r>
-        <w:rPr>
-          <w:rStyle w:val="SAGETextFilename"/>
-        </w:rPr>
-        <w:t xml:space="preserve">Web\Areas\{area}\Scripts </w:t>
-      </w:r>
-    </w:p>
-    <w:p>
-      <w:pPr>
-        <w:pStyle w:val="SAGEIndentedText"/>
-        <w:rPr>
-          <w:rStyle w:val="SAGETextFilename"/>
-        </w:rPr>
-      </w:pPr>
-      <w:r>
-        <w:rPr>
-          <w:rStyle w:val="SAGETextFilename"/>
-        </w:rPr>
-        <w:t xml:space="preserve">Web\Areas\{area}\Views </w:t>
-      </w:r>
-    </w:p>
-    <w:p>
-      <w:pPr>
         <w:pStyle w:val="SAGEBodyText"/>
       </w:pPr>
-      <w:r>
-        <w:t>to</w:t>
-      </w:r>
-    </w:p>
-    <w:p>
-      <w:pPr>
-        <w:pStyle w:val="SAGEIndentedText"/>
-        <w:rPr>
-          <w:rStyle w:val="SAGETextFilename"/>
-        </w:rPr>
-      </w:pPr>
-      <w:r>
-        <w:rPr>
-          <w:rStyle w:val="SAGETextFilename"/>
-        </w:rPr>
-        <w:t xml:space="preserve">Sage 300 online web\Areas\{area}\Scripts </w:t>
-      </w:r>
-    </w:p>
-    <w:p>
-      <w:pPr>
-        <w:pStyle w:val="SAGEIndentedText"/>
-        <w:rPr>
-          <w:rStyle w:val="SAGETextFilename"/>
-        </w:rPr>
-      </w:pPr>
-      <w:r>
-        <w:rPr>
-          <w:rStyle w:val="SAGETextFilename"/>
-        </w:rPr>
-        <w:t xml:space="preserve">Sage 300 online web\Areas\{area}\Views </w:t>
-      </w:r>
-    </w:p>
-    <w:p>
-      <w:pPr>
-        <w:pStyle w:val="SAGEBodyText"/>
-      </w:pPr>
-      <w:r>
-        <w:t>For example, in the demo project, copy all files and directories from these locations:</w:t>
-      </w:r>
-    </w:p>
-    <w:p>
-      <w:pPr>
-        <w:pStyle w:val="SAGEIndentedText"/>
-        <w:rPr>
-          <w:rStyle w:val="SAGETextFilename"/>
-        </w:rPr>
-      </w:pPr>
-      <w:r>
-        <w:rPr>
-          <w:rStyle w:val="SAGETextFilename"/>
-        </w:rPr>
-        <w:t>{Web project directory}\Areas\TU\Scripts\*.*</w:t>
-      </w:r>
-    </w:p>
-    <w:p>
-      <w:pPr>
-        <w:pStyle w:val="SAGEIndentedText"/>
-        <w:rPr>
-          <w:rStyle w:val="SAGETextFilename"/>
-        </w:rPr>
-      </w:pPr>
-      <w:r>
-        <w:rPr>
-          <w:rStyle w:val="SAGETextFilename"/>
-        </w:rPr>
-        <w:t>{Web project directory}\Areas\TU\Views\*.*</w:t>
-      </w:r>
-    </w:p>
-    <w:p>
-      <w:pPr>
-        <w:pStyle w:val="SAGEBodyText"/>
-      </w:pPr>
-      <w:r>
-        <w:t>t</w:t>
-      </w:r>
-      <w:r>
-        <w:t>o</w:t>
-      </w:r>
-    </w:p>
-    <w:p>
-      <w:pPr>
-        <w:pStyle w:val="SAGEIndentedText"/>
-        <w:rPr>
-          <w:rStyle w:val="SAGETextFilename"/>
-        </w:rPr>
-      </w:pPr>
-      <w:r>
-        <w:rPr>
-          <w:rStyle w:val="SAGETextFilename"/>
-        </w:rPr>
-        <w:t>{Sage 300ERP Online Web}\Areas\TU\Scripts\*.*</w:t>
-      </w:r>
-    </w:p>
-    <w:p>
-      <w:pPr>
-        <w:pStyle w:val="SAGEIndentedText"/>
-        <w:rPr>
-          <w:rStyle w:val="SAGETextFilename"/>
-        </w:rPr>
-      </w:pPr>
-      <w:r>
-        <w:rPr>
-          <w:rStyle w:val="SAGETextFilename"/>
-        </w:rPr>
-        <w:t>{Sage 300ERP Online Web}\Areas\TU\Views\*.*</w:t>
-      </w:r>
     </w:p>
     <w:p>
       <w:pPr>
@@ -2141,18 +2434,239 @@
           <w:docGrid w:linePitch="360"/>
         </w:sectPr>
       </w:pPr>
+      <w:r>
+        <w:t xml:space="preserve">For menu configuration details, see </w:t>
+      </w:r>
+      <w:r>
+        <w:rPr>
+          <w:i/>
+        </w:rPr>
+        <w:t>Sage 300 Web Screens SDK – Navigation Menu</w:t>
+      </w:r>
+      <w:r>
+        <w:t xml:space="preserve">, or review </w:t>
+      </w:r>
+      <w:r>
+        <w:rPr>
+          <w:rStyle w:val="SAGETextFilename"/>
+        </w:rPr>
+        <w:t>TUMenuDetails.xml</w:t>
+      </w:r>
+      <w:r>
+        <w:t xml:space="preserve"> in </w:t>
+      </w:r>
+      <w:r>
+        <w:t xml:space="preserve">the </w:t>
+      </w:r>
+      <w:r>
+        <w:t>demo project.</w:t>
+      </w:r>
     </w:p>
     <w:p>
       <w:pPr>
         <w:pStyle w:val="SAGEHeading1"/>
         <w:framePr w:wrap="around"/>
       </w:pPr>
-      <w:bookmarkStart w:id="5" w:name="_Toc12974364"/>
+      <w:bookmarkStart w:id="3" w:name="_Toc40970765"/>
+      <w:r>
+        <w:lastRenderedPageBreak/>
+        <w:t>JavaScript and View files</w:t>
+      </w:r>
+      <w:bookmarkEnd w:id="3"/>
+    </w:p>
+    <w:p>
+      <w:pPr>
+        <w:pStyle w:val="SAGEBodyText"/>
+      </w:pPr>
+      <w:r>
+        <w:t xml:space="preserve">For </w:t>
+      </w:r>
+      <w:r>
+        <w:t xml:space="preserve">screens to appear in Sage 300 web screens, you will need to </w:t>
+      </w:r>
+      <w:r>
+        <w:t xml:space="preserve">copy these files and </w:t>
+      </w:r>
+      <w:r>
+        <w:t>directories to the</w:t>
+      </w:r>
+      <w:r>
+        <w:t xml:space="preserve"> Sage 300 web area directory. </w:t>
+      </w:r>
+    </w:p>
+    <w:p>
+      <w:pPr>
+        <w:pStyle w:val="SAGEBodyText"/>
+      </w:pPr>
+      <w:r>
+        <w:t>Copy all files and directories from these locations:</w:t>
+      </w:r>
+      <w:r>
+        <w:t xml:space="preserve"> </w:t>
+      </w:r>
+    </w:p>
+    <w:p>
+      <w:pPr>
+        <w:pStyle w:val="SAGEIndentedText"/>
+        <w:rPr>
+          <w:rStyle w:val="SAGETextFilename"/>
+        </w:rPr>
+      </w:pPr>
+      <w:r>
+        <w:rPr>
+          <w:rStyle w:val="SAGETextFilename"/>
+        </w:rPr>
+        <w:t xml:space="preserve">Web\Areas\{area}\Scripts </w:t>
+      </w:r>
+    </w:p>
+    <w:p>
+      <w:pPr>
+        <w:pStyle w:val="SAGEIndentedText"/>
+        <w:rPr>
+          <w:rStyle w:val="SAGETextFilename"/>
+        </w:rPr>
+      </w:pPr>
+      <w:r>
+        <w:rPr>
+          <w:rStyle w:val="SAGETextFilename"/>
+        </w:rPr>
+        <w:t xml:space="preserve">Web\Areas\{area}\Views </w:t>
+      </w:r>
+    </w:p>
+    <w:p>
+      <w:pPr>
+        <w:pStyle w:val="SAGEBodyText"/>
+      </w:pPr>
+      <w:r>
+        <w:t>to</w:t>
+      </w:r>
+    </w:p>
+    <w:p>
+      <w:pPr>
+        <w:pStyle w:val="SAGEIndentedText"/>
+        <w:rPr>
+          <w:rStyle w:val="SAGETextFilename"/>
+        </w:rPr>
+      </w:pPr>
+      <w:r>
+        <w:rPr>
+          <w:rStyle w:val="SAGETextFilename"/>
+        </w:rPr>
+        <w:t xml:space="preserve">Sage 300 online web\Areas\{area}\Scripts </w:t>
+      </w:r>
+    </w:p>
+    <w:p>
+      <w:pPr>
+        <w:pStyle w:val="SAGEIndentedText"/>
+        <w:rPr>
+          <w:rStyle w:val="SAGETextFilename"/>
+        </w:rPr>
+      </w:pPr>
+      <w:r>
+        <w:rPr>
+          <w:rStyle w:val="SAGETextFilename"/>
+        </w:rPr>
+        <w:t xml:space="preserve">Sage 300 online web\Areas\{area}\Views </w:t>
+      </w:r>
+    </w:p>
+    <w:p>
+      <w:pPr>
+        <w:pStyle w:val="SAGEBodyText"/>
+      </w:pPr>
+      <w:r>
+        <w:t>For example, in the demo project, copy all files and directories from these locations:</w:t>
+      </w:r>
+    </w:p>
+    <w:p>
+      <w:pPr>
+        <w:pStyle w:val="SAGEIndentedText"/>
+        <w:rPr>
+          <w:rStyle w:val="SAGETextFilename"/>
+        </w:rPr>
+      </w:pPr>
+      <w:r>
+        <w:rPr>
+          <w:rStyle w:val="SAGETextFilename"/>
+        </w:rPr>
+        <w:t>{Web project directory}\Areas\TU\Scripts\*.*</w:t>
+      </w:r>
+    </w:p>
+    <w:p>
+      <w:pPr>
+        <w:pStyle w:val="SAGEIndentedText"/>
+        <w:rPr>
+          <w:rStyle w:val="SAGETextFilename"/>
+        </w:rPr>
+      </w:pPr>
+      <w:r>
+        <w:rPr>
+          <w:rStyle w:val="SAGETextFilename"/>
+        </w:rPr>
+        <w:t>{Web project directory}\Areas\TU\Views\*.*</w:t>
+      </w:r>
+    </w:p>
+    <w:p>
+      <w:pPr>
+        <w:pStyle w:val="SAGEBodyText"/>
+      </w:pPr>
+      <w:r>
+        <w:t>t</w:t>
+      </w:r>
+      <w:r>
+        <w:t>o</w:t>
+      </w:r>
+    </w:p>
+    <w:p>
+      <w:pPr>
+        <w:pStyle w:val="SAGEIndentedText"/>
+        <w:rPr>
+          <w:rStyle w:val="SAGETextFilename"/>
+        </w:rPr>
+      </w:pPr>
+      <w:r>
+        <w:rPr>
+          <w:rStyle w:val="SAGETextFilename"/>
+        </w:rPr>
+        <w:t>{Sage 300ERP Online Web}\Areas\TU\Scripts\*.*</w:t>
+      </w:r>
+    </w:p>
+    <w:p>
+      <w:pPr>
+        <w:pStyle w:val="SAGEIndentedText"/>
+        <w:rPr>
+          <w:rStyle w:val="SAGETextFilename"/>
+        </w:rPr>
+      </w:pPr>
+      <w:r>
+        <w:rPr>
+          <w:rStyle w:val="SAGETextFilename"/>
+        </w:rPr>
+        <w:t>{Sage 300ERP Online Web}\Areas\TU\Views\*.*</w:t>
+      </w:r>
+    </w:p>
+    <w:p>
+      <w:pPr>
+        <w:pStyle w:val="SAGEBodyText"/>
+        <w:sectPr>
+          <w:pgSz w:w="12242" w:h="15842" w:code="1"/>
+          <w:pgMar w:top="709" w:right="1440" w:bottom="1701" w:left="1584" w:header="624" w:footer="397" w:gutter="0"/>
+          <w:cols w:space="708"/>
+          <w:titlePg/>
+          <w:docGrid w:linePitch="360"/>
+        </w:sectPr>
+      </w:pPr>
+    </w:p>
+    <w:p>
+      <w:pPr>
+        <w:pStyle w:val="SAGEHeading1"/>
+        <w:framePr w:wrap="around"/>
+      </w:pPr>
+      <w:bookmarkStart w:id="4" w:name="_Toc40970766"/>
       <w:r>
         <w:lastRenderedPageBreak/>
         <w:t>Compiling and testing the developed application</w:t>
       </w:r>
-      <w:bookmarkEnd w:id="5"/>
+      <w:bookmarkEnd w:id="4"/>
     </w:p>
     <w:p>
       <w:pPr>
@@ -2249,14 +2763,14 @@
       <w:pPr>
         <w:pStyle w:val="SAGEHeading2"/>
       </w:pPr>
-      <w:bookmarkStart w:id="6" w:name="_Toc12974365"/>
+      <w:bookmarkStart w:id="5" w:name="_Toc40970767"/>
       <w:r>
         <w:t>Compile</w:t>
       </w:r>
       <w:r>
         <w:t xml:space="preserve"> views</w:t>
       </w:r>
-      <w:bookmarkEnd w:id="6"/>
+      <w:bookmarkEnd w:id="5"/>
     </w:p>
     <w:p>
       <w:pPr>
@@ -2294,7 +2808,7 @@
       <w:pPr>
         <w:pStyle w:val="SAGEHeading2"/>
       </w:pPr>
-      <w:bookmarkStart w:id="7" w:name="_Toc12974366"/>
+      <w:bookmarkStart w:id="6" w:name="_Toc40970768"/>
       <w:r>
         <w:t>Copy</w:t>
       </w:r>
@@ -2307,7 +2821,7 @@
       <w:r>
         <w:t>web directory</w:t>
       </w:r>
-      <w:bookmarkEnd w:id="7"/>
+      <w:bookmarkEnd w:id="6"/>
     </w:p>
     <w:p>
       <w:pPr>
@@ -2528,7 +3042,7 @@
       <w:pPr>
         <w:pStyle w:val="SAGEHeading2"/>
       </w:pPr>
-      <w:bookmarkStart w:id="8" w:name="_Toc12974367"/>
+      <w:bookmarkStart w:id="7" w:name="_Toc40970769"/>
       <w:r>
         <w:t>Compile</w:t>
       </w:r>
@@ -2538,7 +3052,7 @@
       <w:r>
         <w:t xml:space="preserve"> the solution</w:t>
       </w:r>
-      <w:bookmarkEnd w:id="8"/>
+      <w:bookmarkEnd w:id="7"/>
     </w:p>
     <w:p>
       <w:pPr>
@@ -2757,7 +3271,7 @@
 </file>
 
 <file path=word/endnotes.xml><?xml version="1.0" encoding="utf-8"?>
-<w:endnotes xmlns:wpc="http://schemas.microsoft.com/office/word/2010/wordprocessingCanvas" xmlns:cx="http://schemas.microsoft.com/office/drawing/2014/chartex" xmlns:cx1="http://schemas.microsoft.com/office/drawing/2015/9/8/chartex" xmlns:cx2="http://schemas.microsoft.com/office/drawing/2015/10/21/chartex" xmlns:cx3="http://schemas.microsoft.com/office/drawing/2016/5/9/chartex" xmlns:cx4="http://schemas.microsoft.com/office/drawing/2016/5/10/chartex" xmlns:cx5="http://schemas.microsoft.com/office/drawing/2016/5/11/chartex" xmlns:cx6="http://schemas.microsoft.com/office/drawing/2016/5/12/chartex" xmlns:cx7="http://schemas.microsoft.com/office/drawing/2016/5/13/chartex" xmlns:cx8="http://schemas.microsoft.com/office/drawing/2016/5/14/chartex" xmlns:mc="http://schemas.openxmlformats.org/markup-compatibility/2006" xmlns:aink="http://schemas.microsoft.com/office/drawing/2016/ink" xmlns:am3d="http://schemas.microsoft.com/office/drawing/2017/model3d" xmlns:o="urn:schemas-microsoft-com:office:office" xmlns:r="http://schemas.openxmlformats.org/officeDocument/2006/relationships" xmlns:m="http://schemas.openxmlformats.org/officeDocument/2006/math" xmlns:v="urn:schemas-microsoft-com:vml" xmlns:wp14="http://schemas.microsoft.com/office/word/2010/wordprocessingDrawing" xmlns:wp="http://schemas.openxmlformats.org/drawingml/2006/wordprocessingDrawing" xmlns:w10="urn:schemas-microsoft-com:office:word" xmlns:w="http://schemas.openxmlformats.org/wordprocessingml/2006/main" xmlns:w14="http://schemas.microsoft.com/office/word/2010/wordml" xmlns:w15="http://schemas.microsoft.com/office/word/2012/wordml" xmlns:w16cid="http://schemas.microsoft.com/office/word/2016/wordml/cid" xmlns:w16se="http://schemas.microsoft.com/office/word/2015/wordml/symex" xmlns:wpg="http://schemas.microsoft.com/office/word/2010/wordprocessingGroup" xmlns:wpi="http://schemas.microsoft.com/office/word/2010/wordprocessingInk" xmlns:wne="http://schemas.microsoft.com/office/word/2006/wordml" xmlns:wps="http://schemas.microsoft.com/office/word/2010/wordprocessingShape" mc:Ignorable="w14 w15 w16se w16cid wp14">
+<w:endnotes xmlns:wpc="http://schemas.microsoft.com/office/word/2010/wordprocessingCanvas" xmlns:cx="http://schemas.microsoft.com/office/drawing/2014/chartex" xmlns:cx1="http://schemas.microsoft.com/office/drawing/2015/9/8/chartex" xmlns:cx2="http://schemas.microsoft.com/office/drawing/2015/10/21/chartex" xmlns:cx3="http://schemas.microsoft.com/office/drawing/2016/5/9/chartex" xmlns:cx4="http://schemas.microsoft.com/office/drawing/2016/5/10/chartex" xmlns:cx5="http://schemas.microsoft.com/office/drawing/2016/5/11/chartex" xmlns:cx6="http://schemas.microsoft.com/office/drawing/2016/5/12/chartex" xmlns:cx7="http://schemas.microsoft.com/office/drawing/2016/5/13/chartex" xmlns:cx8="http://schemas.microsoft.com/office/drawing/2016/5/14/chartex" xmlns:mc="http://schemas.openxmlformats.org/markup-compatibility/2006" xmlns:aink="http://schemas.microsoft.com/office/drawing/2016/ink" xmlns:am3d="http://schemas.microsoft.com/office/drawing/2017/model3d" xmlns:o="urn:schemas-microsoft-com:office:office" xmlns:r="http://schemas.openxmlformats.org/officeDocument/2006/relationships" xmlns:m="http://schemas.openxmlformats.org/officeDocument/2006/math" xmlns:v="urn:schemas-microsoft-com:vml" xmlns:wp14="http://schemas.microsoft.com/office/word/2010/wordprocessingDrawing" xmlns:wp="http://schemas.openxmlformats.org/drawingml/2006/wordprocessingDrawing" xmlns:w10="urn:schemas-microsoft-com:office:word" xmlns:w="http://schemas.openxmlformats.org/wordprocessingml/2006/main" xmlns:w14="http://schemas.microsoft.com/office/word/2010/wordml" xmlns:w15="http://schemas.microsoft.com/office/word/2012/wordml" xmlns:w16cex="http://schemas.microsoft.com/office/word/2018/wordml/cex" xmlns:w16cid="http://schemas.microsoft.com/office/word/2016/wordml/cid" xmlns:w16="http://schemas.microsoft.com/office/word/2018/wordml" xmlns:w16se="http://schemas.microsoft.com/office/word/2015/wordml/symex" xmlns:wpg="http://schemas.microsoft.com/office/word/2010/wordprocessingGroup" xmlns:wpi="http://schemas.microsoft.com/office/word/2010/wordprocessingInk" xmlns:wne="http://schemas.microsoft.com/office/word/2006/wordml" xmlns:wps="http://schemas.microsoft.com/office/word/2010/wordprocessingShape" mc:Ignorable="w14 w15 w16se w16cid w16 w16cex wp14">
   <w:endnote w:type="separator" w:id="-1">
     <w:p>
       <w:pPr>
@@ -2784,7 +3298,7 @@
 </file>
 
 <file path=word/footer1.xml><?xml version="1.0" encoding="utf-8"?>
-<w:ftr xmlns:wpc="http://schemas.microsoft.com/office/word/2010/wordprocessingCanvas" xmlns:cx="http://schemas.microsoft.com/office/drawing/2014/chartex" xmlns:cx1="http://schemas.microsoft.com/office/drawing/2015/9/8/chartex" xmlns:cx2="http://schemas.microsoft.com/office/drawing/2015/10/21/chartex" xmlns:cx3="http://schemas.microsoft.com/office/drawing/2016/5/9/chartex" xmlns:cx4="http://schemas.microsoft.com/office/drawing/2016/5/10/chartex" xmlns:cx5="http://schemas.microsoft.com/office/drawing/2016/5/11/chartex" xmlns:cx6="http://schemas.microsoft.com/office/drawing/2016/5/12/chartex" xmlns:cx7="http://schemas.microsoft.com/office/drawing/2016/5/13/chartex" xmlns:cx8="http://schemas.microsoft.com/office/drawing/2016/5/14/chartex" xmlns:mc="http://schemas.openxmlformats.org/markup-compatibility/2006" xmlns:aink="http://schemas.microsoft.com/office/drawing/2016/ink" xmlns:am3d="http://schemas.microsoft.com/office/drawing/2017/model3d" xmlns:o="urn:schemas-microsoft-com:office:office" xmlns:r="http://schemas.openxmlformats.org/officeDocument/2006/relationships" xmlns:m="http://schemas.openxmlformats.org/officeDocument/2006/math" xmlns:v="urn:schemas-microsoft-com:vml" xmlns:wp14="http://schemas.microsoft.com/office/word/2010/wordprocessingDrawing" xmlns:wp="http://schemas.openxmlformats.org/drawingml/2006/wordprocessingDrawing" xmlns:w10="urn:schemas-microsoft-com:office:word" xmlns:w="http://schemas.openxmlformats.org/wordprocessingml/2006/main" xmlns:w14="http://schemas.microsoft.com/office/word/2010/wordml" xmlns:w15="http://schemas.microsoft.com/office/word/2012/wordml" xmlns:w16cid="http://schemas.microsoft.com/office/word/2016/wordml/cid" xmlns:w16se="http://schemas.microsoft.com/office/word/2015/wordml/symex" xmlns:wpg="http://schemas.microsoft.com/office/word/2010/wordprocessingGroup" xmlns:wpi="http://schemas.microsoft.com/office/word/2010/wordprocessingInk" xmlns:wne="http://schemas.microsoft.com/office/word/2006/wordml" xmlns:wps="http://schemas.microsoft.com/office/word/2010/wordprocessingShape" mc:Ignorable="w14 w15 w16se w16cid wp14">
+<w:ftr xmlns:wpc="http://schemas.microsoft.com/office/word/2010/wordprocessingCanvas" xmlns:cx="http://schemas.microsoft.com/office/drawing/2014/chartex" xmlns:cx1="http://schemas.microsoft.com/office/drawing/2015/9/8/chartex" xmlns:cx2="http://schemas.microsoft.com/office/drawing/2015/10/21/chartex" xmlns:cx3="http://schemas.microsoft.com/office/drawing/2016/5/9/chartex" xmlns:cx4="http://schemas.microsoft.com/office/drawing/2016/5/10/chartex" xmlns:cx5="http://schemas.microsoft.com/office/drawing/2016/5/11/chartex" xmlns:cx6="http://schemas.microsoft.com/office/drawing/2016/5/12/chartex" xmlns:cx7="http://schemas.microsoft.com/office/drawing/2016/5/13/chartex" xmlns:cx8="http://schemas.microsoft.com/office/drawing/2016/5/14/chartex" xmlns:mc="http://schemas.openxmlformats.org/markup-compatibility/2006" xmlns:aink="http://schemas.microsoft.com/office/drawing/2016/ink" xmlns:am3d="http://schemas.microsoft.com/office/drawing/2017/model3d" xmlns:o="urn:schemas-microsoft-com:office:office" xmlns:r="http://schemas.openxmlformats.org/officeDocument/2006/relationships" xmlns:m="http://schemas.openxmlformats.org/officeDocument/2006/math" xmlns:v="urn:schemas-microsoft-com:vml" xmlns:wp14="http://schemas.microsoft.com/office/word/2010/wordprocessingDrawing" xmlns:wp="http://schemas.openxmlformats.org/drawingml/2006/wordprocessingDrawing" xmlns:w10="urn:schemas-microsoft-com:office:word" xmlns:w="http://schemas.openxmlformats.org/wordprocessingml/2006/main" xmlns:w14="http://schemas.microsoft.com/office/word/2010/wordml" xmlns:w15="http://schemas.microsoft.com/office/word/2012/wordml" xmlns:w16cex="http://schemas.microsoft.com/office/word/2018/wordml/cex" xmlns:w16cid="http://schemas.microsoft.com/office/word/2016/wordml/cid" xmlns:w16="http://schemas.microsoft.com/office/word/2018/wordml" xmlns:w16se="http://schemas.microsoft.com/office/word/2015/wordml/symex" xmlns:wpg="http://schemas.microsoft.com/office/word/2010/wordprocessingGroup" xmlns:wpi="http://schemas.microsoft.com/office/word/2010/wordprocessingInk" xmlns:wne="http://schemas.microsoft.com/office/word/2006/wordml" xmlns:wps="http://schemas.microsoft.com/office/word/2010/wordprocessingShape" mc:Ignorable="w14 w15 w16se w16cid w16 w16cex wp14">
   <w:p>
     <w:pPr>
       <w:pStyle w:val="SAGEFooter"/>
@@ -2896,7 +3410,7 @@
 </file>
 
 <file path=word/footer2.xml><?xml version="1.0" encoding="utf-8"?>
-<w:ftr xmlns:wpc="http://schemas.microsoft.com/office/word/2010/wordprocessingCanvas" xmlns:cx="http://schemas.microsoft.com/office/drawing/2014/chartex" xmlns:cx1="http://schemas.microsoft.com/office/drawing/2015/9/8/chartex" xmlns:cx2="http://schemas.microsoft.com/office/drawing/2015/10/21/chartex" xmlns:cx3="http://schemas.microsoft.com/office/drawing/2016/5/9/chartex" xmlns:cx4="http://schemas.microsoft.com/office/drawing/2016/5/10/chartex" xmlns:cx5="http://schemas.microsoft.com/office/drawing/2016/5/11/chartex" xmlns:cx6="http://schemas.microsoft.com/office/drawing/2016/5/12/chartex" xmlns:cx7="http://schemas.microsoft.com/office/drawing/2016/5/13/chartex" xmlns:cx8="http://schemas.microsoft.com/office/drawing/2016/5/14/chartex" xmlns:mc="http://schemas.openxmlformats.org/markup-compatibility/2006" xmlns:aink="http://schemas.microsoft.com/office/drawing/2016/ink" xmlns:am3d="http://schemas.microsoft.com/office/drawing/2017/model3d" xmlns:o="urn:schemas-microsoft-com:office:office" xmlns:r="http://schemas.openxmlformats.org/officeDocument/2006/relationships" xmlns:m="http://schemas.openxmlformats.org/officeDocument/2006/math" xmlns:v="urn:schemas-microsoft-com:vml" xmlns:wp14="http://schemas.microsoft.com/office/word/2010/wordprocessingDrawing" xmlns:wp="http://schemas.openxmlformats.org/drawingml/2006/wordprocessingDrawing" xmlns:w10="urn:schemas-microsoft-com:office:word" xmlns:w="http://schemas.openxmlformats.org/wordprocessingml/2006/main" xmlns:w14="http://schemas.microsoft.com/office/word/2010/wordml" xmlns:w15="http://schemas.microsoft.com/office/word/2012/wordml" xmlns:w16cid="http://schemas.microsoft.com/office/word/2016/wordml/cid" xmlns:w16se="http://schemas.microsoft.com/office/word/2015/wordml/symex" xmlns:wpg="http://schemas.microsoft.com/office/word/2010/wordprocessingGroup" xmlns:wpi="http://schemas.microsoft.com/office/word/2010/wordprocessingInk" xmlns:wne="http://schemas.microsoft.com/office/word/2006/wordml" xmlns:wps="http://schemas.microsoft.com/office/word/2010/wordprocessingShape" mc:Ignorable="w14 w15 w16se w16cid wp14">
+<w:ftr xmlns:wpc="http://schemas.microsoft.com/office/word/2010/wordprocessingCanvas" xmlns:cx="http://schemas.microsoft.com/office/drawing/2014/chartex" xmlns:cx1="http://schemas.microsoft.com/office/drawing/2015/9/8/chartex" xmlns:cx2="http://schemas.microsoft.com/office/drawing/2015/10/21/chartex" xmlns:cx3="http://schemas.microsoft.com/office/drawing/2016/5/9/chartex" xmlns:cx4="http://schemas.microsoft.com/office/drawing/2016/5/10/chartex" xmlns:cx5="http://schemas.microsoft.com/office/drawing/2016/5/11/chartex" xmlns:cx6="http://schemas.microsoft.com/office/drawing/2016/5/12/chartex" xmlns:cx7="http://schemas.microsoft.com/office/drawing/2016/5/13/chartex" xmlns:cx8="http://schemas.microsoft.com/office/drawing/2016/5/14/chartex" xmlns:mc="http://schemas.openxmlformats.org/markup-compatibility/2006" xmlns:aink="http://schemas.microsoft.com/office/drawing/2016/ink" xmlns:am3d="http://schemas.microsoft.com/office/drawing/2017/model3d" xmlns:o="urn:schemas-microsoft-com:office:office" xmlns:r="http://schemas.openxmlformats.org/officeDocument/2006/relationships" xmlns:m="http://schemas.openxmlformats.org/officeDocument/2006/math" xmlns:v="urn:schemas-microsoft-com:vml" xmlns:wp14="http://schemas.microsoft.com/office/word/2010/wordprocessingDrawing" xmlns:wp="http://schemas.openxmlformats.org/drawingml/2006/wordprocessingDrawing" xmlns:w10="urn:schemas-microsoft-com:office:word" xmlns:w="http://schemas.openxmlformats.org/wordprocessingml/2006/main" xmlns:w14="http://schemas.microsoft.com/office/word/2010/wordml" xmlns:w15="http://schemas.microsoft.com/office/word/2012/wordml" xmlns:w16cex="http://schemas.microsoft.com/office/word/2018/wordml/cex" xmlns:w16cid="http://schemas.microsoft.com/office/word/2016/wordml/cid" xmlns:w16="http://schemas.microsoft.com/office/word/2018/wordml" xmlns:w16se="http://schemas.microsoft.com/office/word/2015/wordml/symex" xmlns:wpg="http://schemas.microsoft.com/office/word/2010/wordprocessingGroup" xmlns:wpi="http://schemas.microsoft.com/office/word/2010/wordprocessingInk" xmlns:wne="http://schemas.microsoft.com/office/word/2006/wordml" xmlns:wps="http://schemas.microsoft.com/office/word/2010/wordprocessingShape" mc:Ignorable="w14 w15 w16se w16cid w16 w16cex wp14">
   <w:p>
     <w:pPr>
       <w:pStyle w:val="Footer"/>
@@ -2907,7 +3421,7 @@
 </file>
 
 <file path=word/footer3.xml><?xml version="1.0" encoding="utf-8"?>
-<w:ftr xmlns:wpc="http://schemas.microsoft.com/office/word/2010/wordprocessingCanvas" xmlns:cx="http://schemas.microsoft.com/office/drawing/2014/chartex" xmlns:cx1="http://schemas.microsoft.com/office/drawing/2015/9/8/chartex" xmlns:cx2="http://schemas.microsoft.com/office/drawing/2015/10/21/chartex" xmlns:cx3="http://schemas.microsoft.com/office/drawing/2016/5/9/chartex" xmlns:cx4="http://schemas.microsoft.com/office/drawing/2016/5/10/chartex" xmlns:cx5="http://schemas.microsoft.com/office/drawing/2016/5/11/chartex" xmlns:cx6="http://schemas.microsoft.com/office/drawing/2016/5/12/chartex" xmlns:cx7="http://schemas.microsoft.com/office/drawing/2016/5/13/chartex" xmlns:cx8="http://schemas.microsoft.com/office/drawing/2016/5/14/chartex" xmlns:mc="http://schemas.openxmlformats.org/markup-compatibility/2006" xmlns:aink="http://schemas.microsoft.com/office/drawing/2016/ink" xmlns:am3d="http://schemas.microsoft.com/office/drawing/2017/model3d" xmlns:o="urn:schemas-microsoft-com:office:office" xmlns:r="http://schemas.openxmlformats.org/officeDocument/2006/relationships" xmlns:m="http://schemas.openxmlformats.org/officeDocument/2006/math" xmlns:v="urn:schemas-microsoft-com:vml" xmlns:wp14="http://schemas.microsoft.com/office/word/2010/wordprocessingDrawing" xmlns:wp="http://schemas.openxmlformats.org/drawingml/2006/wordprocessingDrawing" xmlns:w10="urn:schemas-microsoft-com:office:word" xmlns:w="http://schemas.openxmlformats.org/wordprocessingml/2006/main" xmlns:w14="http://schemas.microsoft.com/office/word/2010/wordml" xmlns:w15="http://schemas.microsoft.com/office/word/2012/wordml" xmlns:w16cid="http://schemas.microsoft.com/office/word/2016/wordml/cid" xmlns:w16se="http://schemas.microsoft.com/office/word/2015/wordml/symex" xmlns:wpg="http://schemas.microsoft.com/office/word/2010/wordprocessingGroup" xmlns:wpi="http://schemas.microsoft.com/office/word/2010/wordprocessingInk" xmlns:wne="http://schemas.microsoft.com/office/word/2006/wordml" xmlns:wps="http://schemas.microsoft.com/office/word/2010/wordprocessingShape" mc:Ignorable="w14 w15 w16se w16cid wp14">
+<w:ftr xmlns:wpc="http://schemas.microsoft.com/office/word/2010/wordprocessingCanvas" xmlns:cx="http://schemas.microsoft.com/office/drawing/2014/chartex" xmlns:cx1="http://schemas.microsoft.com/office/drawing/2015/9/8/chartex" xmlns:cx2="http://schemas.microsoft.com/office/drawing/2015/10/21/chartex" xmlns:cx3="http://schemas.microsoft.com/office/drawing/2016/5/9/chartex" xmlns:cx4="http://schemas.microsoft.com/office/drawing/2016/5/10/chartex" xmlns:cx5="http://schemas.microsoft.com/office/drawing/2016/5/11/chartex" xmlns:cx6="http://schemas.microsoft.com/office/drawing/2016/5/12/chartex" xmlns:cx7="http://schemas.microsoft.com/office/drawing/2016/5/13/chartex" xmlns:cx8="http://schemas.microsoft.com/office/drawing/2016/5/14/chartex" xmlns:mc="http://schemas.openxmlformats.org/markup-compatibility/2006" xmlns:aink="http://schemas.microsoft.com/office/drawing/2016/ink" xmlns:am3d="http://schemas.microsoft.com/office/drawing/2017/model3d" xmlns:o="urn:schemas-microsoft-com:office:office" xmlns:r="http://schemas.openxmlformats.org/officeDocument/2006/relationships" xmlns:m="http://schemas.openxmlformats.org/officeDocument/2006/math" xmlns:v="urn:schemas-microsoft-com:vml" xmlns:wp14="http://schemas.microsoft.com/office/word/2010/wordprocessingDrawing" xmlns:wp="http://schemas.openxmlformats.org/drawingml/2006/wordprocessingDrawing" xmlns:w10="urn:schemas-microsoft-com:office:word" xmlns:w="http://schemas.openxmlformats.org/wordprocessingml/2006/main" xmlns:w14="http://schemas.microsoft.com/office/word/2010/wordml" xmlns:w15="http://schemas.microsoft.com/office/word/2012/wordml" xmlns:w16cex="http://schemas.microsoft.com/office/word/2018/wordml/cex" xmlns:w16cid="http://schemas.microsoft.com/office/word/2016/wordml/cid" xmlns:w16="http://schemas.microsoft.com/office/word/2018/wordml" xmlns:w16se="http://schemas.microsoft.com/office/word/2015/wordml/symex" xmlns:wpg="http://schemas.microsoft.com/office/word/2010/wordprocessingGroup" xmlns:wpi="http://schemas.microsoft.com/office/word/2010/wordprocessingInk" xmlns:wne="http://schemas.microsoft.com/office/word/2006/wordml" xmlns:wps="http://schemas.microsoft.com/office/word/2010/wordprocessingShape" mc:Ignorable="w14 w15 w16se w16cid w16 w16cex wp14">
   <w:tbl>
     <w:tblPr>
       <w:tblStyle w:val="TableGrid"/>
@@ -3067,7 +3581,7 @@
 </file>
 
 <file path=word/footer4.xml><?xml version="1.0" encoding="utf-8"?>
-<w:ftr xmlns:wpc="http://schemas.microsoft.com/office/word/2010/wordprocessingCanvas" xmlns:cx="http://schemas.microsoft.com/office/drawing/2014/chartex" xmlns:cx1="http://schemas.microsoft.com/office/drawing/2015/9/8/chartex" xmlns:cx2="http://schemas.microsoft.com/office/drawing/2015/10/21/chartex" xmlns:cx3="http://schemas.microsoft.com/office/drawing/2016/5/9/chartex" xmlns:cx4="http://schemas.microsoft.com/office/drawing/2016/5/10/chartex" xmlns:cx5="http://schemas.microsoft.com/office/drawing/2016/5/11/chartex" xmlns:cx6="http://schemas.microsoft.com/office/drawing/2016/5/12/chartex" xmlns:cx7="http://schemas.microsoft.com/office/drawing/2016/5/13/chartex" xmlns:cx8="http://schemas.microsoft.com/office/drawing/2016/5/14/chartex" xmlns:mc="http://schemas.openxmlformats.org/markup-compatibility/2006" xmlns:aink="http://schemas.microsoft.com/office/drawing/2016/ink" xmlns:am3d="http://schemas.microsoft.com/office/drawing/2017/model3d" xmlns:o="urn:schemas-microsoft-com:office:office" xmlns:r="http://schemas.openxmlformats.org/officeDocument/2006/relationships" xmlns:m="http://schemas.openxmlformats.org/officeDocument/2006/math" xmlns:v="urn:schemas-microsoft-com:vml" xmlns:wp14="http://schemas.microsoft.com/office/word/2010/wordprocessingDrawing" xmlns:wp="http://schemas.openxmlformats.org/drawingml/2006/wordprocessingDrawing" xmlns:w10="urn:schemas-microsoft-com:office:word" xmlns:w="http://schemas.openxmlformats.org/wordprocessingml/2006/main" xmlns:w14="http://schemas.microsoft.com/office/word/2010/wordml" xmlns:w15="http://schemas.microsoft.com/office/word/2012/wordml" xmlns:w16cid="http://schemas.microsoft.com/office/word/2016/wordml/cid" xmlns:w16se="http://schemas.microsoft.com/office/word/2015/wordml/symex" xmlns:wpg="http://schemas.microsoft.com/office/word/2010/wordprocessingGroup" xmlns:wpi="http://schemas.microsoft.com/office/word/2010/wordprocessingInk" xmlns:wne="http://schemas.microsoft.com/office/word/2006/wordml" xmlns:wps="http://schemas.microsoft.com/office/word/2010/wordprocessingShape" mc:Ignorable="w14 w15 w16se w16cid wp14">
+<w:ftr xmlns:wpc="http://schemas.microsoft.com/office/word/2010/wordprocessingCanvas" xmlns:cx="http://schemas.microsoft.com/office/drawing/2014/chartex" xmlns:cx1="http://schemas.microsoft.com/office/drawing/2015/9/8/chartex" xmlns:cx2="http://schemas.microsoft.com/office/drawing/2015/10/21/chartex" xmlns:cx3="http://schemas.microsoft.com/office/drawing/2016/5/9/chartex" xmlns:cx4="http://schemas.microsoft.com/office/drawing/2016/5/10/chartex" xmlns:cx5="http://schemas.microsoft.com/office/drawing/2016/5/11/chartex" xmlns:cx6="http://schemas.microsoft.com/office/drawing/2016/5/12/chartex" xmlns:cx7="http://schemas.microsoft.com/office/drawing/2016/5/13/chartex" xmlns:cx8="http://schemas.microsoft.com/office/drawing/2016/5/14/chartex" xmlns:mc="http://schemas.openxmlformats.org/markup-compatibility/2006" xmlns:aink="http://schemas.microsoft.com/office/drawing/2016/ink" xmlns:am3d="http://schemas.microsoft.com/office/drawing/2017/model3d" xmlns:o="urn:schemas-microsoft-com:office:office" xmlns:r="http://schemas.openxmlformats.org/officeDocument/2006/relationships" xmlns:m="http://schemas.openxmlformats.org/officeDocument/2006/math" xmlns:v="urn:schemas-microsoft-com:vml" xmlns:wp14="http://schemas.microsoft.com/office/word/2010/wordprocessingDrawing" xmlns:wp="http://schemas.openxmlformats.org/drawingml/2006/wordprocessingDrawing" xmlns:w10="urn:schemas-microsoft-com:office:word" xmlns:w="http://schemas.openxmlformats.org/wordprocessingml/2006/main" xmlns:w14="http://schemas.microsoft.com/office/word/2010/wordml" xmlns:w15="http://schemas.microsoft.com/office/word/2012/wordml" xmlns:w16cex="http://schemas.microsoft.com/office/word/2018/wordml/cex" xmlns:w16cid="http://schemas.microsoft.com/office/word/2016/wordml/cid" xmlns:w16="http://schemas.microsoft.com/office/word/2018/wordml" xmlns:w16se="http://schemas.microsoft.com/office/word/2015/wordml/symex" xmlns:wpg="http://schemas.microsoft.com/office/word/2010/wordprocessingGroup" xmlns:wpi="http://schemas.microsoft.com/office/word/2010/wordprocessingInk" xmlns:wne="http://schemas.microsoft.com/office/word/2006/wordml" xmlns:wps="http://schemas.microsoft.com/office/word/2010/wordprocessingShape" mc:Ignorable="w14 w15 w16se w16cid w16 w16cex wp14">
   <w:tbl>
     <w:tblPr>
       <w:tblStyle w:val="TableGrid"/>
@@ -3220,7 +3734,7 @@
 </file>
 
 <file path=word/footnotes.xml><?xml version="1.0" encoding="utf-8"?>
-<w:footnotes xmlns:wpc="http://schemas.microsoft.com/office/word/2010/wordprocessingCanvas" xmlns:cx="http://schemas.microsoft.com/office/drawing/2014/chartex" xmlns:cx1="http://schemas.microsoft.com/office/drawing/2015/9/8/chartex" xmlns:cx2="http://schemas.microsoft.com/office/drawing/2015/10/21/chartex" xmlns:cx3="http://schemas.microsoft.com/office/drawing/2016/5/9/chartex" xmlns:cx4="http://schemas.microsoft.com/office/drawing/2016/5/10/chartex" xmlns:cx5="http://schemas.microsoft.com/office/drawing/2016/5/11/chartex" xmlns:cx6="http://schemas.microsoft.com/office/drawing/2016/5/12/chartex" xmlns:cx7="http://schemas.microsoft.com/office/drawing/2016/5/13/chartex" xmlns:cx8="http://schemas.microsoft.com/office/drawing/2016/5/14/chartex" xmlns:mc="http://schemas.openxmlformats.org/markup-compatibility/2006" xmlns:aink="http://schemas.microsoft.com/office/drawing/2016/ink" xmlns:am3d="http://schemas.microsoft.com/office/drawing/2017/model3d" xmlns:o="urn:schemas-microsoft-com:office:office" xmlns:r="http://schemas.openxmlformats.org/officeDocument/2006/relationships" xmlns:m="http://schemas.openxmlformats.org/officeDocument/2006/math" xmlns:v="urn:schemas-microsoft-com:vml" xmlns:wp14="http://schemas.microsoft.com/office/word/2010/wordprocessingDrawing" xmlns:wp="http://schemas.openxmlformats.org/drawingml/2006/wordprocessingDrawing" xmlns:w10="urn:schemas-microsoft-com:office:word" xmlns:w="http://schemas.openxmlformats.org/wordprocessingml/2006/main" xmlns:w14="http://schemas.microsoft.com/office/word/2010/wordml" xmlns:w15="http://schemas.microsoft.com/office/word/2012/wordml" xmlns:w16cid="http://schemas.microsoft.com/office/word/2016/wordml/cid" xmlns:w16se="http://schemas.microsoft.com/office/word/2015/wordml/symex" xmlns:wpg="http://schemas.microsoft.com/office/word/2010/wordprocessingGroup" xmlns:wpi="http://schemas.microsoft.com/office/word/2010/wordprocessingInk" xmlns:wne="http://schemas.microsoft.com/office/word/2006/wordml" xmlns:wps="http://schemas.microsoft.com/office/word/2010/wordprocessingShape" mc:Ignorable="w14 w15 w16se w16cid wp14">
+<w:footnotes xmlns:wpc="http://schemas.microsoft.com/office/word/2010/wordprocessingCanvas" xmlns:cx="http://schemas.microsoft.com/office/drawing/2014/chartex" xmlns:cx1="http://schemas.microsoft.com/office/drawing/2015/9/8/chartex" xmlns:cx2="http://schemas.microsoft.com/office/drawing/2015/10/21/chartex" xmlns:cx3="http://schemas.microsoft.com/office/drawing/2016/5/9/chartex" xmlns:cx4="http://schemas.microsoft.com/office/drawing/2016/5/10/chartex" xmlns:cx5="http://schemas.microsoft.com/office/drawing/2016/5/11/chartex" xmlns:cx6="http://schemas.microsoft.com/office/drawing/2016/5/12/chartex" xmlns:cx7="http://schemas.microsoft.com/office/drawing/2016/5/13/chartex" xmlns:cx8="http://schemas.microsoft.com/office/drawing/2016/5/14/chartex" xmlns:mc="http://schemas.openxmlformats.org/markup-compatibility/2006" xmlns:aink="http://schemas.microsoft.com/office/drawing/2016/ink" xmlns:am3d="http://schemas.microsoft.com/office/drawing/2017/model3d" xmlns:o="urn:schemas-microsoft-com:office:office" xmlns:r="http://schemas.openxmlformats.org/officeDocument/2006/relationships" xmlns:m="http://schemas.openxmlformats.org/officeDocument/2006/math" xmlns:v="urn:schemas-microsoft-com:vml" xmlns:wp14="http://schemas.microsoft.com/office/word/2010/wordprocessingDrawing" xmlns:wp="http://schemas.openxmlformats.org/drawingml/2006/wordprocessingDrawing" xmlns:w10="urn:schemas-microsoft-com:office:word" xmlns:w="http://schemas.openxmlformats.org/wordprocessingml/2006/main" xmlns:w14="http://schemas.microsoft.com/office/word/2010/wordml" xmlns:w15="http://schemas.microsoft.com/office/word/2012/wordml" xmlns:w16cex="http://schemas.microsoft.com/office/word/2018/wordml/cex" xmlns:w16cid="http://schemas.microsoft.com/office/word/2016/wordml/cid" xmlns:w16="http://schemas.microsoft.com/office/word/2018/wordml" xmlns:w16se="http://schemas.microsoft.com/office/word/2015/wordml/symex" xmlns:wpg="http://schemas.microsoft.com/office/word/2010/wordprocessingGroup" xmlns:wpi="http://schemas.microsoft.com/office/word/2010/wordprocessingInk" xmlns:wne="http://schemas.microsoft.com/office/word/2006/wordml" xmlns:wps="http://schemas.microsoft.com/office/word/2010/wordprocessingShape" mc:Ignorable="w14 w15 w16se w16cid w16 w16cex wp14">
   <w:footnote w:type="separator" w:id="-1">
     <w:p>
       <w:pPr>
@@ -3249,7 +3763,7 @@
 </file>
 
 <file path=word/header1.xml><?xml version="1.0" encoding="utf-8"?>
-<w:hdr xmlns:wpc="http://schemas.microsoft.com/office/word/2010/wordprocessingCanvas" xmlns:cx="http://schemas.microsoft.com/office/drawing/2014/chartex" xmlns:cx1="http://schemas.microsoft.com/office/drawing/2015/9/8/chartex" xmlns:cx2="http://schemas.microsoft.com/office/drawing/2015/10/21/chartex" xmlns:cx3="http://schemas.microsoft.com/office/drawing/2016/5/9/chartex" xmlns:cx4="http://schemas.microsoft.com/office/drawing/2016/5/10/chartex" xmlns:cx5="http://schemas.microsoft.com/office/drawing/2016/5/11/chartex" xmlns:cx6="http://schemas.microsoft.com/office/drawing/2016/5/12/chartex" xmlns:cx7="http://schemas.microsoft.com/office/drawing/2016/5/13/chartex" xmlns:cx8="http://schemas.microsoft.com/office/drawing/2016/5/14/chartex" xmlns:mc="http://schemas.openxmlformats.org/markup-compatibility/2006" xmlns:aink="http://schemas.microsoft.com/office/drawing/2016/ink" xmlns:am3d="http://schemas.microsoft.com/office/drawing/2017/model3d" xmlns:o="urn:schemas-microsoft-com:office:office" xmlns:r="http://schemas.openxmlformats.org/officeDocument/2006/relationships" xmlns:m="http://schemas.openxmlformats.org/officeDocument/2006/math" xmlns:v="urn:schemas-microsoft-com:vml" xmlns:wp14="http://schemas.microsoft.com/office/word/2010/wordprocessingDrawing" xmlns:wp="http://schemas.openxmlformats.org/drawingml/2006/wordprocessingDrawing" xmlns:w10="urn:schemas-microsoft-com:office:word" xmlns:w="http://schemas.openxmlformats.org/wordprocessingml/2006/main" xmlns:w14="http://schemas.microsoft.com/office/word/2010/wordml" xmlns:w15="http://schemas.microsoft.com/office/word/2012/wordml" xmlns:w16cid="http://schemas.microsoft.com/office/word/2016/wordml/cid" xmlns:w16se="http://schemas.microsoft.com/office/word/2015/wordml/symex" xmlns:wpg="http://schemas.microsoft.com/office/word/2010/wordprocessingGroup" xmlns:wpi="http://schemas.microsoft.com/office/word/2010/wordprocessingInk" xmlns:wne="http://schemas.microsoft.com/office/word/2006/wordml" xmlns:wps="http://schemas.microsoft.com/office/word/2010/wordprocessingShape" mc:Ignorable="w14 w15 w16se w16cid wp14">
+<w:hdr xmlns:wpc="http://schemas.microsoft.com/office/word/2010/wordprocessingCanvas" xmlns:cx="http://schemas.microsoft.com/office/drawing/2014/chartex" xmlns:cx1="http://schemas.microsoft.com/office/drawing/2015/9/8/chartex" xmlns:cx2="http://schemas.microsoft.com/office/drawing/2015/10/21/chartex" xmlns:cx3="http://schemas.microsoft.com/office/drawing/2016/5/9/chartex" xmlns:cx4="http://schemas.microsoft.com/office/drawing/2016/5/10/chartex" xmlns:cx5="http://schemas.microsoft.com/office/drawing/2016/5/11/chartex" xmlns:cx6="http://schemas.microsoft.com/office/drawing/2016/5/12/chartex" xmlns:cx7="http://schemas.microsoft.com/office/drawing/2016/5/13/chartex" xmlns:cx8="http://schemas.microsoft.com/office/drawing/2016/5/14/chartex" xmlns:mc="http://schemas.openxmlformats.org/markup-compatibility/2006" xmlns:aink="http://schemas.microsoft.com/office/drawing/2016/ink" xmlns:am3d="http://schemas.microsoft.com/office/drawing/2017/model3d" xmlns:o="urn:schemas-microsoft-com:office:office" xmlns:r="http://schemas.openxmlformats.org/officeDocument/2006/relationships" xmlns:m="http://schemas.openxmlformats.org/officeDocument/2006/math" xmlns:v="urn:schemas-microsoft-com:vml" xmlns:wp14="http://schemas.microsoft.com/office/word/2010/wordprocessingDrawing" xmlns:wp="http://schemas.openxmlformats.org/drawingml/2006/wordprocessingDrawing" xmlns:w10="urn:schemas-microsoft-com:office:word" xmlns:w="http://schemas.openxmlformats.org/wordprocessingml/2006/main" xmlns:w14="http://schemas.microsoft.com/office/word/2010/wordml" xmlns:w15="http://schemas.microsoft.com/office/word/2012/wordml" xmlns:w16cex="http://schemas.microsoft.com/office/word/2018/wordml/cex" xmlns:w16cid="http://schemas.microsoft.com/office/word/2016/wordml/cid" xmlns:w16="http://schemas.microsoft.com/office/word/2018/wordml" xmlns:w16se="http://schemas.microsoft.com/office/word/2015/wordml/symex" xmlns:wpg="http://schemas.microsoft.com/office/word/2010/wordprocessingGroup" xmlns:wpi="http://schemas.microsoft.com/office/word/2010/wordprocessingInk" xmlns:wne="http://schemas.microsoft.com/office/word/2006/wordml" xmlns:wps="http://schemas.microsoft.com/office/word/2010/wordprocessingShape" mc:Ignorable="w14 w15 w16se w16cid w16 w16cex wp14">
   <w:p>
     <w:pPr>
       <w:pStyle w:val="Header"/>
@@ -3328,7 +3842,7 @@
 </file>
 
 <file path=word/header2.xml><?xml version="1.0" encoding="utf-8"?>
-<w:hdr xmlns:wpc="http://schemas.microsoft.com/office/word/2010/wordprocessingCanvas" xmlns:cx="http://schemas.microsoft.com/office/drawing/2014/chartex" xmlns:cx1="http://schemas.microsoft.com/office/drawing/2015/9/8/chartex" xmlns:cx2="http://schemas.microsoft.com/office/drawing/2015/10/21/chartex" xmlns:cx3="http://schemas.microsoft.com/office/drawing/2016/5/9/chartex" xmlns:cx4="http://schemas.microsoft.com/office/drawing/2016/5/10/chartex" xmlns:cx5="http://schemas.microsoft.com/office/drawing/2016/5/11/chartex" xmlns:cx6="http://schemas.microsoft.com/office/drawing/2016/5/12/chartex" xmlns:cx7="http://schemas.microsoft.com/office/drawing/2016/5/13/chartex" xmlns:cx8="http://schemas.microsoft.com/office/drawing/2016/5/14/chartex" xmlns:mc="http://schemas.openxmlformats.org/markup-compatibility/2006" xmlns:aink="http://schemas.microsoft.com/office/drawing/2016/ink" xmlns:am3d="http://schemas.microsoft.com/office/drawing/2017/model3d" xmlns:o="urn:schemas-microsoft-com:office:office" xmlns:r="http://schemas.openxmlformats.org/officeDocument/2006/relationships" xmlns:m="http://schemas.openxmlformats.org/officeDocument/2006/math" xmlns:v="urn:schemas-microsoft-com:vml" xmlns:wp14="http://schemas.microsoft.com/office/word/2010/wordprocessingDrawing" xmlns:wp="http://schemas.openxmlformats.org/drawingml/2006/wordprocessingDrawing" xmlns:w10="urn:schemas-microsoft-com:office:word" xmlns:w="http://schemas.openxmlformats.org/wordprocessingml/2006/main" xmlns:w14="http://schemas.microsoft.com/office/word/2010/wordml" xmlns:w15="http://schemas.microsoft.com/office/word/2012/wordml" xmlns:w16cid="http://schemas.microsoft.com/office/word/2016/wordml/cid" xmlns:w16se="http://schemas.microsoft.com/office/word/2015/wordml/symex" xmlns:wpg="http://schemas.microsoft.com/office/word/2010/wordprocessingGroup" xmlns:wpi="http://schemas.microsoft.com/office/word/2010/wordprocessingInk" xmlns:wne="http://schemas.microsoft.com/office/word/2006/wordml" xmlns:wps="http://schemas.microsoft.com/office/word/2010/wordprocessingShape" mc:Ignorable="w14 w15 w16se w16cid wp14">
+<w:hdr xmlns:wpc="http://schemas.microsoft.com/office/word/2010/wordprocessingCanvas" xmlns:cx="http://schemas.microsoft.com/office/drawing/2014/chartex" xmlns:cx1="http://schemas.microsoft.com/office/drawing/2015/9/8/chartex" xmlns:cx2="http://schemas.microsoft.com/office/drawing/2015/10/21/chartex" xmlns:cx3="http://schemas.microsoft.com/office/drawing/2016/5/9/chartex" xmlns:cx4="http://schemas.microsoft.com/office/drawing/2016/5/10/chartex" xmlns:cx5="http://schemas.microsoft.com/office/drawing/2016/5/11/chartex" xmlns:cx6="http://schemas.microsoft.com/office/drawing/2016/5/12/chartex" xmlns:cx7="http://schemas.microsoft.com/office/drawing/2016/5/13/chartex" xmlns:cx8="http://schemas.microsoft.com/office/drawing/2016/5/14/chartex" xmlns:mc="http://schemas.openxmlformats.org/markup-compatibility/2006" xmlns:aink="http://schemas.microsoft.com/office/drawing/2016/ink" xmlns:am3d="http://schemas.microsoft.com/office/drawing/2017/model3d" xmlns:o="urn:schemas-microsoft-com:office:office" xmlns:r="http://schemas.openxmlformats.org/officeDocument/2006/relationships" xmlns:m="http://schemas.openxmlformats.org/officeDocument/2006/math" xmlns:v="urn:schemas-microsoft-com:vml" xmlns:wp14="http://schemas.microsoft.com/office/word/2010/wordprocessingDrawing" xmlns:wp="http://schemas.openxmlformats.org/drawingml/2006/wordprocessingDrawing" xmlns:w10="urn:schemas-microsoft-com:office:word" xmlns:w="http://schemas.openxmlformats.org/wordprocessingml/2006/main" xmlns:w14="http://schemas.microsoft.com/office/word/2010/wordml" xmlns:w15="http://schemas.microsoft.com/office/word/2012/wordml" xmlns:w16cex="http://schemas.microsoft.com/office/word/2018/wordml/cex" xmlns:w16cid="http://schemas.microsoft.com/office/word/2016/wordml/cid" xmlns:w16="http://schemas.microsoft.com/office/word/2018/wordml" xmlns:w16se="http://schemas.microsoft.com/office/word/2015/wordml/symex" xmlns:wpg="http://schemas.microsoft.com/office/word/2010/wordprocessingGroup" xmlns:wpi="http://schemas.microsoft.com/office/word/2010/wordprocessingInk" xmlns:wne="http://schemas.microsoft.com/office/word/2006/wordml" xmlns:wps="http://schemas.microsoft.com/office/word/2010/wordprocessingShape" mc:Ignorable="w14 w15 w16se w16cid w16 w16cex wp14">
   <w:p>
     <w:pPr>
       <w:pStyle w:val="Header"/>
@@ -3338,7 +3852,7 @@
 </file>
 
 <file path=word/header3.xml><?xml version="1.0" encoding="utf-8"?>
-<w:hdr xmlns:wpc="http://schemas.microsoft.com/office/word/2010/wordprocessingCanvas" xmlns:cx="http://schemas.microsoft.com/office/drawing/2014/chartex" xmlns:cx1="http://schemas.microsoft.com/office/drawing/2015/9/8/chartex" xmlns:cx2="http://schemas.microsoft.com/office/drawing/2015/10/21/chartex" xmlns:cx3="http://schemas.microsoft.com/office/drawing/2016/5/9/chartex" xmlns:cx4="http://schemas.microsoft.com/office/drawing/2016/5/10/chartex" xmlns:cx5="http://schemas.microsoft.com/office/drawing/2016/5/11/chartex" xmlns:cx6="http://schemas.microsoft.com/office/drawing/2016/5/12/chartex" xmlns:cx7="http://schemas.microsoft.com/office/drawing/2016/5/13/chartex" xmlns:cx8="http://schemas.microsoft.com/office/drawing/2016/5/14/chartex" xmlns:mc="http://schemas.openxmlformats.org/markup-compatibility/2006" xmlns:aink="http://schemas.microsoft.com/office/drawing/2016/ink" xmlns:am3d="http://schemas.microsoft.com/office/drawing/2017/model3d" xmlns:o="urn:schemas-microsoft-com:office:office" xmlns:r="http://schemas.openxmlformats.org/officeDocument/2006/relationships" xmlns:m="http://schemas.openxmlformats.org/officeDocument/2006/math" xmlns:v="urn:schemas-microsoft-com:vml" xmlns:wp14="http://schemas.microsoft.com/office/word/2010/wordprocessingDrawing" xmlns:wp="http://schemas.openxmlformats.org/drawingml/2006/wordprocessingDrawing" xmlns:w10="urn:schemas-microsoft-com:office:word" xmlns:w="http://schemas.openxmlformats.org/wordprocessingml/2006/main" xmlns:w14="http://schemas.microsoft.com/office/word/2010/wordml" xmlns:w15="http://schemas.microsoft.com/office/word/2012/wordml" xmlns:w16cid="http://schemas.microsoft.com/office/word/2016/wordml/cid" xmlns:w16se="http://schemas.microsoft.com/office/word/2015/wordml/symex" xmlns:wpg="http://schemas.microsoft.com/office/word/2010/wordprocessingGroup" xmlns:wpi="http://schemas.microsoft.com/office/word/2010/wordprocessingInk" xmlns:wne="http://schemas.microsoft.com/office/word/2006/wordml" xmlns:wps="http://schemas.microsoft.com/office/word/2010/wordprocessingShape" mc:Ignorable="w14 w15 w16se w16cid wp14">
+<w:hdr xmlns:wpc="http://schemas.microsoft.com/office/word/2010/wordprocessingCanvas" xmlns:cx="http://schemas.microsoft.com/office/drawing/2014/chartex" xmlns:cx1="http://schemas.microsoft.com/office/drawing/2015/9/8/chartex" xmlns:cx2="http://schemas.microsoft.com/office/drawing/2015/10/21/chartex" xmlns:cx3="http://schemas.microsoft.com/office/drawing/2016/5/9/chartex" xmlns:cx4="http://schemas.microsoft.com/office/drawing/2016/5/10/chartex" xmlns:cx5="http://schemas.microsoft.com/office/drawing/2016/5/11/chartex" xmlns:cx6="http://schemas.microsoft.com/office/drawing/2016/5/12/chartex" xmlns:cx7="http://schemas.microsoft.com/office/drawing/2016/5/13/chartex" xmlns:cx8="http://schemas.microsoft.com/office/drawing/2016/5/14/chartex" xmlns:mc="http://schemas.openxmlformats.org/markup-compatibility/2006" xmlns:aink="http://schemas.microsoft.com/office/drawing/2016/ink" xmlns:am3d="http://schemas.microsoft.com/office/drawing/2017/model3d" xmlns:o="urn:schemas-microsoft-com:office:office" xmlns:r="http://schemas.openxmlformats.org/officeDocument/2006/relationships" xmlns:m="http://schemas.openxmlformats.org/officeDocument/2006/math" xmlns:v="urn:schemas-microsoft-com:vml" xmlns:wp14="http://schemas.microsoft.com/office/word/2010/wordprocessingDrawing" xmlns:wp="http://schemas.openxmlformats.org/drawingml/2006/wordprocessingDrawing" xmlns:w10="urn:schemas-microsoft-com:office:word" xmlns:w="http://schemas.openxmlformats.org/wordprocessingml/2006/main" xmlns:w14="http://schemas.microsoft.com/office/word/2010/wordml" xmlns:w15="http://schemas.microsoft.com/office/word/2012/wordml" xmlns:w16cex="http://schemas.microsoft.com/office/word/2018/wordml/cex" xmlns:w16cid="http://schemas.microsoft.com/office/word/2016/wordml/cid" xmlns:w16="http://schemas.microsoft.com/office/word/2018/wordml" xmlns:w16se="http://schemas.microsoft.com/office/word/2015/wordml/symex" xmlns:wpg="http://schemas.microsoft.com/office/word/2010/wordprocessingGroup" xmlns:wpi="http://schemas.microsoft.com/office/word/2010/wordprocessingInk" xmlns:wne="http://schemas.microsoft.com/office/word/2006/wordml" xmlns:wps="http://schemas.microsoft.com/office/word/2010/wordprocessingShape" mc:Ignorable="w14 w15 w16se w16cid w16 w16cex wp14">
   <w:p>
     <w:pPr>
       <w:pStyle w:val="Header"/>
@@ -3349,7 +3863,7 @@
 </file>
 
 <file path=word/header4.xml><?xml version="1.0" encoding="utf-8"?>
-<w:hdr xmlns:wpc="http://schemas.microsoft.com/office/word/2010/wordprocessingCanvas" xmlns:cx="http://schemas.microsoft.com/office/drawing/2014/chartex" xmlns:cx1="http://schemas.microsoft.com/office/drawing/2015/9/8/chartex" xmlns:cx2="http://schemas.microsoft.com/office/drawing/2015/10/21/chartex" xmlns:cx3="http://schemas.microsoft.com/office/drawing/2016/5/9/chartex" xmlns:cx4="http://schemas.microsoft.com/office/drawing/2016/5/10/chartex" xmlns:cx5="http://schemas.microsoft.com/office/drawing/2016/5/11/chartex" xmlns:cx6="http://schemas.microsoft.com/office/drawing/2016/5/12/chartex" xmlns:cx7="http://schemas.microsoft.com/office/drawing/2016/5/13/chartex" xmlns:cx8="http://schemas.microsoft.com/office/drawing/2016/5/14/chartex" xmlns:mc="http://schemas.openxmlformats.org/markup-compatibility/2006" xmlns:aink="http://schemas.microsoft.com/office/drawing/2016/ink" xmlns:am3d="http://schemas.microsoft.com/office/drawing/2017/model3d" xmlns:o="urn:schemas-microsoft-com:office:office" xmlns:r="http://schemas.openxmlformats.org/officeDocument/2006/relationships" xmlns:m="http://schemas.openxmlformats.org/officeDocument/2006/math" xmlns:v="urn:schemas-microsoft-com:vml" xmlns:wp14="http://schemas.microsoft.com/office/word/2010/wordprocessingDrawing" xmlns:wp="http://schemas.openxmlformats.org/drawingml/2006/wordprocessingDrawing" xmlns:w10="urn:schemas-microsoft-com:office:word" xmlns:w="http://schemas.openxmlformats.org/wordprocessingml/2006/main" xmlns:w14="http://schemas.microsoft.com/office/word/2010/wordml" xmlns:w15="http://schemas.microsoft.com/office/word/2012/wordml" xmlns:w16cid="http://schemas.microsoft.com/office/word/2016/wordml/cid" xmlns:w16se="http://schemas.microsoft.com/office/word/2015/wordml/symex" xmlns:wpg="http://schemas.microsoft.com/office/word/2010/wordprocessingGroup" xmlns:wpi="http://schemas.microsoft.com/office/word/2010/wordprocessingInk" xmlns:wne="http://schemas.microsoft.com/office/word/2006/wordml" xmlns:wps="http://schemas.microsoft.com/office/word/2010/wordprocessingShape" mc:Ignorable="w14 w15 w16se w16cid wp14">
+<w:hdr xmlns:wpc="http://schemas.microsoft.com/office/word/2010/wordprocessingCanvas" xmlns:cx="http://schemas.microsoft.com/office/drawing/2014/chartex" xmlns:cx1="http://schemas.microsoft.com/office/drawing/2015/9/8/chartex" xmlns:cx2="http://schemas.microsoft.com/office/drawing/2015/10/21/chartex" xmlns:cx3="http://schemas.microsoft.com/office/drawing/2016/5/9/chartex" xmlns:cx4="http://schemas.microsoft.com/office/drawing/2016/5/10/chartex" xmlns:cx5="http://schemas.microsoft.com/office/drawing/2016/5/11/chartex" xmlns:cx6="http://schemas.microsoft.com/office/drawing/2016/5/12/chartex" xmlns:cx7="http://schemas.microsoft.com/office/drawing/2016/5/13/chartex" xmlns:cx8="http://schemas.microsoft.com/office/drawing/2016/5/14/chartex" xmlns:mc="http://schemas.openxmlformats.org/markup-compatibility/2006" xmlns:aink="http://schemas.microsoft.com/office/drawing/2016/ink" xmlns:am3d="http://schemas.microsoft.com/office/drawing/2017/model3d" xmlns:o="urn:schemas-microsoft-com:office:office" xmlns:r="http://schemas.openxmlformats.org/officeDocument/2006/relationships" xmlns:m="http://schemas.openxmlformats.org/officeDocument/2006/math" xmlns:v="urn:schemas-microsoft-com:vml" xmlns:wp14="http://schemas.microsoft.com/office/word/2010/wordprocessingDrawing" xmlns:wp="http://schemas.openxmlformats.org/drawingml/2006/wordprocessingDrawing" xmlns:w10="urn:schemas-microsoft-com:office:word" xmlns:w="http://schemas.openxmlformats.org/wordprocessingml/2006/main" xmlns:w14="http://schemas.microsoft.com/office/word/2010/wordml" xmlns:w15="http://schemas.microsoft.com/office/word/2012/wordml" xmlns:w16cex="http://schemas.microsoft.com/office/word/2018/wordml/cex" xmlns:w16cid="http://schemas.microsoft.com/office/word/2016/wordml/cid" xmlns:w16="http://schemas.microsoft.com/office/word/2018/wordml" xmlns:w16se="http://schemas.microsoft.com/office/word/2015/wordml/symex" xmlns:wpg="http://schemas.microsoft.com/office/word/2010/wordprocessingGroup" xmlns:wpi="http://schemas.microsoft.com/office/word/2010/wordprocessingInk" xmlns:wne="http://schemas.microsoft.com/office/word/2006/wordml" xmlns:wps="http://schemas.microsoft.com/office/word/2010/wordprocessingShape" mc:Ignorable="w14 w15 w16se w16cid w16 w16cex wp14">
   <w:p>
     <w:pPr>
       <w:pStyle w:val="SAGEHeader"/>
@@ -3367,7 +3881,7 @@
 </file>
 
 <file path=word/header5.xml><?xml version="1.0" encoding="utf-8"?>
-<w:hdr xmlns:wpc="http://schemas.microsoft.com/office/word/2010/wordprocessingCanvas" xmlns:cx="http://schemas.microsoft.com/office/drawing/2014/chartex" xmlns:cx1="http://schemas.microsoft.com/office/drawing/2015/9/8/chartex" xmlns:cx2="http://schemas.microsoft.com/office/drawing/2015/10/21/chartex" xmlns:cx3="http://schemas.microsoft.com/office/drawing/2016/5/9/chartex" xmlns:cx4="http://schemas.microsoft.com/office/drawing/2016/5/10/chartex" xmlns:cx5="http://schemas.microsoft.com/office/drawing/2016/5/11/chartex" xmlns:cx6="http://schemas.microsoft.com/office/drawing/2016/5/12/chartex" xmlns:cx7="http://schemas.microsoft.com/office/drawing/2016/5/13/chartex" xmlns:cx8="http://schemas.microsoft.com/office/drawing/2016/5/14/chartex" xmlns:mc="http://schemas.openxmlformats.org/markup-compatibility/2006" xmlns:aink="http://schemas.microsoft.com/office/drawing/2016/ink" xmlns:am3d="http://schemas.microsoft.com/office/drawing/2017/model3d" xmlns:o="urn:schemas-microsoft-com:office:office" xmlns:r="http://schemas.openxmlformats.org/officeDocument/2006/relationships" xmlns:m="http://schemas.openxmlformats.org/officeDocument/2006/math" xmlns:v="urn:schemas-microsoft-com:vml" xmlns:wp14="http://schemas.microsoft.com/office/word/2010/wordprocessingDrawing" xmlns:wp="http://schemas.openxmlformats.org/drawingml/2006/wordprocessingDrawing" xmlns:w10="urn:schemas-microsoft-com:office:word" xmlns:w="http://schemas.openxmlformats.org/wordprocessingml/2006/main" xmlns:w14="http://schemas.microsoft.com/office/word/2010/wordml" xmlns:w15="http://schemas.microsoft.com/office/word/2012/wordml" xmlns:w16cid="http://schemas.microsoft.com/office/word/2016/wordml/cid" xmlns:w16se="http://schemas.microsoft.com/office/word/2015/wordml/symex" xmlns:wpg="http://schemas.microsoft.com/office/word/2010/wordprocessingGroup" xmlns:wpi="http://schemas.microsoft.com/office/word/2010/wordprocessingInk" xmlns:wne="http://schemas.microsoft.com/office/word/2006/wordml" xmlns:wps="http://schemas.microsoft.com/office/word/2010/wordprocessingShape" mc:Ignorable="w14 w15 w16se w16cid wp14">
+<w:hdr xmlns:wpc="http://schemas.microsoft.com/office/word/2010/wordprocessingCanvas" xmlns:cx="http://schemas.microsoft.com/office/drawing/2014/chartex" xmlns:cx1="http://schemas.microsoft.com/office/drawing/2015/9/8/chartex" xmlns:cx2="http://schemas.microsoft.com/office/drawing/2015/10/21/chartex" xmlns:cx3="http://schemas.microsoft.com/office/drawing/2016/5/9/chartex" xmlns:cx4="http://schemas.microsoft.com/office/drawing/2016/5/10/chartex" xmlns:cx5="http://schemas.microsoft.com/office/drawing/2016/5/11/chartex" xmlns:cx6="http://schemas.microsoft.com/office/drawing/2016/5/12/chartex" xmlns:cx7="http://schemas.microsoft.com/office/drawing/2016/5/13/chartex" xmlns:cx8="http://schemas.microsoft.com/office/drawing/2016/5/14/chartex" xmlns:mc="http://schemas.openxmlformats.org/markup-compatibility/2006" xmlns:aink="http://schemas.microsoft.com/office/drawing/2016/ink" xmlns:am3d="http://schemas.microsoft.com/office/drawing/2017/model3d" xmlns:o="urn:schemas-microsoft-com:office:office" xmlns:r="http://schemas.openxmlformats.org/officeDocument/2006/relationships" xmlns:m="http://schemas.openxmlformats.org/officeDocument/2006/math" xmlns:v="urn:schemas-microsoft-com:vml" xmlns:wp14="http://schemas.microsoft.com/office/word/2010/wordprocessingDrawing" xmlns:wp="http://schemas.openxmlformats.org/drawingml/2006/wordprocessingDrawing" xmlns:w10="urn:schemas-microsoft-com:office:word" xmlns:w="http://schemas.openxmlformats.org/wordprocessingml/2006/main" xmlns:w14="http://schemas.microsoft.com/office/word/2010/wordml" xmlns:w15="http://schemas.microsoft.com/office/word/2012/wordml" xmlns:w16cex="http://schemas.microsoft.com/office/word/2018/wordml/cex" xmlns:w16cid="http://schemas.microsoft.com/office/word/2016/wordml/cid" xmlns:w16="http://schemas.microsoft.com/office/word/2018/wordml" xmlns:w16se="http://schemas.microsoft.com/office/word/2015/wordml/symex" xmlns:wpg="http://schemas.microsoft.com/office/word/2010/wordprocessingGroup" xmlns:wpi="http://schemas.microsoft.com/office/word/2010/wordprocessingInk" xmlns:wne="http://schemas.microsoft.com/office/word/2006/wordml" xmlns:wps="http://schemas.microsoft.com/office/word/2010/wordprocessingShape" mc:Ignorable="w14 w15 w16se w16cid w16 w16cex wp14">
   <w:p>
     <w:pPr>
       <w:pStyle w:val="Header"/>
@@ -3377,7 +3891,7 @@
 </file>
 
 <file path=word/header6.xml><?xml version="1.0" encoding="utf-8"?>
-<w:hdr xmlns:wpc="http://schemas.microsoft.com/office/word/2010/wordprocessingCanvas" xmlns:cx="http://schemas.microsoft.com/office/drawing/2014/chartex" xmlns:cx1="http://schemas.microsoft.com/office/drawing/2015/9/8/chartex" xmlns:cx2="http://schemas.microsoft.com/office/drawing/2015/10/21/chartex" xmlns:cx3="http://schemas.microsoft.com/office/drawing/2016/5/9/chartex" xmlns:cx4="http://schemas.microsoft.com/office/drawing/2016/5/10/chartex" xmlns:cx5="http://schemas.microsoft.com/office/drawing/2016/5/11/chartex" xmlns:cx6="http://schemas.microsoft.com/office/drawing/2016/5/12/chartex" xmlns:cx7="http://schemas.microsoft.com/office/drawing/2016/5/13/chartex" xmlns:cx8="http://schemas.microsoft.com/office/drawing/2016/5/14/chartex" xmlns:mc="http://schemas.openxmlformats.org/markup-compatibility/2006" xmlns:aink="http://schemas.microsoft.com/office/drawing/2016/ink" xmlns:am3d="http://schemas.microsoft.com/office/drawing/2017/model3d" xmlns:o="urn:schemas-microsoft-com:office:office" xmlns:r="http://schemas.openxmlformats.org/officeDocument/2006/relationships" xmlns:m="http://schemas.openxmlformats.org/officeDocument/2006/math" xmlns:v="urn:schemas-microsoft-com:vml" xmlns:wp14="http://schemas.microsoft.com/office/word/2010/wordprocessingDrawing" xmlns:wp="http://schemas.openxmlformats.org/drawingml/2006/wordprocessingDrawing" xmlns:w10="urn:schemas-microsoft-com:office:word" xmlns:w="http://schemas.openxmlformats.org/wordprocessingml/2006/main" xmlns:w14="http://schemas.microsoft.com/office/word/2010/wordml" xmlns:w15="http://schemas.microsoft.com/office/word/2012/wordml" xmlns:w16cid="http://schemas.microsoft.com/office/word/2016/wordml/cid" xmlns:w16se="http://schemas.microsoft.com/office/word/2015/wordml/symex" xmlns:wpg="http://schemas.microsoft.com/office/word/2010/wordprocessingGroup" xmlns:wpi="http://schemas.microsoft.com/office/word/2010/wordprocessingInk" xmlns:wne="http://schemas.microsoft.com/office/word/2006/wordml" xmlns:wps="http://schemas.microsoft.com/office/word/2010/wordprocessingShape" mc:Ignorable="w14 w15 w16se w16cid wp14">
+<w:hdr xmlns:wpc="http://schemas.microsoft.com/office/word/2010/wordprocessingCanvas" xmlns:cx="http://schemas.microsoft.com/office/drawing/2014/chartex" xmlns:cx1="http://schemas.microsoft.com/office/drawing/2015/9/8/chartex" xmlns:cx2="http://schemas.microsoft.com/office/drawing/2015/10/21/chartex" xmlns:cx3="http://schemas.microsoft.com/office/drawing/2016/5/9/chartex" xmlns:cx4="http://schemas.microsoft.com/office/drawing/2016/5/10/chartex" xmlns:cx5="http://schemas.microsoft.com/office/drawing/2016/5/11/chartex" xmlns:cx6="http://schemas.microsoft.com/office/drawing/2016/5/12/chartex" xmlns:cx7="http://schemas.microsoft.com/office/drawing/2016/5/13/chartex" xmlns:cx8="http://schemas.microsoft.com/office/drawing/2016/5/14/chartex" xmlns:mc="http://schemas.openxmlformats.org/markup-compatibility/2006" xmlns:aink="http://schemas.microsoft.com/office/drawing/2016/ink" xmlns:am3d="http://schemas.microsoft.com/office/drawing/2017/model3d" xmlns:o="urn:schemas-microsoft-com:office:office" xmlns:r="http://schemas.openxmlformats.org/officeDocument/2006/relationships" xmlns:m="http://schemas.openxmlformats.org/officeDocument/2006/math" xmlns:v="urn:schemas-microsoft-com:vml" xmlns:wp14="http://schemas.microsoft.com/office/word/2010/wordprocessingDrawing" xmlns:wp="http://schemas.openxmlformats.org/drawingml/2006/wordprocessingDrawing" xmlns:w10="urn:schemas-microsoft-com:office:word" xmlns:w="http://schemas.openxmlformats.org/wordprocessingml/2006/main" xmlns:w14="http://schemas.microsoft.com/office/word/2010/wordml" xmlns:w15="http://schemas.microsoft.com/office/word/2012/wordml" xmlns:w16cex="http://schemas.microsoft.com/office/word/2018/wordml/cex" xmlns:w16cid="http://schemas.microsoft.com/office/word/2016/wordml/cid" xmlns:w16="http://schemas.microsoft.com/office/word/2018/wordml" xmlns:w16se="http://schemas.microsoft.com/office/word/2015/wordml/symex" xmlns:wpg="http://schemas.microsoft.com/office/word/2010/wordprocessingGroup" xmlns:wpi="http://schemas.microsoft.com/office/word/2010/wordprocessingInk" xmlns:wne="http://schemas.microsoft.com/office/word/2006/wordml" xmlns:wps="http://schemas.microsoft.com/office/word/2010/wordprocessingShape" mc:Ignorable="w14 w15 w16se w16cid w16 w16cex wp14">
   <w:p>
     <w:pPr>
       <w:pStyle w:val="Header"/>
@@ -3387,7 +3901,7 @@
 </file>
 
 <file path=word/numbering.xml><?xml version="1.0" encoding="utf-8"?>
-<w:numbering xmlns:wpc="http://schemas.microsoft.com/office/word/2010/wordprocessingCanvas" xmlns:cx="http://schemas.microsoft.com/office/drawing/2014/chartex" xmlns:cx1="http://schemas.microsoft.com/office/drawing/2015/9/8/chartex" xmlns:cx2="http://schemas.microsoft.com/office/drawing/2015/10/21/chartex" xmlns:cx3="http://schemas.microsoft.com/office/drawing/2016/5/9/chartex" xmlns:cx4="http://schemas.microsoft.com/office/drawing/2016/5/10/chartex" xmlns:cx5="http://schemas.microsoft.com/office/drawing/2016/5/11/chartex" xmlns:cx6="http://schemas.microsoft.com/office/drawing/2016/5/12/chartex" xmlns:cx7="http://schemas.microsoft.com/office/drawing/2016/5/13/chartex" xmlns:cx8="http://schemas.microsoft.com/office/drawing/2016/5/14/chartex" xmlns:mc="http://schemas.openxmlformats.org/markup-compatibility/2006" xmlns:aink="http://schemas.microsoft.com/office/drawing/2016/ink" xmlns:am3d="http://schemas.microsoft.com/office/drawing/2017/model3d" xmlns:o="urn:schemas-microsoft-com:office:office" xmlns:r="http://schemas.openxmlformats.org/officeDocument/2006/relationships" xmlns:m="http://schemas.openxmlformats.org/officeDocument/2006/math" xmlns:v="urn:schemas-microsoft-com:vml" xmlns:wp14="http://schemas.microsoft.com/office/word/2010/wordprocessingDrawing" xmlns:wp="http://schemas.openxmlformats.org/drawingml/2006/wordprocessingDrawing" xmlns:w10="urn:schemas-microsoft-com:office:word" xmlns:w="http://schemas.openxmlformats.org/wordprocessingml/2006/main" xmlns:w14="http://schemas.microsoft.com/office/word/2010/wordml" xmlns:w15="http://schemas.microsoft.com/office/word/2012/wordml" xmlns:w16cid="http://schemas.microsoft.com/office/word/2016/wordml/cid" xmlns:w16se="http://schemas.microsoft.com/office/word/2015/wordml/symex" xmlns:wpg="http://schemas.microsoft.com/office/word/2010/wordprocessingGroup" xmlns:wpi="http://schemas.microsoft.com/office/word/2010/wordprocessingInk" xmlns:wne="http://schemas.microsoft.com/office/word/2006/wordml" xmlns:wps="http://schemas.microsoft.com/office/word/2010/wordprocessingShape" mc:Ignorable="w14 w15 w16se w16cid wp14">
+<w:numbering xmlns:wpc="http://schemas.microsoft.com/office/word/2010/wordprocessingCanvas" xmlns:cx="http://schemas.microsoft.com/office/drawing/2014/chartex" xmlns:cx1="http://schemas.microsoft.com/office/drawing/2015/9/8/chartex" xmlns:cx2="http://schemas.microsoft.com/office/drawing/2015/10/21/chartex" xmlns:cx3="http://schemas.microsoft.com/office/drawing/2016/5/9/chartex" xmlns:cx4="http://schemas.microsoft.com/office/drawing/2016/5/10/chartex" xmlns:cx5="http://schemas.microsoft.com/office/drawing/2016/5/11/chartex" xmlns:cx6="http://schemas.microsoft.com/office/drawing/2016/5/12/chartex" xmlns:cx7="http://schemas.microsoft.com/office/drawing/2016/5/13/chartex" xmlns:cx8="http://schemas.microsoft.com/office/drawing/2016/5/14/chartex" xmlns:mc="http://schemas.openxmlformats.org/markup-compatibility/2006" xmlns:aink="http://schemas.microsoft.com/office/drawing/2016/ink" xmlns:am3d="http://schemas.microsoft.com/office/drawing/2017/model3d" xmlns:o="urn:schemas-microsoft-com:office:office" xmlns:r="http://schemas.openxmlformats.org/officeDocument/2006/relationships" xmlns:m="http://schemas.openxmlformats.org/officeDocument/2006/math" xmlns:v="urn:schemas-microsoft-com:vml" xmlns:wp14="http://schemas.microsoft.com/office/word/2010/wordprocessingDrawing" xmlns:wp="http://schemas.openxmlformats.org/drawingml/2006/wordprocessingDrawing" xmlns:w10="urn:schemas-microsoft-com:office:word" xmlns:w="http://schemas.openxmlformats.org/wordprocessingml/2006/main" xmlns:w14="http://schemas.microsoft.com/office/word/2010/wordml" xmlns:w15="http://schemas.microsoft.com/office/word/2012/wordml" xmlns:w16cex="http://schemas.microsoft.com/office/word/2018/wordml/cex" xmlns:w16cid="http://schemas.microsoft.com/office/word/2016/wordml/cid" xmlns:w16="http://schemas.microsoft.com/office/word/2018/wordml" xmlns:w16se="http://schemas.microsoft.com/office/word/2015/wordml/symex" xmlns:wpg="http://schemas.microsoft.com/office/word/2010/wordprocessingGroup" xmlns:wpi="http://schemas.microsoft.com/office/word/2010/wordprocessingInk" xmlns:wne="http://schemas.microsoft.com/office/word/2006/wordml" xmlns:wps="http://schemas.microsoft.com/office/word/2010/wordprocessingShape" mc:Ignorable="w14 w15 w16se w16cid w16 w16cex wp14">
   <w:numPicBullet w:numPicBulletId="0">
     <w:pict>
       <v:shapetype id="_x0000_t75" coordsize="21600,21600" o:spt="75" o:preferrelative="t" path="m@4@5l@4@11@9@11@9@5xe" filled="f" stroked="f">
@@ -3409,14 +3923,14 @@
         <v:path o:extrusionok="f" gradientshapeok="t" o:connecttype="rect"/>
         <o:lock v:ext="edit" aspectratio="t"/>
       </v:shapetype>
-      <v:shape id="_x0000_i1032" type="#_x0000_t75" style="width:20.25pt;height:20.25pt" o:bullet="t">
+      <v:shape id="_x0000_i1214" type="#_x0000_t75" style="width:20.1pt;height:20.1pt" o:bullet="t">
         <v:imagedata r:id="rId1" o:title="clip_image001"/>
       </v:shape>
     </w:pict>
   </w:numPicBullet>
   <w:numPicBullet w:numPicBulletId="1">
     <w:pict>
-      <v:shape id="_x0000_i1033" type="#_x0000_t75" style="width:118.5pt;height:118.5pt" o:bullet="t">
+      <v:shape id="_x0000_i1215" type="#_x0000_t75" style="width:118.3pt;height:118.3pt" o:bullet="t">
         <v:imagedata r:id="rId2" o:title="clip_image002"/>
       </v:shape>
     </w:pict>
@@ -6865,7 +7379,7 @@
 </file>
 
 <file path=word/styles.xml><?xml version="1.0" encoding="utf-8"?>
-<w:styles xmlns:mc="http://schemas.openxmlformats.org/markup-compatibility/2006" xmlns:r="http://schemas.openxmlformats.org/officeDocument/2006/relationships" xmlns:w="http://schemas.openxmlformats.org/wordprocessingml/2006/main" xmlns:w14="http://schemas.microsoft.com/office/word/2010/wordml" xmlns:w15="http://schemas.microsoft.com/office/word/2012/wordml" xmlns:w16cid="http://schemas.microsoft.com/office/word/2016/wordml/cid" xmlns:w16se="http://schemas.microsoft.com/office/word/2015/wordml/symex" mc:Ignorable="w14 w15 w16se w16cid">
+<w:styles xmlns:mc="http://schemas.openxmlformats.org/markup-compatibility/2006" xmlns:r="http://schemas.openxmlformats.org/officeDocument/2006/relationships" xmlns:w="http://schemas.openxmlformats.org/wordprocessingml/2006/main" xmlns:w14="http://schemas.microsoft.com/office/word/2010/wordml" xmlns:w15="http://schemas.microsoft.com/office/word/2012/wordml" xmlns:w16cex="http://schemas.microsoft.com/office/word/2018/wordml/cex" xmlns:w16cid="http://schemas.microsoft.com/office/word/2016/wordml/cid" xmlns:w16="http://schemas.microsoft.com/office/word/2018/wordml" xmlns:w16se="http://schemas.microsoft.com/office/word/2015/wordml/symex" mc:Ignorable="w14 w15 w16se w16cid w16 w16cex">
   <w:docDefaults>
     <w:rPrDefault>
       <w:rPr>
@@ -23704,7 +24218,7 @@
 </file>
 
 <file path=customXml/itemProps1.xml><?xml version="1.0" encoding="utf-8"?>
-<ds:datastoreItem xmlns:ds="http://schemas.openxmlformats.org/officeDocument/2006/customXml" ds:itemID="{A7E6A7B0-9082-4EC3-9C2C-D450493ADF7F}">
+<ds:datastoreItem xmlns:ds="http://schemas.openxmlformats.org/officeDocument/2006/customXml" ds:itemID="{D998660D-69D3-4992-BEC2-4A53A8CF486F}">
   <ds:schemaRefs>
     <ds:schemaRef ds:uri="http://schemas.openxmlformats.org/officeDocument/2006/bibliography"/>
   </ds:schemaRefs>

</xml_diff>